<commit_message>
renovate wps - part
</commit_message>
<xml_diff>
--- a/CANAL/PUBLIC - general description.docx
+++ b/CANAL/PUBLIC - general description.docx
@@ -56,16 +56,7 @@
           <w:sz w:val="28"/>
           <w:lang w:val="en-GB"/>
         </w:rPr>
-        <w:t>on Central Asian Countries</w:t>
-      </w:r>
-      <w:r>
-        <w:rPr>
-          <w:rFonts w:cs="Times New Roman"/>
-          <w:b/>
-          <w:sz w:val="28"/>
-          <w:lang w:val="en-GB"/>
-        </w:rPr>
-        <w:t xml:space="preserve"> </w:t>
+        <w:t xml:space="preserve">on Central Asian Countries </w:t>
       </w:r>
       <w:r>
         <w:rPr>
@@ -330,23 +321,7 @@
           <w:sz w:val="24"/>
           <w:lang w:val="en-GB"/>
         </w:rPr>
-        <w:t xml:space="preserve">Reconsideration of </w:t>
-      </w:r>
-      <w:r>
-        <w:rPr>
-          <w:rFonts w:cs="Times New Roman"/>
-          <w:sz w:val="24"/>
-          <w:lang w:val="en-GB"/>
-        </w:rPr>
-        <w:t xml:space="preserve">Master </w:t>
-      </w:r>
-      <w:r>
-        <w:rPr>
-          <w:rFonts w:cs="Times New Roman"/>
-          <w:sz w:val="24"/>
-          <w:lang w:val="en-GB"/>
-        </w:rPr>
-        <w:t xml:space="preserve">curricula </w:t>
+        <w:t xml:space="preserve">Reconsideration of Master curricula </w:t>
       </w:r>
       <w:r>
         <w:rPr>
@@ -447,16 +422,7 @@
           <w:szCs w:val="26"/>
           <w:lang w:val="en-GB" w:eastAsia="ru-RU"/>
         </w:rPr>
-        <w:t>specialty</w:t>
-      </w:r>
-      <w:r>
-        <w:rPr>
-          <w:rFonts w:eastAsia="Times New Roman" w:cs="Times New Roman"/>
-          <w:sz w:val="24"/>
-          <w:szCs w:val="26"/>
-          <w:lang w:val="en-GB" w:eastAsia="ru-RU"/>
-        </w:rPr>
-        <w:t xml:space="preserve"> </w:t>
+        <w:t xml:space="preserve">specialty </w:t>
       </w:r>
       <w:r>
         <w:rPr>
@@ -1495,7 +1461,6 @@
                 <w:lang w:eastAsia="ru-RU"/>
               </w:rPr>
             </w:pPr>
-            <w:bookmarkStart w:id="0" w:name="_GoBack"/>
             <w:proofErr w:type="spellStart"/>
             <w:r>
               <w:rPr>
@@ -6400,7 +6365,6 @@
           </w:p>
         </w:tc>
       </w:tr>
-      <w:bookmarkEnd w:id="0"/>
     </w:tbl>
     <w:p>
       <w:pPr>
@@ -6410,6 +6374,2143 @@
           <w:rFonts w:cs="Times New Roman"/>
           <w:sz w:val="24"/>
           <w:lang w:val="en-GB"/>
+        </w:rPr>
+      </w:pPr>
+    </w:p>
+    <w:p>
+      <w:pPr>
+        <w:rPr>
+          <w:rFonts w:cs="Times New Roman"/>
+          <w:sz w:val="24"/>
+          <w:lang w:val="en-GB"/>
+        </w:rPr>
+      </w:pPr>
+      <w:r>
+        <w:rPr>
+          <w:rFonts w:cs="Times New Roman"/>
+          <w:sz w:val="24"/>
+          <w:lang w:val="en-GB"/>
+        </w:rPr>
+        <w:br w:type="page"/>
+      </w:r>
+    </w:p>
+    <w:p>
+      <w:pPr>
+        <w:spacing w:after="0" w:line="240" w:lineRule="auto"/>
+        <w:jc w:val="both"/>
+        <w:rPr>
+          <w:rFonts w:asciiTheme="majorHAnsi" w:eastAsia="Times New Roman" w:hAnsiTheme="majorHAnsi" w:cs="Times New Roman"/>
+          <w:color w:val="000000"/>
+          <w:lang w:val="en-US" w:eastAsia="ru-RU"/>
+        </w:rPr>
+      </w:pPr>
+      <w:proofErr w:type="gramStart"/>
+      <w:r>
+        <w:rPr>
+          <w:rFonts w:asciiTheme="majorHAnsi" w:eastAsia="Times New Roman" w:hAnsiTheme="majorHAnsi" w:cs="Times New Roman"/>
+          <w:color w:val="000000"/>
+          <w:lang w:val="en-US" w:eastAsia="ru-RU"/>
+        </w:rPr>
+        <w:lastRenderedPageBreak/>
+        <w:t>WP 1.</w:t>
+      </w:r>
+      <w:proofErr w:type="gramEnd"/>
+      <w:r>
+        <w:rPr>
+          <w:rFonts w:asciiTheme="majorHAnsi" w:eastAsia="Times New Roman" w:hAnsiTheme="majorHAnsi" w:cs="Times New Roman"/>
+          <w:color w:val="000000"/>
+          <w:lang w:val="en-US" w:eastAsia="ru-RU"/>
+        </w:rPr>
+        <w:t xml:space="preserve"> Deep analysis of “university-business” relations in EU and CA countries</w:t>
+      </w:r>
+    </w:p>
+    <w:p>
+      <w:pPr>
+        <w:spacing w:after="0" w:line="240" w:lineRule="auto"/>
+        <w:ind w:left="360"/>
+        <w:jc w:val="both"/>
+        <w:rPr>
+          <w:rFonts w:asciiTheme="majorHAnsi" w:eastAsia="Times New Roman" w:hAnsiTheme="majorHAnsi" w:cs="Times New Roman"/>
+          <w:color w:val="000000"/>
+          <w:lang w:val="en-US" w:eastAsia="ru-RU"/>
+        </w:rPr>
+      </w:pPr>
+    </w:p>
+    <w:p>
+      <w:pPr>
+        <w:pStyle w:val="a3"/>
+        <w:numPr>
+          <w:ilvl w:val="0"/>
+          <w:numId w:val="2"/>
+        </w:numPr>
+        <w:spacing w:after="0" w:line="240" w:lineRule="auto"/>
+        <w:jc w:val="both"/>
+        <w:rPr>
+          <w:rFonts w:asciiTheme="majorHAnsi" w:eastAsia="Times New Roman" w:hAnsiTheme="majorHAnsi" w:cs="Times New Roman"/>
+          <w:color w:val="000000"/>
+          <w:lang w:val="en-US" w:eastAsia="ru-RU"/>
+        </w:rPr>
+      </w:pPr>
+      <w:r>
+        <w:rPr>
+          <w:rFonts w:asciiTheme="majorHAnsi" w:eastAsia="Times New Roman" w:hAnsiTheme="majorHAnsi" w:cs="Times New Roman"/>
+          <w:color w:val="000000"/>
+          <w:lang w:val="en-US" w:eastAsia="ru-RU"/>
+        </w:rPr>
+        <w:t>E</w:t>
+      </w:r>
+      <w:r>
+        <w:rPr>
+          <w:rFonts w:asciiTheme="majorHAnsi" w:eastAsia="Times New Roman" w:hAnsiTheme="majorHAnsi" w:cs="Times New Roman"/>
+          <w:color w:val="000000"/>
+          <w:lang w:val="en-US" w:eastAsia="ru-RU"/>
+        </w:rPr>
+        <w:t>stablishment</w:t>
+      </w:r>
+      <w:r>
+        <w:rPr>
+          <w:rFonts w:asciiTheme="majorHAnsi" w:eastAsia="Times New Roman" w:hAnsiTheme="majorHAnsi" w:cs="Times New Roman"/>
+          <w:color w:val="000000"/>
+          <w:lang w:val="en-US" w:eastAsia="ru-RU"/>
+        </w:rPr>
+        <w:t xml:space="preserve"> of an Academic Board on university-business relations evolvement</w:t>
+      </w:r>
+    </w:p>
+    <w:p>
+      <w:pPr>
+        <w:pStyle w:val="a3"/>
+        <w:numPr>
+          <w:ilvl w:val="0"/>
+          <w:numId w:val="2"/>
+        </w:numPr>
+        <w:spacing w:after="0" w:line="240" w:lineRule="auto"/>
+        <w:jc w:val="both"/>
+        <w:rPr>
+          <w:rFonts w:asciiTheme="majorHAnsi" w:eastAsia="Times New Roman" w:hAnsiTheme="majorHAnsi" w:cs="Times New Roman"/>
+          <w:color w:val="000000"/>
+          <w:lang w:val="en-US" w:eastAsia="ru-RU"/>
+        </w:rPr>
+      </w:pPr>
+      <w:r>
+        <w:rPr>
+          <w:rFonts w:asciiTheme="majorHAnsi" w:eastAsia="Times New Roman" w:hAnsiTheme="majorHAnsi" w:cs="Times New Roman"/>
+          <w:color w:val="000000"/>
+          <w:lang w:val="en-US" w:eastAsia="ru-RU"/>
+        </w:rPr>
+        <w:t>Regional stakeholders analysis</w:t>
+      </w:r>
+    </w:p>
+    <w:p>
+      <w:pPr>
+        <w:pStyle w:val="a3"/>
+        <w:numPr>
+          <w:ilvl w:val="0"/>
+          <w:numId w:val="2"/>
+        </w:numPr>
+        <w:spacing w:after="0" w:line="240" w:lineRule="auto"/>
+        <w:jc w:val="both"/>
+        <w:rPr>
+          <w:rFonts w:asciiTheme="majorHAnsi" w:eastAsia="Times New Roman" w:hAnsiTheme="majorHAnsi" w:cs="Times New Roman"/>
+          <w:color w:val="000000"/>
+          <w:lang w:val="en-US" w:eastAsia="ru-RU"/>
+        </w:rPr>
+      </w:pPr>
+      <w:r>
+        <w:rPr>
+          <w:rFonts w:asciiTheme="majorHAnsi" w:eastAsia="Times New Roman" w:hAnsiTheme="majorHAnsi" w:cs="Times New Roman"/>
+          <w:color w:val="000000"/>
+          <w:lang w:val="en-US" w:eastAsia="ru-RU"/>
+        </w:rPr>
+        <w:t>Criteria selection for the deep analysis of University-Business cooperation system</w:t>
+      </w:r>
+    </w:p>
+    <w:p>
+      <w:pPr>
+        <w:pStyle w:val="a3"/>
+        <w:numPr>
+          <w:ilvl w:val="0"/>
+          <w:numId w:val="2"/>
+        </w:numPr>
+        <w:spacing w:after="0" w:line="240" w:lineRule="auto"/>
+        <w:jc w:val="both"/>
+        <w:rPr>
+          <w:rFonts w:asciiTheme="majorHAnsi" w:eastAsia="Times New Roman" w:hAnsiTheme="majorHAnsi" w:cs="Times New Roman"/>
+          <w:color w:val="000000"/>
+          <w:lang w:val="en-US" w:eastAsia="ru-RU"/>
+        </w:rPr>
+      </w:pPr>
+      <w:r>
+        <w:rPr>
+          <w:rFonts w:asciiTheme="majorHAnsi" w:eastAsia="Times New Roman" w:hAnsiTheme="majorHAnsi" w:cs="Times New Roman"/>
+          <w:color w:val="000000"/>
+          <w:lang w:val="en-US" w:eastAsia="ru-RU"/>
+        </w:rPr>
+        <w:t>Questionnaires for entrepreneurs on the needed alumni competences</w:t>
+      </w:r>
+    </w:p>
+    <w:p>
+      <w:pPr>
+        <w:pStyle w:val="a3"/>
+        <w:numPr>
+          <w:ilvl w:val="0"/>
+          <w:numId w:val="2"/>
+        </w:numPr>
+        <w:spacing w:after="0" w:line="240" w:lineRule="auto"/>
+        <w:jc w:val="both"/>
+        <w:rPr>
+          <w:rFonts w:asciiTheme="majorHAnsi" w:eastAsia="Times New Roman" w:hAnsiTheme="majorHAnsi" w:cs="Times New Roman"/>
+          <w:color w:val="000000"/>
+          <w:lang w:val="en-US" w:eastAsia="ru-RU"/>
+        </w:rPr>
+      </w:pPr>
+      <w:r>
+        <w:rPr>
+          <w:rFonts w:asciiTheme="majorHAnsi" w:eastAsia="Times New Roman" w:hAnsiTheme="majorHAnsi" w:cs="Times New Roman"/>
+          <w:color w:val="000000"/>
+          <w:lang w:val="en-US" w:eastAsia="ru-RU"/>
+        </w:rPr>
+        <w:t>Deep analysis of the best “university-business” collaboration practices in EU</w:t>
+      </w:r>
+    </w:p>
+    <w:p>
+      <w:pPr>
+        <w:pStyle w:val="a3"/>
+        <w:spacing w:after="0" w:line="240" w:lineRule="auto"/>
+        <w:jc w:val="both"/>
+        <w:rPr>
+          <w:rFonts w:asciiTheme="majorHAnsi" w:eastAsia="Times New Roman" w:hAnsiTheme="majorHAnsi" w:cs="Times New Roman"/>
+          <w:color w:val="000000"/>
+          <w:lang w:val="en-US" w:eastAsia="ru-RU"/>
+        </w:rPr>
+      </w:pPr>
+    </w:p>
+    <w:p>
+      <w:pPr>
+        <w:spacing w:after="0" w:line="240" w:lineRule="auto"/>
+        <w:jc w:val="both"/>
+        <w:rPr>
+          <w:rFonts w:asciiTheme="majorHAnsi" w:eastAsia="Times New Roman" w:hAnsiTheme="majorHAnsi" w:cs="Times New Roman"/>
+          <w:color w:val="000000"/>
+          <w:lang w:val="en-US" w:eastAsia="ru-RU"/>
+        </w:rPr>
+      </w:pPr>
+    </w:p>
+    <w:p>
+      <w:pPr>
+        <w:spacing w:after="0" w:line="240" w:lineRule="auto"/>
+        <w:jc w:val="both"/>
+        <w:rPr>
+          <w:rFonts w:asciiTheme="majorHAnsi" w:eastAsia="Times New Roman" w:hAnsiTheme="majorHAnsi" w:cs="Times New Roman"/>
+          <w:color w:val="000000"/>
+          <w:lang w:val="en-US" w:eastAsia="ru-RU"/>
+        </w:rPr>
+      </w:pPr>
+      <w:proofErr w:type="gramStart"/>
+      <w:r>
+        <w:rPr>
+          <w:rFonts w:asciiTheme="majorHAnsi" w:eastAsia="Times New Roman" w:hAnsiTheme="majorHAnsi" w:cs="Times New Roman"/>
+          <w:color w:val="000000"/>
+          <w:lang w:val="en-US" w:eastAsia="ru-RU"/>
+        </w:rPr>
+        <w:t>WP 2.</w:t>
+      </w:r>
+      <w:proofErr w:type="gramEnd"/>
+      <w:r>
+        <w:rPr>
+          <w:rFonts w:asciiTheme="majorHAnsi" w:eastAsia="Times New Roman" w:hAnsiTheme="majorHAnsi" w:cs="Times New Roman"/>
+          <w:color w:val="000000"/>
+          <w:lang w:val="en-US" w:eastAsia="ru-RU"/>
+        </w:rPr>
+        <w:t xml:space="preserve"> Guidelines on Cooperation </w:t>
+      </w:r>
+      <w:r>
+        <w:rPr>
+          <w:rFonts w:asciiTheme="majorHAnsi" w:eastAsia="Times New Roman" w:hAnsiTheme="majorHAnsi" w:cs="Times New Roman"/>
+          <w:color w:val="000000"/>
+          <w:lang w:val="en-GB" w:eastAsia="ru-RU"/>
+        </w:rPr>
+        <w:t>programme</w:t>
+      </w:r>
+      <w:r>
+        <w:rPr>
+          <w:rFonts w:asciiTheme="majorHAnsi" w:eastAsia="Times New Roman" w:hAnsiTheme="majorHAnsi" w:cs="Times New Roman"/>
+          <w:color w:val="000000"/>
+          <w:lang w:val="en-US" w:eastAsia="ru-RU"/>
+        </w:rPr>
+        <w:t xml:space="preserve"> for the Subdivisions on relations with employers</w:t>
+      </w:r>
+    </w:p>
+    <w:p>
+      <w:pPr>
+        <w:spacing w:after="0" w:line="240" w:lineRule="auto"/>
+        <w:jc w:val="both"/>
+        <w:rPr>
+          <w:rFonts w:asciiTheme="majorHAnsi" w:eastAsia="Times New Roman" w:hAnsiTheme="majorHAnsi" w:cs="Times New Roman"/>
+          <w:color w:val="000000"/>
+          <w:lang w:val="en-US" w:eastAsia="ru-RU"/>
+        </w:rPr>
+      </w:pPr>
+    </w:p>
+    <w:p>
+      <w:pPr>
+        <w:pStyle w:val="a3"/>
+        <w:numPr>
+          <w:ilvl w:val="0"/>
+          <w:numId w:val="5"/>
+        </w:numPr>
+        <w:spacing w:after="0" w:line="240" w:lineRule="auto"/>
+        <w:jc w:val="both"/>
+        <w:rPr>
+          <w:rFonts w:asciiTheme="majorHAnsi" w:eastAsia="Times New Roman" w:hAnsiTheme="majorHAnsi" w:cs="Times New Roman"/>
+          <w:color w:val="000000"/>
+          <w:lang w:val="en-US" w:eastAsia="ru-RU"/>
+        </w:rPr>
+      </w:pPr>
+      <w:r>
+        <w:rPr>
+          <w:rFonts w:asciiTheme="majorHAnsi" w:eastAsia="Times New Roman" w:hAnsiTheme="majorHAnsi" w:cs="Times New Roman"/>
+          <w:color w:val="000000"/>
+          <w:lang w:val="en-US" w:eastAsia="ru-RU"/>
+        </w:rPr>
+        <w:t xml:space="preserve">Draft version of guidelines on “University-Business cooperation" on based on </w:t>
+      </w:r>
+      <w:r>
+        <w:rPr>
+          <w:rFonts w:asciiTheme="majorHAnsi" w:eastAsia="Times New Roman" w:hAnsiTheme="majorHAnsi" w:cs="Times New Roman"/>
+          <w:color w:val="000000"/>
+          <w:lang w:val="en-US" w:eastAsia="ru-RU"/>
+        </w:rPr>
+        <w:t>deep analysis</w:t>
+      </w:r>
+      <w:r>
+        <w:rPr>
+          <w:rFonts w:asciiTheme="majorHAnsi" w:eastAsia="Times New Roman" w:hAnsiTheme="majorHAnsi" w:cs="Times New Roman"/>
+          <w:color w:val="000000"/>
+          <w:lang w:val="en-US" w:eastAsia="ru-RU"/>
+        </w:rPr>
+        <w:t xml:space="preserve"> and questionnaires</w:t>
+      </w:r>
+    </w:p>
+    <w:p>
+      <w:pPr>
+        <w:pStyle w:val="a3"/>
+        <w:numPr>
+          <w:ilvl w:val="0"/>
+          <w:numId w:val="5"/>
+        </w:numPr>
+        <w:spacing w:after="0" w:line="240" w:lineRule="auto"/>
+        <w:jc w:val="both"/>
+        <w:rPr>
+          <w:rFonts w:asciiTheme="majorHAnsi" w:eastAsia="Times New Roman" w:hAnsiTheme="majorHAnsi" w:cs="Times New Roman"/>
+          <w:color w:val="000000"/>
+          <w:lang w:val="en-US" w:eastAsia="ru-RU"/>
+        </w:rPr>
+      </w:pPr>
+      <w:r>
+        <w:rPr>
+          <w:rFonts w:asciiTheme="majorHAnsi" w:eastAsia="Times New Roman" w:hAnsiTheme="majorHAnsi" w:cs="Times New Roman"/>
+          <w:color w:val="000000"/>
+          <w:lang w:val="en-US" w:eastAsia="ru-RU"/>
+        </w:rPr>
+        <w:t xml:space="preserve">Workshop on guidelines with business </w:t>
+      </w:r>
+      <w:r>
+        <w:rPr>
+          <w:rFonts w:asciiTheme="majorHAnsi" w:eastAsia="Times New Roman" w:hAnsiTheme="majorHAnsi" w:cs="Times New Roman"/>
+          <w:color w:val="000000"/>
+          <w:lang w:val="en-US" w:eastAsia="ru-RU"/>
+        </w:rPr>
+        <w:t>representatives</w:t>
+      </w:r>
+    </w:p>
+    <w:p>
+      <w:pPr>
+        <w:pStyle w:val="a3"/>
+        <w:numPr>
+          <w:ilvl w:val="0"/>
+          <w:numId w:val="5"/>
+        </w:numPr>
+        <w:spacing w:after="0" w:line="240" w:lineRule="auto"/>
+        <w:jc w:val="both"/>
+        <w:rPr>
+          <w:rFonts w:asciiTheme="majorHAnsi" w:eastAsia="Times New Roman" w:hAnsiTheme="majorHAnsi" w:cs="Times New Roman"/>
+          <w:color w:val="000000"/>
+          <w:lang w:val="en-US" w:eastAsia="ru-RU"/>
+        </w:rPr>
+      </w:pPr>
+      <w:r>
+        <w:rPr>
+          <w:rFonts w:asciiTheme="majorHAnsi" w:eastAsia="Times New Roman" w:hAnsiTheme="majorHAnsi" w:cs="Times New Roman"/>
+          <w:color w:val="000000"/>
+          <w:lang w:val="en-US" w:eastAsia="ru-RU"/>
+        </w:rPr>
+        <w:t>Online conferences</w:t>
+      </w:r>
+      <w:r>
+        <w:rPr>
+          <w:rFonts w:asciiTheme="majorHAnsi" w:eastAsia="Times New Roman" w:hAnsiTheme="majorHAnsi" w:cs="Times New Roman"/>
+          <w:color w:val="000000"/>
+          <w:lang w:val="en-US" w:eastAsia="ru-RU"/>
+        </w:rPr>
+        <w:t xml:space="preserve"> on</w:t>
+      </w:r>
+      <w:r>
+        <w:rPr>
+          <w:rFonts w:asciiTheme="majorHAnsi" w:eastAsia="Times New Roman" w:hAnsiTheme="majorHAnsi" w:cs="Times New Roman"/>
+          <w:color w:val="000000"/>
+          <w:lang w:val="en-US" w:eastAsia="ru-RU"/>
+        </w:rPr>
+        <w:t xml:space="preserve"> each</w:t>
+      </w:r>
+      <w:r>
+        <w:rPr>
+          <w:rFonts w:asciiTheme="majorHAnsi" w:eastAsia="Times New Roman" w:hAnsiTheme="majorHAnsi" w:cs="Times New Roman"/>
+          <w:color w:val="000000"/>
+          <w:lang w:val="en-US" w:eastAsia="ru-RU"/>
+        </w:rPr>
+        <w:t xml:space="preserve"> life stage of </w:t>
+      </w:r>
+      <w:r>
+        <w:rPr>
+          <w:rFonts w:asciiTheme="majorHAnsi" w:eastAsia="Times New Roman" w:hAnsiTheme="majorHAnsi" w:cs="Times New Roman"/>
+          <w:color w:val="000000"/>
+          <w:lang w:val="en-US" w:eastAsia="ru-RU"/>
+        </w:rPr>
+        <w:t>guidelines</w:t>
+      </w:r>
+      <w:r>
+        <w:rPr>
+          <w:rFonts w:asciiTheme="majorHAnsi" w:eastAsia="Times New Roman" w:hAnsiTheme="majorHAnsi" w:cs="Times New Roman"/>
+          <w:color w:val="000000"/>
+          <w:lang w:val="en-US" w:eastAsia="ru-RU"/>
+        </w:rPr>
+        <w:t xml:space="preserve"> development</w:t>
+      </w:r>
+    </w:p>
+    <w:p>
+      <w:pPr>
+        <w:pStyle w:val="a3"/>
+        <w:numPr>
+          <w:ilvl w:val="0"/>
+          <w:numId w:val="5"/>
+        </w:numPr>
+        <w:spacing w:after="0" w:line="240" w:lineRule="auto"/>
+        <w:jc w:val="both"/>
+        <w:rPr>
+          <w:rFonts w:asciiTheme="majorHAnsi" w:eastAsia="Times New Roman" w:hAnsiTheme="majorHAnsi" w:cs="Times New Roman"/>
+          <w:color w:val="000000"/>
+          <w:lang w:val="en-US" w:eastAsia="ru-RU"/>
+        </w:rPr>
+      </w:pPr>
+      <w:r>
+        <w:rPr>
+          <w:rFonts w:asciiTheme="majorHAnsi" w:eastAsia="Times New Roman" w:hAnsiTheme="majorHAnsi" w:cs="Times New Roman"/>
+          <w:color w:val="000000"/>
+          <w:lang w:val="en-US" w:eastAsia="ru-RU"/>
+        </w:rPr>
+        <w:t>Final version of guidelines</w:t>
+      </w:r>
+    </w:p>
+    <w:p>
+      <w:pPr>
+        <w:pStyle w:val="a3"/>
+        <w:numPr>
+          <w:ilvl w:val="0"/>
+          <w:numId w:val="5"/>
+        </w:numPr>
+        <w:spacing w:after="0" w:line="240" w:lineRule="auto"/>
+        <w:jc w:val="both"/>
+        <w:rPr>
+          <w:rFonts w:asciiTheme="majorHAnsi" w:eastAsia="Times New Roman" w:hAnsiTheme="majorHAnsi" w:cs="Times New Roman"/>
+          <w:color w:val="000000"/>
+          <w:lang w:val="en-US" w:eastAsia="ru-RU"/>
+        </w:rPr>
+      </w:pPr>
+      <w:r>
+        <w:rPr>
+          <w:rFonts w:asciiTheme="majorHAnsi" w:eastAsia="Times New Roman" w:hAnsiTheme="majorHAnsi" w:cs="Times New Roman"/>
+          <w:color w:val="000000"/>
+          <w:lang w:val="en-US" w:eastAsia="ru-RU"/>
+        </w:rPr>
+        <w:t>Presentation</w:t>
+      </w:r>
+      <w:r>
+        <w:rPr>
+          <w:rFonts w:asciiTheme="majorHAnsi" w:eastAsia="Times New Roman" w:hAnsiTheme="majorHAnsi" w:cs="Times New Roman"/>
+          <w:color w:val="000000"/>
+          <w:lang w:val="en-US" w:eastAsia="ru-RU"/>
+        </w:rPr>
+        <w:t xml:space="preserve"> of the new Cooperation </w:t>
+      </w:r>
+      <w:r>
+        <w:rPr>
+          <w:rFonts w:asciiTheme="majorHAnsi" w:eastAsia="Times New Roman" w:hAnsiTheme="majorHAnsi" w:cs="Times New Roman"/>
+          <w:color w:val="000000"/>
+          <w:lang w:val="en-GB" w:eastAsia="ru-RU"/>
+        </w:rPr>
+        <w:t>Programme</w:t>
+      </w:r>
+      <w:r>
+        <w:rPr>
+          <w:rFonts w:asciiTheme="majorHAnsi" w:eastAsia="Times New Roman" w:hAnsiTheme="majorHAnsi" w:cs="Times New Roman"/>
+          <w:color w:val="000000"/>
+          <w:lang w:val="en-US" w:eastAsia="ru-RU"/>
+        </w:rPr>
+        <w:t xml:space="preserve"> between universities and </w:t>
+      </w:r>
+      <w:r>
+        <w:rPr>
+          <w:rFonts w:asciiTheme="majorHAnsi" w:eastAsia="Times New Roman" w:hAnsiTheme="majorHAnsi" w:cs="Times New Roman"/>
+          <w:color w:val="000000"/>
+          <w:lang w:val="en-US" w:eastAsia="ru-RU"/>
+        </w:rPr>
+        <w:t>ICT companies</w:t>
+      </w:r>
+      <w:r>
+        <w:rPr>
+          <w:rFonts w:asciiTheme="majorHAnsi" w:eastAsia="Times New Roman" w:hAnsiTheme="majorHAnsi" w:cs="Times New Roman"/>
+          <w:color w:val="000000"/>
+          <w:lang w:val="en-US" w:eastAsia="ru-RU"/>
+        </w:rPr>
+        <w:t xml:space="preserve"> </w:t>
+      </w:r>
+      <w:r>
+        <w:rPr>
+          <w:rFonts w:asciiTheme="majorHAnsi" w:eastAsia="Times New Roman" w:hAnsiTheme="majorHAnsi" w:cs="Times New Roman"/>
+          <w:color w:val="000000"/>
+          <w:lang w:val="en-US" w:eastAsia="ru-RU"/>
+        </w:rPr>
+        <w:t>in</w:t>
+      </w:r>
+      <w:r>
+        <w:rPr>
+          <w:rFonts w:asciiTheme="majorHAnsi" w:eastAsia="Times New Roman" w:hAnsiTheme="majorHAnsi" w:cs="Times New Roman"/>
+          <w:color w:val="000000"/>
+          <w:lang w:val="en-US" w:eastAsia="ru-RU"/>
+        </w:rPr>
+        <w:t xml:space="preserve"> </w:t>
+      </w:r>
+      <w:r>
+        <w:rPr>
+          <w:rFonts w:asciiTheme="majorHAnsi" w:eastAsia="Times New Roman" w:hAnsiTheme="majorHAnsi" w:cs="Times New Roman"/>
+          <w:color w:val="000000"/>
+          <w:lang w:val="en-US" w:eastAsia="ru-RU"/>
+        </w:rPr>
+        <w:t>National</w:t>
+      </w:r>
+      <w:r>
+        <w:rPr>
+          <w:rFonts w:asciiTheme="majorHAnsi" w:eastAsia="Times New Roman" w:hAnsiTheme="majorHAnsi" w:cs="Times New Roman"/>
+          <w:color w:val="000000"/>
+          <w:lang w:val="en-US" w:eastAsia="ru-RU"/>
+        </w:rPr>
+        <w:t xml:space="preserve"> Ministries </w:t>
+      </w:r>
+    </w:p>
+    <w:p>
+      <w:pPr>
+        <w:spacing w:after="0" w:line="240" w:lineRule="auto"/>
+        <w:jc w:val="both"/>
+        <w:rPr>
+          <w:rFonts w:asciiTheme="majorHAnsi" w:hAnsiTheme="majorHAnsi" w:cs="Times New Roman"/>
+          <w:lang w:val="en-US"/>
+        </w:rPr>
+      </w:pPr>
+    </w:p>
+    <w:p>
+      <w:pPr>
+        <w:spacing w:after="0" w:line="240" w:lineRule="auto"/>
+        <w:jc w:val="both"/>
+        <w:rPr>
+          <w:rFonts w:asciiTheme="majorHAnsi" w:eastAsia="Times New Roman" w:hAnsiTheme="majorHAnsi" w:cs="Times New Roman"/>
+          <w:color w:val="000000"/>
+          <w:lang w:val="en-US" w:eastAsia="ru-RU"/>
+        </w:rPr>
+      </w:pPr>
+      <w:proofErr w:type="gramStart"/>
+      <w:r>
+        <w:rPr>
+          <w:rFonts w:asciiTheme="majorHAnsi" w:eastAsia="Times New Roman" w:hAnsiTheme="majorHAnsi" w:cs="Times New Roman"/>
+          <w:color w:val="000000"/>
+          <w:lang w:val="en-US" w:eastAsia="ru-RU"/>
+        </w:rPr>
+        <w:t>WP 3.</w:t>
+      </w:r>
+      <w:proofErr w:type="gramEnd"/>
+      <w:r>
+        <w:rPr>
+          <w:rFonts w:asciiTheme="majorHAnsi" w:eastAsia="Times New Roman" w:hAnsiTheme="majorHAnsi" w:cs="Times New Roman"/>
+          <w:color w:val="000000"/>
+          <w:lang w:val="en-US" w:eastAsia="ru-RU"/>
+        </w:rPr>
+        <w:t xml:space="preserve"> National agencies on collaboration with ICT companies (</w:t>
+      </w:r>
+      <w:r>
+        <w:rPr>
+          <w:rFonts w:asciiTheme="majorHAnsi" w:eastAsia="Times New Roman" w:hAnsiTheme="majorHAnsi" w:cs="Times New Roman"/>
+          <w:color w:val="000000"/>
+          <w:lang w:val="en-US" w:eastAsia="ru-RU"/>
+        </w:rPr>
+        <w:t>UBNA</w:t>
+      </w:r>
+      <w:r>
+        <w:rPr>
+          <w:rFonts w:asciiTheme="majorHAnsi" w:eastAsia="Times New Roman" w:hAnsiTheme="majorHAnsi" w:cs="Times New Roman"/>
+          <w:color w:val="000000"/>
+          <w:lang w:val="en-US" w:eastAsia="ru-RU"/>
+        </w:rPr>
+        <w:t>)</w:t>
+      </w:r>
+    </w:p>
+    <w:p>
+      <w:pPr>
+        <w:spacing w:after="0" w:line="240" w:lineRule="auto"/>
+        <w:jc w:val="both"/>
+        <w:rPr>
+          <w:rFonts w:asciiTheme="majorHAnsi" w:hAnsiTheme="majorHAnsi" w:cs="Times New Roman"/>
+          <w:lang w:val="en-US"/>
+        </w:rPr>
+      </w:pPr>
+    </w:p>
+    <w:p>
+      <w:pPr>
+        <w:pStyle w:val="a3"/>
+        <w:numPr>
+          <w:ilvl w:val="0"/>
+          <w:numId w:val="7"/>
+        </w:numPr>
+        <w:spacing w:after="0" w:line="240" w:lineRule="auto"/>
+        <w:jc w:val="both"/>
+        <w:rPr>
+          <w:rFonts w:asciiTheme="majorHAnsi" w:hAnsiTheme="majorHAnsi" w:cs="Times New Roman"/>
+          <w:lang w:val="en-US"/>
+        </w:rPr>
+      </w:pPr>
+      <w:r>
+        <w:rPr>
+          <w:rFonts w:asciiTheme="majorHAnsi" w:eastAsia="Times New Roman" w:hAnsiTheme="majorHAnsi" w:cs="Times New Roman"/>
+          <w:color w:val="000000"/>
+          <w:lang w:val="en-US" w:eastAsia="ru-RU"/>
+        </w:rPr>
+        <w:t xml:space="preserve">National agencies on university-business relations in </w:t>
+      </w:r>
+      <w:r>
+        <w:rPr>
+          <w:rFonts w:asciiTheme="majorHAnsi" w:eastAsia="Times New Roman" w:hAnsiTheme="majorHAnsi" w:cs="Times New Roman"/>
+          <w:color w:val="000000"/>
+          <w:lang w:val="en-US" w:eastAsia="ru-RU"/>
+        </w:rPr>
+        <w:t>ICT</w:t>
+      </w:r>
+      <w:r>
+        <w:rPr>
+          <w:rFonts w:asciiTheme="majorHAnsi" w:eastAsia="Times New Roman" w:hAnsiTheme="majorHAnsi" w:cs="Times New Roman"/>
+          <w:color w:val="000000"/>
+          <w:lang w:val="en-US" w:eastAsia="ru-RU"/>
+        </w:rPr>
+        <w:t xml:space="preserve"> establishment (</w:t>
+      </w:r>
+      <w:r>
+        <w:rPr>
+          <w:rFonts w:asciiTheme="majorHAnsi" w:eastAsia="Times New Roman" w:hAnsiTheme="majorHAnsi" w:cs="Times New Roman"/>
+          <w:color w:val="000000"/>
+          <w:lang w:val="en-US" w:eastAsia="ru-RU"/>
+        </w:rPr>
+        <w:t>UBNA</w:t>
+      </w:r>
+      <w:r>
+        <w:rPr>
+          <w:rFonts w:asciiTheme="majorHAnsi" w:eastAsia="Times New Roman" w:hAnsiTheme="majorHAnsi" w:cs="Times New Roman"/>
+          <w:color w:val="000000"/>
+          <w:lang w:val="en-US" w:eastAsia="ru-RU"/>
+        </w:rPr>
+        <w:t>)</w:t>
+      </w:r>
+    </w:p>
+    <w:p>
+      <w:pPr>
+        <w:pStyle w:val="a3"/>
+        <w:numPr>
+          <w:ilvl w:val="0"/>
+          <w:numId w:val="7"/>
+        </w:numPr>
+        <w:spacing w:after="0" w:line="240" w:lineRule="auto"/>
+        <w:jc w:val="both"/>
+        <w:rPr>
+          <w:rFonts w:asciiTheme="majorHAnsi" w:hAnsiTheme="majorHAnsi" w:cs="Times New Roman"/>
+          <w:lang w:val="en-US"/>
+        </w:rPr>
+      </w:pPr>
+      <w:r>
+        <w:rPr>
+          <w:rFonts w:asciiTheme="majorHAnsi" w:hAnsiTheme="majorHAnsi" w:cs="Times New Roman"/>
+          <w:lang w:val="en-US"/>
+        </w:rPr>
+        <w:t>Retraining of U</w:t>
+      </w:r>
+      <w:r>
+        <w:rPr>
+          <w:rFonts w:asciiTheme="majorHAnsi" w:hAnsiTheme="majorHAnsi" w:cs="Times New Roman"/>
+          <w:lang w:val="en-US"/>
+        </w:rPr>
+        <w:t>B</w:t>
+      </w:r>
+      <w:r>
+        <w:rPr>
+          <w:rFonts w:asciiTheme="majorHAnsi" w:hAnsiTheme="majorHAnsi" w:cs="Times New Roman"/>
+          <w:lang w:val="en-US"/>
+        </w:rPr>
+        <w:t>N</w:t>
+      </w:r>
+      <w:r>
+        <w:rPr>
+          <w:rFonts w:asciiTheme="majorHAnsi" w:hAnsiTheme="majorHAnsi" w:cs="Times New Roman"/>
+          <w:lang w:val="en-US"/>
+        </w:rPr>
+        <w:t>As' staff in EU for getting experience on UBC</w:t>
+      </w:r>
+    </w:p>
+    <w:p>
+      <w:pPr>
+        <w:pStyle w:val="a3"/>
+        <w:numPr>
+          <w:ilvl w:val="0"/>
+          <w:numId w:val="7"/>
+        </w:numPr>
+        <w:spacing w:after="0" w:line="240" w:lineRule="auto"/>
+        <w:jc w:val="both"/>
+        <w:rPr>
+          <w:rFonts w:asciiTheme="majorHAnsi" w:hAnsiTheme="majorHAnsi" w:cs="Times New Roman"/>
+          <w:lang w:val="en-US"/>
+        </w:rPr>
+      </w:pPr>
+      <w:r>
+        <w:rPr>
+          <w:rFonts w:asciiTheme="majorHAnsi" w:hAnsiTheme="majorHAnsi" w:cs="Times New Roman"/>
+          <w:lang w:val="en-US"/>
+        </w:rPr>
+        <w:t xml:space="preserve">Content management of the </w:t>
+      </w:r>
+      <w:r>
+        <w:rPr>
+          <w:rFonts w:asciiTheme="majorHAnsi" w:eastAsia="Times New Roman" w:hAnsiTheme="majorHAnsi" w:cs="Times New Roman"/>
+          <w:color w:val="000000"/>
+          <w:lang w:val="en-US" w:eastAsia="ru-RU"/>
+        </w:rPr>
+        <w:t xml:space="preserve">ICT Competences Framework </w:t>
+      </w:r>
+      <w:r>
+        <w:rPr>
+          <w:rFonts w:asciiTheme="majorHAnsi" w:hAnsiTheme="majorHAnsi" w:cs="Times New Roman"/>
+          <w:lang w:val="en-US"/>
+        </w:rPr>
+        <w:t>Portal</w:t>
+      </w:r>
+    </w:p>
+    <w:p>
+      <w:pPr>
+        <w:pStyle w:val="a3"/>
+        <w:numPr>
+          <w:ilvl w:val="0"/>
+          <w:numId w:val="7"/>
+        </w:numPr>
+        <w:spacing w:after="0" w:line="240" w:lineRule="auto"/>
+        <w:jc w:val="both"/>
+        <w:rPr>
+          <w:rFonts w:asciiTheme="majorHAnsi" w:hAnsiTheme="majorHAnsi" w:cs="Times New Roman"/>
+          <w:lang w:val="en-US"/>
+        </w:rPr>
+      </w:pPr>
+      <w:r>
+        <w:rPr>
+          <w:rFonts w:asciiTheme="majorHAnsi" w:hAnsiTheme="majorHAnsi" w:cs="Times New Roman"/>
+          <w:lang w:val="en-US"/>
+        </w:rPr>
+        <w:t>Regional Network of UBNA</w:t>
+      </w:r>
+    </w:p>
+    <w:p>
+      <w:pPr>
+        <w:spacing w:after="0" w:line="240" w:lineRule="auto"/>
+        <w:jc w:val="both"/>
+        <w:rPr>
+          <w:rFonts w:asciiTheme="majorHAnsi" w:hAnsiTheme="majorHAnsi" w:cs="Times New Roman"/>
+          <w:lang w:val="en-US"/>
+        </w:rPr>
+      </w:pPr>
+    </w:p>
+    <w:p>
+      <w:pPr>
+        <w:spacing w:after="0" w:line="240" w:lineRule="auto"/>
+        <w:jc w:val="both"/>
+        <w:rPr>
+          <w:rFonts w:asciiTheme="majorHAnsi" w:hAnsiTheme="majorHAnsi" w:cs="Times New Roman"/>
+          <w:lang w:val="en-US"/>
+        </w:rPr>
+      </w:pPr>
+    </w:p>
+    <w:p>
+      <w:pPr>
+        <w:spacing w:after="0" w:line="240" w:lineRule="auto"/>
+        <w:jc w:val="both"/>
+        <w:rPr>
+          <w:rFonts w:asciiTheme="majorHAnsi" w:eastAsia="Times New Roman" w:hAnsiTheme="majorHAnsi" w:cs="Times New Roman"/>
+          <w:color w:val="000000"/>
+          <w:lang w:val="en-US" w:eastAsia="ru-RU"/>
+        </w:rPr>
+      </w:pPr>
+      <w:proofErr w:type="gramStart"/>
+      <w:r>
+        <w:rPr>
+          <w:rFonts w:asciiTheme="majorHAnsi" w:eastAsia="Times New Roman" w:hAnsiTheme="majorHAnsi" w:cs="Times New Roman"/>
+          <w:color w:val="000000"/>
+          <w:lang w:val="en-US" w:eastAsia="ru-RU"/>
+        </w:rPr>
+        <w:t>WP 4.</w:t>
+      </w:r>
+      <w:proofErr w:type="gramEnd"/>
+      <w:r>
+        <w:rPr>
+          <w:rFonts w:asciiTheme="majorHAnsi" w:eastAsia="Times New Roman" w:hAnsiTheme="majorHAnsi" w:cs="Times New Roman"/>
+          <w:color w:val="000000"/>
+          <w:lang w:val="en-US" w:eastAsia="ru-RU"/>
+        </w:rPr>
+        <w:t xml:space="preserve"> Development of CA ICT Competences Framework Portal</w:t>
+      </w:r>
+    </w:p>
+    <w:p>
+      <w:pPr>
+        <w:spacing w:after="0" w:line="240" w:lineRule="auto"/>
+        <w:jc w:val="both"/>
+        <w:rPr>
+          <w:rFonts w:asciiTheme="majorHAnsi" w:hAnsiTheme="majorHAnsi" w:cs="Times New Roman"/>
+          <w:lang w:val="en-GB"/>
+        </w:rPr>
+      </w:pPr>
+    </w:p>
+    <w:p>
+      <w:pPr>
+        <w:pStyle w:val="a3"/>
+        <w:numPr>
+          <w:ilvl w:val="0"/>
+          <w:numId w:val="8"/>
+        </w:numPr>
+        <w:spacing w:after="0" w:line="240" w:lineRule="auto"/>
+        <w:jc w:val="both"/>
+        <w:rPr>
+          <w:rFonts w:asciiTheme="majorHAnsi" w:eastAsia="Times New Roman" w:hAnsiTheme="majorHAnsi" w:cs="Times New Roman"/>
+          <w:color w:val="000000"/>
+          <w:lang w:val="en-US" w:eastAsia="ru-RU"/>
+        </w:rPr>
+      </w:pPr>
+      <w:r>
+        <w:rPr>
+          <w:rFonts w:asciiTheme="majorHAnsi" w:eastAsia="Times New Roman" w:hAnsiTheme="majorHAnsi" w:cs="Times New Roman"/>
+          <w:color w:val="000000"/>
+          <w:lang w:val="en-US" w:eastAsia="ru-RU"/>
+        </w:rPr>
+        <w:t xml:space="preserve">Requirements documents for </w:t>
+      </w:r>
+      <w:r>
+        <w:rPr>
+          <w:rFonts w:asciiTheme="majorHAnsi" w:eastAsia="Times New Roman" w:hAnsiTheme="majorHAnsi" w:cs="Times New Roman"/>
+          <w:color w:val="000000"/>
+          <w:lang w:val="en-US" w:eastAsia="ru-RU"/>
+        </w:rPr>
+        <w:t>the ICT CF</w:t>
+      </w:r>
+      <w:r>
+        <w:rPr>
+          <w:rFonts w:asciiTheme="majorHAnsi" w:eastAsia="Times New Roman" w:hAnsiTheme="majorHAnsi" w:cs="Times New Roman"/>
+          <w:color w:val="000000"/>
+          <w:lang w:val="en-US" w:eastAsia="ru-RU"/>
+        </w:rPr>
+        <w:t xml:space="preserve"> Portal</w:t>
+      </w:r>
+    </w:p>
+    <w:p>
+      <w:pPr>
+        <w:pStyle w:val="a3"/>
+        <w:numPr>
+          <w:ilvl w:val="0"/>
+          <w:numId w:val="8"/>
+        </w:numPr>
+        <w:spacing w:after="0" w:line="240" w:lineRule="auto"/>
+        <w:jc w:val="both"/>
+        <w:rPr>
+          <w:rFonts w:asciiTheme="majorHAnsi" w:eastAsia="Times New Roman" w:hAnsiTheme="majorHAnsi" w:cs="Times New Roman"/>
+          <w:color w:val="000000"/>
+          <w:lang w:val="en-US" w:eastAsia="ru-RU"/>
+        </w:rPr>
+      </w:pPr>
+      <w:r>
+        <w:rPr>
+          <w:rFonts w:asciiTheme="majorHAnsi" w:eastAsia="Times New Roman" w:hAnsiTheme="majorHAnsi" w:cs="Times New Roman"/>
+          <w:color w:val="000000"/>
+          <w:lang w:val="en-US" w:eastAsia="ru-RU"/>
+        </w:rPr>
+        <w:t>Lust of IT d</w:t>
+      </w:r>
+      <w:r>
+        <w:rPr>
+          <w:rFonts w:asciiTheme="majorHAnsi" w:eastAsia="Times New Roman" w:hAnsiTheme="majorHAnsi" w:cs="Times New Roman"/>
+          <w:color w:val="000000"/>
+          <w:lang w:val="en-US" w:eastAsia="ru-RU"/>
+        </w:rPr>
+        <w:t>evelopers based on a requirements analysis</w:t>
+      </w:r>
+    </w:p>
+    <w:p>
+      <w:pPr>
+        <w:pStyle w:val="a3"/>
+        <w:numPr>
+          <w:ilvl w:val="0"/>
+          <w:numId w:val="8"/>
+        </w:numPr>
+        <w:spacing w:after="0" w:line="240" w:lineRule="auto"/>
+        <w:jc w:val="both"/>
+        <w:rPr>
+          <w:rFonts w:asciiTheme="majorHAnsi" w:eastAsia="Times New Roman" w:hAnsiTheme="majorHAnsi" w:cs="Times New Roman"/>
+          <w:color w:val="000000"/>
+          <w:lang w:val="en-US" w:eastAsia="ru-RU"/>
+        </w:rPr>
+      </w:pPr>
+      <w:r>
+        <w:rPr>
+          <w:rFonts w:asciiTheme="majorHAnsi" w:eastAsia="Times New Roman" w:hAnsiTheme="majorHAnsi" w:cs="Times New Roman"/>
+          <w:color w:val="000000"/>
+          <w:lang w:val="en-US" w:eastAsia="ru-RU"/>
+        </w:rPr>
+        <w:t xml:space="preserve">Detailed </w:t>
+      </w:r>
+      <w:r>
+        <w:rPr>
+          <w:rFonts w:asciiTheme="majorHAnsi" w:eastAsia="Times New Roman" w:hAnsiTheme="majorHAnsi" w:cs="Times New Roman"/>
+          <w:color w:val="000000"/>
+          <w:lang w:val="en-US" w:eastAsia="ru-RU"/>
+        </w:rPr>
+        <w:t>System D</w:t>
+      </w:r>
+      <w:r>
+        <w:rPr>
+          <w:rFonts w:asciiTheme="majorHAnsi" w:eastAsia="Times New Roman" w:hAnsiTheme="majorHAnsi" w:cs="Times New Roman"/>
+          <w:color w:val="000000"/>
+          <w:lang w:val="en-US" w:eastAsia="ru-RU"/>
+        </w:rPr>
+        <w:t>esign</w:t>
+      </w:r>
+      <w:r>
+        <w:rPr>
+          <w:rFonts w:asciiTheme="majorHAnsi" w:eastAsia="Times New Roman" w:hAnsiTheme="majorHAnsi" w:cs="Times New Roman"/>
+          <w:color w:val="000000"/>
+          <w:lang w:val="en-US" w:eastAsia="ru-RU"/>
+        </w:rPr>
+        <w:t xml:space="preserve"> document</w:t>
+      </w:r>
+      <w:r>
+        <w:rPr>
+          <w:rFonts w:asciiTheme="majorHAnsi" w:eastAsia="Times New Roman" w:hAnsiTheme="majorHAnsi" w:cs="Times New Roman"/>
+          <w:color w:val="000000"/>
+          <w:lang w:val="en-US" w:eastAsia="ru-RU"/>
+        </w:rPr>
+        <w:t xml:space="preserve"> </w:t>
+      </w:r>
+    </w:p>
+    <w:p>
+      <w:pPr>
+        <w:pStyle w:val="a3"/>
+        <w:numPr>
+          <w:ilvl w:val="0"/>
+          <w:numId w:val="8"/>
+        </w:numPr>
+        <w:spacing w:after="0" w:line="240" w:lineRule="auto"/>
+        <w:jc w:val="both"/>
+        <w:rPr>
+          <w:rFonts w:asciiTheme="majorHAnsi" w:eastAsia="Times New Roman" w:hAnsiTheme="majorHAnsi" w:cs="Times New Roman"/>
+          <w:color w:val="000000"/>
+          <w:lang w:val="en-US" w:eastAsia="ru-RU"/>
+        </w:rPr>
+      </w:pPr>
+      <w:r>
+        <w:rPr>
+          <w:rFonts w:asciiTheme="majorHAnsi" w:eastAsia="Times New Roman" w:hAnsiTheme="majorHAnsi" w:cs="Times New Roman"/>
+          <w:color w:val="000000"/>
+          <w:lang w:val="en-US" w:eastAsia="ru-RU"/>
+        </w:rPr>
+        <w:t>Development of the new CF Portal and its’ i</w:t>
+      </w:r>
+      <w:r>
+        <w:rPr>
+          <w:rFonts w:asciiTheme="majorHAnsi" w:eastAsia="Times New Roman" w:hAnsiTheme="majorHAnsi" w:cs="Times New Roman"/>
+          <w:color w:val="000000"/>
+          <w:lang w:val="en-US" w:eastAsia="ru-RU"/>
+        </w:rPr>
+        <w:t xml:space="preserve">ntegration </w:t>
+      </w:r>
+    </w:p>
+    <w:p>
+      <w:pPr>
+        <w:pStyle w:val="a3"/>
+        <w:numPr>
+          <w:ilvl w:val="0"/>
+          <w:numId w:val="8"/>
+        </w:numPr>
+        <w:spacing w:after="0" w:line="240" w:lineRule="auto"/>
+        <w:jc w:val="both"/>
+        <w:rPr>
+          <w:rFonts w:asciiTheme="majorHAnsi" w:eastAsia="Times New Roman" w:hAnsiTheme="majorHAnsi" w:cs="Times New Roman"/>
+          <w:color w:val="000000"/>
+          <w:lang w:val="en-US" w:eastAsia="ru-RU"/>
+        </w:rPr>
+      </w:pPr>
+      <w:r>
+        <w:rPr>
+          <w:rFonts w:asciiTheme="majorHAnsi" w:eastAsia="Times New Roman" w:hAnsiTheme="majorHAnsi" w:cs="Times New Roman"/>
+          <w:color w:val="000000"/>
+          <w:lang w:val="en-US" w:eastAsia="ru-RU"/>
+        </w:rPr>
+        <w:t>Testing Analysis Report</w:t>
+      </w:r>
+    </w:p>
+    <w:p>
+      <w:pPr>
+        <w:pStyle w:val="a3"/>
+        <w:numPr>
+          <w:ilvl w:val="0"/>
+          <w:numId w:val="8"/>
+        </w:numPr>
+        <w:spacing w:after="0" w:line="240" w:lineRule="auto"/>
+        <w:jc w:val="both"/>
+        <w:rPr>
+          <w:rFonts w:asciiTheme="majorHAnsi" w:eastAsia="Times New Roman" w:hAnsiTheme="majorHAnsi" w:cs="Times New Roman"/>
+          <w:color w:val="000000"/>
+          <w:lang w:val="en-US" w:eastAsia="ru-RU"/>
+        </w:rPr>
+      </w:pPr>
+      <w:r>
+        <w:rPr>
+          <w:rFonts w:asciiTheme="majorHAnsi" w:eastAsia="Times New Roman" w:hAnsiTheme="majorHAnsi" w:cs="Times New Roman"/>
+          <w:color w:val="000000"/>
+          <w:lang w:val="en-US" w:eastAsia="ru-RU"/>
+        </w:rPr>
+        <w:t>CFP manual</w:t>
+      </w:r>
+      <w:r>
+        <w:rPr>
+          <w:rFonts w:asciiTheme="majorHAnsi" w:eastAsia="Times New Roman" w:hAnsiTheme="majorHAnsi" w:cs="Times New Roman"/>
+          <w:color w:val="000000"/>
+          <w:lang w:val="en-US" w:eastAsia="ru-RU"/>
+        </w:rPr>
+        <w:t xml:space="preserve"> and product documentation</w:t>
+      </w:r>
+    </w:p>
+    <w:p>
+      <w:pPr>
+        <w:spacing w:after="0" w:line="240" w:lineRule="auto"/>
+        <w:jc w:val="both"/>
+        <w:rPr>
+          <w:rFonts w:asciiTheme="majorHAnsi" w:eastAsia="Times New Roman" w:hAnsiTheme="majorHAnsi" w:cs="Times New Roman"/>
+          <w:color w:val="000000"/>
+          <w:lang w:val="en-US" w:eastAsia="ru-RU"/>
+        </w:rPr>
+      </w:pPr>
+    </w:p>
+    <w:p>
+      <w:pPr>
+        <w:spacing w:after="0" w:line="240" w:lineRule="auto"/>
+        <w:jc w:val="both"/>
+        <w:rPr>
+          <w:rFonts w:asciiTheme="majorHAnsi" w:eastAsia="Times New Roman" w:hAnsiTheme="majorHAnsi" w:cs="Times New Roman"/>
+          <w:color w:val="000000"/>
+          <w:lang w:val="en-US" w:eastAsia="ru-RU"/>
+        </w:rPr>
+      </w:pPr>
+    </w:p>
+    <w:p>
+      <w:pPr>
+        <w:spacing w:after="0" w:line="240" w:lineRule="auto"/>
+        <w:jc w:val="both"/>
+        <w:rPr>
+          <w:rFonts w:asciiTheme="majorHAnsi" w:eastAsia="Times New Roman" w:hAnsiTheme="majorHAnsi" w:cs="Times New Roman"/>
+          <w:color w:val="000000"/>
+          <w:lang w:val="en-US" w:eastAsia="ru-RU"/>
+        </w:rPr>
+      </w:pPr>
+      <w:proofErr w:type="gramStart"/>
+      <w:r>
+        <w:rPr>
+          <w:rFonts w:asciiTheme="majorHAnsi" w:eastAsia="Times New Roman" w:hAnsiTheme="majorHAnsi" w:cs="Times New Roman"/>
+          <w:color w:val="000000"/>
+          <w:lang w:val="en-US" w:eastAsia="ru-RU"/>
+        </w:rPr>
+        <w:t>WP 5.</w:t>
+      </w:r>
+      <w:proofErr w:type="gramEnd"/>
+      <w:r>
+        <w:rPr>
+          <w:rFonts w:asciiTheme="majorHAnsi" w:eastAsia="Times New Roman" w:hAnsiTheme="majorHAnsi" w:cs="Times New Roman"/>
+          <w:color w:val="000000"/>
+          <w:lang w:val="en-US" w:eastAsia="ru-RU"/>
+        </w:rPr>
+        <w:t xml:space="preserve"> Adjustment of Master courses on ICT to the labour market needs </w:t>
+      </w:r>
+    </w:p>
+    <w:p>
+      <w:pPr>
+        <w:spacing w:after="0" w:line="240" w:lineRule="auto"/>
+        <w:jc w:val="both"/>
+        <w:rPr>
+          <w:rFonts w:asciiTheme="majorHAnsi" w:eastAsia="Times New Roman" w:hAnsiTheme="majorHAnsi" w:cs="Times New Roman"/>
+          <w:color w:val="000000"/>
+          <w:lang w:val="en-US" w:eastAsia="ru-RU"/>
+        </w:rPr>
+      </w:pPr>
+    </w:p>
+    <w:p>
+      <w:pPr>
+        <w:pStyle w:val="a3"/>
+        <w:numPr>
+          <w:ilvl w:val="0"/>
+          <w:numId w:val="9"/>
+        </w:numPr>
+        <w:spacing w:after="0" w:line="240" w:lineRule="auto"/>
+        <w:jc w:val="both"/>
+        <w:rPr>
+          <w:rFonts w:asciiTheme="majorHAnsi" w:eastAsia="Times New Roman" w:hAnsiTheme="majorHAnsi" w:cs="Times New Roman"/>
+          <w:color w:val="000000"/>
+          <w:lang w:val="en-US" w:eastAsia="ru-RU"/>
+        </w:rPr>
+      </w:pPr>
+      <w:r>
+        <w:rPr>
+          <w:rFonts w:asciiTheme="majorHAnsi" w:eastAsia="Times New Roman" w:hAnsiTheme="majorHAnsi" w:cs="Times New Roman"/>
+          <w:color w:val="000000"/>
+          <w:lang w:val="en-US" w:eastAsia="ru-RU"/>
+        </w:rPr>
+        <w:t xml:space="preserve">List of enrolled Master students and topics of Master theses assignment by supervisors </w:t>
+      </w:r>
+      <w:r>
+        <w:rPr>
+          <w:rFonts w:asciiTheme="majorHAnsi" w:eastAsia="Times New Roman" w:hAnsiTheme="majorHAnsi" w:cs="Times New Roman"/>
+          <w:color w:val="000000"/>
+          <w:lang w:val="en-US" w:eastAsia="ru-RU"/>
+        </w:rPr>
+        <w:t>from academic</w:t>
+      </w:r>
+      <w:r>
+        <w:rPr>
+          <w:rFonts w:asciiTheme="majorHAnsi" w:eastAsia="Times New Roman" w:hAnsiTheme="majorHAnsi" w:cs="Times New Roman"/>
+          <w:color w:val="000000"/>
+          <w:lang w:val="en-US" w:eastAsia="ru-RU"/>
+        </w:rPr>
+        <w:t xml:space="preserve"> and entrepreneurial sides</w:t>
+      </w:r>
+    </w:p>
+    <w:p>
+      <w:pPr>
+        <w:pStyle w:val="a3"/>
+        <w:numPr>
+          <w:ilvl w:val="0"/>
+          <w:numId w:val="9"/>
+        </w:numPr>
+        <w:spacing w:after="0" w:line="240" w:lineRule="auto"/>
+        <w:jc w:val="both"/>
+        <w:rPr>
+          <w:rFonts w:asciiTheme="majorHAnsi" w:eastAsia="Times New Roman" w:hAnsiTheme="majorHAnsi" w:cs="Times New Roman"/>
+          <w:color w:val="000000"/>
+          <w:lang w:val="en-US" w:eastAsia="ru-RU"/>
+        </w:rPr>
+      </w:pPr>
+      <w:r>
+        <w:rPr>
+          <w:rFonts w:asciiTheme="majorHAnsi" w:eastAsia="Times New Roman" w:hAnsiTheme="majorHAnsi" w:cs="Times New Roman"/>
+          <w:color w:val="000000"/>
+          <w:lang w:val="en-US" w:eastAsia="ru-RU"/>
+        </w:rPr>
+        <w:t>Internship and externship of</w:t>
+      </w:r>
+      <w:r>
+        <w:rPr>
+          <w:rFonts w:asciiTheme="majorHAnsi" w:eastAsia="Times New Roman" w:hAnsiTheme="majorHAnsi" w:cs="Times New Roman"/>
+          <w:color w:val="000000"/>
+          <w:lang w:val="en-US" w:eastAsia="ru-RU"/>
+        </w:rPr>
+        <w:t xml:space="preserve"> pilot groups </w:t>
+      </w:r>
+    </w:p>
+    <w:p>
+      <w:pPr>
+        <w:pStyle w:val="a3"/>
+        <w:numPr>
+          <w:ilvl w:val="0"/>
+          <w:numId w:val="9"/>
+        </w:numPr>
+        <w:spacing w:after="0" w:line="240" w:lineRule="auto"/>
+        <w:jc w:val="both"/>
+        <w:rPr>
+          <w:rFonts w:asciiTheme="majorHAnsi" w:eastAsia="Times New Roman" w:hAnsiTheme="majorHAnsi" w:cs="Times New Roman"/>
+          <w:color w:val="000000"/>
+          <w:lang w:val="en-US" w:eastAsia="ru-RU"/>
+        </w:rPr>
+      </w:pPr>
+      <w:r>
+        <w:rPr>
+          <w:rFonts w:asciiTheme="majorHAnsi" w:eastAsia="Times New Roman" w:hAnsiTheme="majorHAnsi" w:cs="Times New Roman"/>
+          <w:color w:val="000000"/>
+          <w:lang w:val="en-US" w:eastAsia="ru-RU"/>
+        </w:rPr>
+        <w:t xml:space="preserve">Presentations of </w:t>
+      </w:r>
+      <w:r>
+        <w:rPr>
+          <w:rFonts w:asciiTheme="majorHAnsi" w:eastAsia="Times New Roman" w:hAnsiTheme="majorHAnsi" w:cs="Times New Roman"/>
+          <w:color w:val="000000"/>
+          <w:lang w:val="en-US" w:eastAsia="ru-RU"/>
+        </w:rPr>
+        <w:t xml:space="preserve">achieved </w:t>
+      </w:r>
+      <w:r>
+        <w:rPr>
+          <w:rFonts w:asciiTheme="majorHAnsi" w:eastAsia="Times New Roman" w:hAnsiTheme="majorHAnsi" w:cs="Times New Roman"/>
+          <w:color w:val="000000"/>
+          <w:lang w:val="en-US" w:eastAsia="ru-RU"/>
+        </w:rPr>
+        <w:t>research results</w:t>
+      </w:r>
+      <w:r>
+        <w:rPr>
+          <w:rFonts w:asciiTheme="majorHAnsi" w:eastAsia="Times New Roman" w:hAnsiTheme="majorHAnsi" w:cs="Times New Roman"/>
+          <w:color w:val="000000"/>
+          <w:lang w:val="en-US" w:eastAsia="ru-RU"/>
+        </w:rPr>
+        <w:t xml:space="preserve"> with </w:t>
+      </w:r>
+      <w:r>
+        <w:rPr>
+          <w:rFonts w:asciiTheme="majorHAnsi" w:eastAsia="Times New Roman" w:hAnsiTheme="majorHAnsi" w:cs="Times New Roman"/>
+          <w:color w:val="000000"/>
+          <w:lang w:val="en-US" w:eastAsia="ru-RU"/>
+        </w:rPr>
+        <w:t>attendance</w:t>
+      </w:r>
+      <w:r>
+        <w:rPr>
+          <w:rFonts w:asciiTheme="majorHAnsi" w:eastAsia="Times New Roman" w:hAnsiTheme="majorHAnsi" w:cs="Times New Roman"/>
+          <w:color w:val="000000"/>
+          <w:lang w:val="en-US" w:eastAsia="ru-RU"/>
+        </w:rPr>
+        <w:t xml:space="preserve"> of National </w:t>
+      </w:r>
+      <w:r>
+        <w:rPr>
+          <w:rFonts w:asciiTheme="majorHAnsi" w:eastAsia="Times New Roman" w:hAnsiTheme="majorHAnsi" w:cs="Times New Roman"/>
+          <w:color w:val="000000"/>
+          <w:lang w:val="en-US" w:eastAsia="ru-RU"/>
+        </w:rPr>
+        <w:t>Ministries</w:t>
+      </w:r>
+      <w:r>
+        <w:rPr>
+          <w:rFonts w:asciiTheme="majorHAnsi" w:eastAsia="Times New Roman" w:hAnsiTheme="majorHAnsi" w:cs="Times New Roman"/>
+          <w:color w:val="000000"/>
+          <w:lang w:val="en-US" w:eastAsia="ru-RU"/>
+        </w:rPr>
+        <w:t xml:space="preserve"> representatives</w:t>
+      </w:r>
+    </w:p>
+    <w:p>
+      <w:pPr>
+        <w:pStyle w:val="a3"/>
+        <w:numPr>
+          <w:ilvl w:val="0"/>
+          <w:numId w:val="9"/>
+        </w:numPr>
+        <w:spacing w:after="0" w:line="240" w:lineRule="auto"/>
+        <w:jc w:val="both"/>
+        <w:rPr>
+          <w:rFonts w:asciiTheme="majorHAnsi" w:eastAsia="Times New Roman" w:hAnsiTheme="majorHAnsi" w:cs="Times New Roman"/>
+          <w:color w:val="000000"/>
+          <w:lang w:val="en-US" w:eastAsia="ru-RU"/>
+        </w:rPr>
+      </w:pPr>
+      <w:r>
+        <w:rPr>
+          <w:rFonts w:asciiTheme="majorHAnsi" w:eastAsia="Times New Roman" w:hAnsiTheme="majorHAnsi" w:cs="Times New Roman"/>
+          <w:color w:val="000000"/>
+          <w:lang w:val="en-US" w:eastAsia="ru-RU"/>
+        </w:rPr>
+        <w:t xml:space="preserve">Report on needed improvement of educational </w:t>
+      </w:r>
+      <w:r>
+        <w:rPr>
+          <w:rFonts w:asciiTheme="majorHAnsi" w:eastAsia="Times New Roman" w:hAnsiTheme="majorHAnsi" w:cs="Times New Roman"/>
+          <w:color w:val="000000"/>
+          <w:lang w:val="en-GB" w:eastAsia="ru-RU"/>
+        </w:rPr>
+        <w:t>programme</w:t>
+      </w:r>
+      <w:r>
+        <w:rPr>
+          <w:rFonts w:asciiTheme="majorHAnsi" w:eastAsia="Times New Roman" w:hAnsiTheme="majorHAnsi" w:cs="Times New Roman"/>
+          <w:color w:val="000000"/>
+          <w:lang w:val="en-US" w:eastAsia="ru-RU"/>
+        </w:rPr>
+        <w:t xml:space="preserve"> by UBNA based on </w:t>
+      </w:r>
+      <w:r>
+        <w:rPr>
+          <w:rFonts w:asciiTheme="majorHAnsi" w:eastAsia="Times New Roman" w:hAnsiTheme="majorHAnsi" w:cs="Times New Roman"/>
+          <w:color w:val="000000"/>
+          <w:lang w:val="en-GB" w:eastAsia="ru-RU"/>
+        </w:rPr>
+        <w:t>labour</w:t>
+      </w:r>
+      <w:r>
+        <w:rPr>
+          <w:rFonts w:asciiTheme="majorHAnsi" w:eastAsia="Times New Roman" w:hAnsiTheme="majorHAnsi" w:cs="Times New Roman"/>
+          <w:color w:val="000000"/>
+          <w:lang w:val="en-US" w:eastAsia="ru-RU"/>
+        </w:rPr>
+        <w:t xml:space="preserve"> market research</w:t>
+      </w:r>
+      <w:r>
+        <w:rPr>
+          <w:rFonts w:asciiTheme="majorHAnsi" w:eastAsia="Times New Roman" w:hAnsiTheme="majorHAnsi" w:cs="Times New Roman"/>
+          <w:color w:val="000000"/>
+          <w:lang w:val="en-US" w:eastAsia="ru-RU"/>
+        </w:rPr>
+        <w:t xml:space="preserve"> and presentations results</w:t>
+      </w:r>
+    </w:p>
+    <w:p>
+      <w:pPr>
+        <w:spacing w:after="0" w:line="240" w:lineRule="auto"/>
+        <w:jc w:val="both"/>
+        <w:rPr>
+          <w:rFonts w:asciiTheme="majorHAnsi" w:eastAsia="Times New Roman" w:hAnsiTheme="majorHAnsi" w:cs="Times New Roman"/>
+          <w:color w:val="000000"/>
+          <w:lang w:val="en-US" w:eastAsia="ru-RU"/>
+        </w:rPr>
+      </w:pPr>
+    </w:p>
+    <w:p>
+      <w:pPr>
+        <w:spacing w:after="0" w:line="240" w:lineRule="auto"/>
+        <w:jc w:val="both"/>
+        <w:rPr>
+          <w:rFonts w:asciiTheme="majorHAnsi" w:eastAsia="Times New Roman" w:hAnsiTheme="majorHAnsi" w:cs="Times New Roman"/>
+          <w:color w:val="000000"/>
+          <w:lang w:val="en-US" w:eastAsia="ru-RU"/>
+        </w:rPr>
+      </w:pPr>
+    </w:p>
+    <w:p>
+      <w:pPr>
+        <w:spacing w:after="0" w:line="240" w:lineRule="auto"/>
+        <w:jc w:val="both"/>
+        <w:rPr>
+          <w:rFonts w:asciiTheme="majorHAnsi" w:eastAsia="Times New Roman" w:hAnsiTheme="majorHAnsi" w:cs="Times New Roman"/>
+          <w:color w:val="000000"/>
+          <w:lang w:val="en-US" w:eastAsia="ru-RU"/>
+        </w:rPr>
+      </w:pPr>
+      <w:proofErr w:type="gramStart"/>
+      <w:r>
+        <w:rPr>
+          <w:rFonts w:asciiTheme="majorHAnsi" w:eastAsia="Times New Roman" w:hAnsiTheme="majorHAnsi" w:cs="Times New Roman"/>
+          <w:color w:val="000000"/>
+          <w:lang w:val="en-US" w:eastAsia="ru-RU"/>
+        </w:rPr>
+        <w:t>WP 6.</w:t>
+      </w:r>
+      <w:proofErr w:type="gramEnd"/>
+      <w:r>
+        <w:rPr>
+          <w:rFonts w:asciiTheme="majorHAnsi" w:eastAsia="Times New Roman" w:hAnsiTheme="majorHAnsi" w:cs="Times New Roman"/>
+          <w:color w:val="000000"/>
+          <w:lang w:val="en-US" w:eastAsia="ru-RU"/>
+        </w:rPr>
+        <w:t xml:space="preserve"> </w:t>
+      </w:r>
+      <w:r>
+        <w:rPr>
+          <w:rFonts w:asciiTheme="majorHAnsi" w:eastAsia="Times New Roman" w:hAnsiTheme="majorHAnsi" w:cs="Times New Roman"/>
+          <w:color w:val="000000"/>
+          <w:lang w:val="en-US" w:eastAsia="ru-RU"/>
+        </w:rPr>
+        <w:t>Exploitation</w:t>
+      </w:r>
+    </w:p>
+    <w:p>
+      <w:pPr>
+        <w:spacing w:after="0" w:line="240" w:lineRule="auto"/>
+        <w:jc w:val="both"/>
+        <w:rPr>
+          <w:rFonts w:cs="Times New Roman"/>
+          <w:sz w:val="24"/>
+          <w:lang w:val="en-GB"/>
+        </w:rPr>
+      </w:pPr>
+      <w:r>
+        <w:rPr>
+          <w:rFonts w:cs="Times New Roman"/>
+          <w:sz w:val="24"/>
+          <w:lang w:val="en-GB"/>
+        </w:rPr>
+        <w:tab/>
+      </w:r>
+    </w:p>
+    <w:p>
+      <w:pPr>
+        <w:pStyle w:val="a3"/>
+        <w:numPr>
+          <w:ilvl w:val="0"/>
+          <w:numId w:val="12"/>
+        </w:numPr>
+        <w:spacing w:after="0" w:line="240" w:lineRule="auto"/>
+        <w:jc w:val="both"/>
+        <w:rPr>
+          <w:rFonts w:asciiTheme="majorHAnsi" w:eastAsia="Times New Roman" w:hAnsiTheme="majorHAnsi" w:cs="Times New Roman"/>
+          <w:color w:val="000000"/>
+          <w:lang w:val="en-US" w:eastAsia="ru-RU"/>
+        </w:rPr>
+      </w:pPr>
+      <w:r>
+        <w:rPr>
+          <w:rFonts w:asciiTheme="majorHAnsi" w:eastAsia="Times New Roman" w:hAnsiTheme="majorHAnsi" w:cs="Times New Roman"/>
+          <w:color w:val="000000"/>
+          <w:lang w:val="en-US" w:eastAsia="ru-RU"/>
+        </w:rPr>
+        <w:t>Round table of Academic Board and stakeholders on an UBNAs</w:t>
+      </w:r>
+      <w:r>
+        <w:rPr>
+          <w:rFonts w:asciiTheme="majorHAnsi" w:eastAsia="Times New Roman" w:hAnsiTheme="majorHAnsi" w:cs="Times New Roman"/>
+          <w:color w:val="000000"/>
+          <w:lang w:val="en-US" w:eastAsia="ru-RU"/>
+        </w:rPr>
+        <w:t xml:space="preserve"> </w:t>
+      </w:r>
+      <w:r>
+        <w:rPr>
+          <w:rFonts w:asciiTheme="majorHAnsi" w:eastAsia="Times New Roman" w:hAnsiTheme="majorHAnsi" w:cs="Times New Roman"/>
+          <w:color w:val="000000"/>
+          <w:lang w:val="en-GB" w:eastAsia="ru-RU"/>
+        </w:rPr>
+        <w:t>advancement</w:t>
+      </w:r>
+    </w:p>
+    <w:p>
+      <w:pPr>
+        <w:pStyle w:val="a3"/>
+        <w:numPr>
+          <w:ilvl w:val="0"/>
+          <w:numId w:val="12"/>
+        </w:numPr>
+        <w:spacing w:after="0" w:line="240" w:lineRule="auto"/>
+        <w:jc w:val="both"/>
+        <w:rPr>
+          <w:rFonts w:asciiTheme="majorHAnsi" w:hAnsiTheme="majorHAnsi" w:cs="Times New Roman"/>
+          <w:lang w:val="en-GB"/>
+        </w:rPr>
+      </w:pPr>
+      <w:r>
+        <w:rPr>
+          <w:rFonts w:asciiTheme="majorHAnsi" w:eastAsia="Times New Roman" w:hAnsiTheme="majorHAnsi" w:cs="Times New Roman"/>
+          <w:color w:val="000000"/>
+          <w:lang w:val="en-US" w:eastAsia="ru-RU"/>
+        </w:rPr>
+        <w:t>National Job Fairs</w:t>
+      </w:r>
+    </w:p>
+    <w:p>
+      <w:pPr>
+        <w:pStyle w:val="a3"/>
+        <w:numPr>
+          <w:ilvl w:val="0"/>
+          <w:numId w:val="12"/>
+        </w:numPr>
+        <w:spacing w:after="0" w:line="240" w:lineRule="auto"/>
+        <w:jc w:val="both"/>
+        <w:rPr>
+          <w:rFonts w:asciiTheme="majorHAnsi" w:hAnsiTheme="majorHAnsi" w:cs="Times New Roman"/>
+          <w:lang w:val="en-GB"/>
+        </w:rPr>
+      </w:pPr>
+      <w:r>
+        <w:rPr>
+          <w:rFonts w:asciiTheme="majorHAnsi" w:eastAsia="Times New Roman" w:hAnsiTheme="majorHAnsi" w:cs="Times New Roman"/>
+          <w:color w:val="000000"/>
+          <w:lang w:val="en-US" w:eastAsia="ru-RU"/>
+        </w:rPr>
+        <w:t>Annual conference of Ministries with UBNAs representatives</w:t>
+      </w:r>
+    </w:p>
+    <w:p>
+      <w:pPr>
+        <w:pStyle w:val="a3"/>
+        <w:numPr>
+          <w:ilvl w:val="0"/>
+          <w:numId w:val="12"/>
+        </w:numPr>
+        <w:spacing w:after="0" w:line="240" w:lineRule="auto"/>
+        <w:jc w:val="both"/>
+        <w:rPr>
+          <w:rFonts w:asciiTheme="majorHAnsi" w:hAnsiTheme="majorHAnsi" w:cs="Times New Roman"/>
+          <w:lang w:val="en-GB"/>
+        </w:rPr>
+      </w:pPr>
+      <w:r>
+        <w:rPr>
+          <w:rFonts w:asciiTheme="majorHAnsi" w:hAnsiTheme="majorHAnsi" w:cs="Times New Roman"/>
+          <w:lang w:val="en-GB"/>
+        </w:rPr>
+        <w:t xml:space="preserve">Polling of Master students after presentations of </w:t>
+      </w:r>
+      <w:r>
+        <w:rPr>
+          <w:rFonts w:asciiTheme="majorHAnsi" w:eastAsia="Times New Roman" w:hAnsiTheme="majorHAnsi" w:cs="Times New Roman"/>
+          <w:color w:val="000000"/>
+          <w:lang w:val="en-US" w:eastAsia="ru-RU"/>
+        </w:rPr>
+        <w:t>achieved research results</w:t>
+      </w:r>
+      <w:bookmarkStart w:id="0" w:name="_GoBack"/>
+      <w:bookmarkEnd w:id="0"/>
+    </w:p>
+    <w:p>
+      <w:pPr>
+        <w:spacing w:after="0" w:line="240" w:lineRule="auto"/>
+        <w:jc w:val="both"/>
+        <w:rPr>
+          <w:rFonts w:asciiTheme="majorHAnsi" w:eastAsia="Times New Roman" w:hAnsiTheme="majorHAnsi" w:cs="Times New Roman"/>
+          <w:color w:val="000000"/>
+          <w:lang w:val="en-US" w:eastAsia="ru-RU"/>
+        </w:rPr>
+      </w:pPr>
+    </w:p>
+    <w:p>
+      <w:pPr>
+        <w:spacing w:after="0" w:line="240" w:lineRule="auto"/>
+        <w:jc w:val="both"/>
+        <w:rPr>
+          <w:rFonts w:asciiTheme="majorHAnsi" w:eastAsia="Times New Roman" w:hAnsiTheme="majorHAnsi" w:cs="Times New Roman"/>
+          <w:color w:val="000000"/>
+          <w:lang w:val="en-US" w:eastAsia="ru-RU"/>
+        </w:rPr>
+      </w:pPr>
+    </w:p>
+    <w:p>
+      <w:pPr>
+        <w:spacing w:after="0" w:line="240" w:lineRule="auto"/>
+        <w:jc w:val="both"/>
+        <w:rPr>
+          <w:rFonts w:asciiTheme="majorHAnsi" w:eastAsia="Times New Roman" w:hAnsiTheme="majorHAnsi" w:cs="Times New Roman"/>
+          <w:color w:val="000000"/>
+          <w:lang w:val="en-US" w:eastAsia="ru-RU"/>
+        </w:rPr>
+      </w:pPr>
+      <w:proofErr w:type="gramStart"/>
+      <w:r>
+        <w:rPr>
+          <w:rFonts w:asciiTheme="majorHAnsi" w:eastAsia="Times New Roman" w:hAnsiTheme="majorHAnsi" w:cs="Times New Roman"/>
+          <w:color w:val="000000"/>
+          <w:lang w:val="en-US" w:eastAsia="ru-RU"/>
+        </w:rPr>
+        <w:lastRenderedPageBreak/>
+        <w:t xml:space="preserve">WP </w:t>
+      </w:r>
+      <w:r>
+        <w:rPr>
+          <w:rFonts w:asciiTheme="majorHAnsi" w:eastAsia="Times New Roman" w:hAnsiTheme="majorHAnsi" w:cs="Times New Roman"/>
+          <w:color w:val="000000"/>
+          <w:lang w:val="en-US" w:eastAsia="ru-RU"/>
+        </w:rPr>
+        <w:t>7</w:t>
+      </w:r>
+      <w:r>
+        <w:rPr>
+          <w:rFonts w:asciiTheme="majorHAnsi" w:eastAsia="Times New Roman" w:hAnsiTheme="majorHAnsi" w:cs="Times New Roman"/>
+          <w:color w:val="000000"/>
+          <w:lang w:val="en-US" w:eastAsia="ru-RU"/>
+        </w:rPr>
+        <w:t>.</w:t>
+      </w:r>
+      <w:proofErr w:type="gramEnd"/>
+      <w:r>
+        <w:rPr>
+          <w:rFonts w:asciiTheme="majorHAnsi" w:eastAsia="Times New Roman" w:hAnsiTheme="majorHAnsi" w:cs="Times New Roman"/>
+          <w:color w:val="000000"/>
+          <w:lang w:val="en-US" w:eastAsia="ru-RU"/>
+        </w:rPr>
+        <w:t xml:space="preserve"> </w:t>
+      </w:r>
+      <w:r>
+        <w:rPr>
+          <w:rFonts w:asciiTheme="majorHAnsi" w:eastAsia="Times New Roman" w:hAnsiTheme="majorHAnsi" w:cs="Times New Roman"/>
+          <w:color w:val="000000"/>
+          <w:lang w:val="en-US" w:eastAsia="ru-RU"/>
+        </w:rPr>
+        <w:t>Dissemination</w:t>
+      </w:r>
+    </w:p>
+    <w:p>
+      <w:pPr>
+        <w:spacing w:after="0" w:line="240" w:lineRule="auto"/>
+        <w:jc w:val="both"/>
+        <w:rPr>
+          <w:rFonts w:cs="Times New Roman"/>
+          <w:sz w:val="24"/>
+          <w:lang w:val="en-GB"/>
+        </w:rPr>
+      </w:pPr>
+    </w:p>
+    <w:p>
+      <w:pPr>
+        <w:pStyle w:val="a3"/>
+        <w:numPr>
+          <w:ilvl w:val="0"/>
+          <w:numId w:val="11"/>
+        </w:numPr>
+        <w:spacing w:after="0" w:line="240" w:lineRule="auto"/>
+        <w:jc w:val="both"/>
+        <w:rPr>
+          <w:rFonts w:asciiTheme="majorHAnsi" w:eastAsia="Times New Roman" w:hAnsiTheme="majorHAnsi" w:cs="Times New Roman"/>
+          <w:color w:val="000000"/>
+          <w:lang w:val="en-US" w:eastAsia="ru-RU"/>
+        </w:rPr>
+      </w:pPr>
+      <w:r>
+        <w:rPr>
+          <w:rFonts w:asciiTheme="majorHAnsi" w:eastAsia="Times New Roman" w:hAnsiTheme="majorHAnsi" w:cs="Times New Roman"/>
+          <w:color w:val="000000"/>
+          <w:lang w:val="en-US" w:eastAsia="ru-RU"/>
+        </w:rPr>
+        <w:t>Project web-site</w:t>
+      </w:r>
+    </w:p>
+    <w:p>
+      <w:pPr>
+        <w:pStyle w:val="a3"/>
+        <w:numPr>
+          <w:ilvl w:val="0"/>
+          <w:numId w:val="11"/>
+        </w:numPr>
+        <w:spacing w:after="0" w:line="240" w:lineRule="auto"/>
+        <w:jc w:val="both"/>
+        <w:rPr>
+          <w:rFonts w:asciiTheme="majorHAnsi" w:eastAsia="Times New Roman" w:hAnsiTheme="majorHAnsi" w:cs="Times New Roman"/>
+          <w:color w:val="000000"/>
+          <w:lang w:val="en-US" w:eastAsia="ru-RU"/>
+        </w:rPr>
+      </w:pPr>
+      <w:r>
+        <w:rPr>
+          <w:rFonts w:asciiTheme="majorHAnsi" w:eastAsia="Times New Roman" w:hAnsiTheme="majorHAnsi" w:cs="Times New Roman"/>
+          <w:color w:val="000000"/>
+          <w:lang w:val="en-US" w:eastAsia="ru-RU"/>
+        </w:rPr>
+        <w:t>Promotion in mass-media</w:t>
+      </w:r>
+    </w:p>
+    <w:p>
+      <w:pPr>
+        <w:pStyle w:val="a3"/>
+        <w:numPr>
+          <w:ilvl w:val="0"/>
+          <w:numId w:val="11"/>
+        </w:numPr>
+        <w:spacing w:after="0" w:line="240" w:lineRule="auto"/>
+        <w:jc w:val="both"/>
+        <w:rPr>
+          <w:rFonts w:asciiTheme="majorHAnsi" w:eastAsia="Times New Roman" w:hAnsiTheme="majorHAnsi" w:cs="Times New Roman"/>
+          <w:color w:val="000000"/>
+          <w:lang w:val="en-US" w:eastAsia="ru-RU"/>
+        </w:rPr>
+      </w:pPr>
+      <w:r>
+        <w:rPr>
+          <w:rFonts w:asciiTheme="majorHAnsi" w:eastAsia="Times New Roman" w:hAnsiTheme="majorHAnsi" w:cs="Times New Roman"/>
+          <w:color w:val="000000"/>
+          <w:lang w:val="en-US" w:eastAsia="ru-RU"/>
+        </w:rPr>
+        <w:t>Publishing materials on project activities</w:t>
+      </w:r>
+    </w:p>
+    <w:p>
+      <w:pPr>
+        <w:pStyle w:val="a3"/>
+        <w:numPr>
+          <w:ilvl w:val="0"/>
+          <w:numId w:val="11"/>
+        </w:numPr>
+        <w:spacing w:after="0" w:line="240" w:lineRule="auto"/>
+        <w:jc w:val="both"/>
+        <w:rPr>
+          <w:rFonts w:asciiTheme="majorHAnsi" w:eastAsia="Times New Roman" w:hAnsiTheme="majorHAnsi" w:cs="Times New Roman"/>
+          <w:color w:val="000000"/>
+          <w:lang w:val="en-US" w:eastAsia="ru-RU"/>
+        </w:rPr>
+      </w:pPr>
+      <w:r>
+        <w:rPr>
+          <w:rFonts w:asciiTheme="majorHAnsi" w:eastAsia="Times New Roman" w:hAnsiTheme="majorHAnsi" w:cs="Times New Roman"/>
+          <w:color w:val="000000"/>
+          <w:lang w:val="en-US" w:eastAsia="ru-RU"/>
+        </w:rPr>
+        <w:t>Annual conferences</w:t>
+      </w:r>
+    </w:p>
+    <w:p>
+      <w:pPr>
+        <w:pStyle w:val="a3"/>
+        <w:numPr>
+          <w:ilvl w:val="0"/>
+          <w:numId w:val="11"/>
+        </w:numPr>
+        <w:spacing w:after="0" w:line="240" w:lineRule="auto"/>
+        <w:jc w:val="both"/>
+        <w:rPr>
+          <w:rFonts w:asciiTheme="majorHAnsi" w:eastAsia="Times New Roman" w:hAnsiTheme="majorHAnsi" w:cs="Times New Roman"/>
+          <w:color w:val="000000"/>
+          <w:lang w:val="en-US" w:eastAsia="ru-RU"/>
+        </w:rPr>
+      </w:pPr>
+      <w:r>
+        <w:rPr>
+          <w:rFonts w:asciiTheme="majorHAnsi" w:eastAsia="Times New Roman" w:hAnsiTheme="majorHAnsi" w:cs="Times New Roman"/>
+          <w:color w:val="000000"/>
+          <w:lang w:val="en-US" w:eastAsia="ru-RU"/>
+        </w:rPr>
+        <w:t xml:space="preserve">Recommendations on </w:t>
+      </w:r>
+      <w:r>
+        <w:rPr>
+          <w:rFonts w:asciiTheme="majorHAnsi" w:eastAsia="Times New Roman" w:hAnsiTheme="majorHAnsi" w:cs="Times New Roman"/>
+          <w:color w:val="000000"/>
+          <w:lang w:val="en-US" w:eastAsia="ru-RU"/>
+        </w:rPr>
+        <w:t>UBC</w:t>
+      </w:r>
+      <w:r>
+        <w:rPr>
+          <w:rFonts w:asciiTheme="majorHAnsi" w:eastAsia="Times New Roman" w:hAnsiTheme="majorHAnsi" w:cs="Times New Roman"/>
+          <w:color w:val="000000"/>
+          <w:lang w:val="en-US" w:eastAsia="ru-RU"/>
+        </w:rPr>
+        <w:t xml:space="preserve"> improvement</w:t>
+      </w:r>
+    </w:p>
+    <w:p>
+      <w:pPr>
+        <w:spacing w:after="0" w:line="240" w:lineRule="auto"/>
+        <w:jc w:val="both"/>
+        <w:rPr>
+          <w:rFonts w:cs="Times New Roman"/>
+          <w:sz w:val="24"/>
+          <w:lang w:val="en-GB"/>
+        </w:rPr>
+      </w:pPr>
+    </w:p>
+    <w:p>
+      <w:pPr>
+        <w:spacing w:after="0" w:line="240" w:lineRule="auto"/>
+        <w:jc w:val="both"/>
+        <w:rPr>
+          <w:rFonts w:cs="Times New Roman"/>
+          <w:sz w:val="24"/>
+          <w:lang w:val="en-GB"/>
+        </w:rPr>
+      </w:pPr>
+    </w:p>
+    <w:p>
+      <w:pPr>
+        <w:spacing w:after="0" w:line="240" w:lineRule="auto"/>
+        <w:jc w:val="both"/>
+        <w:rPr>
+          <w:rFonts w:asciiTheme="majorHAnsi" w:hAnsiTheme="majorHAnsi" w:cs="Times New Roman"/>
+          <w:lang w:val="en-GB"/>
+        </w:rPr>
+      </w:pPr>
+      <w:proofErr w:type="gramStart"/>
+      <w:r>
+        <w:rPr>
+          <w:rFonts w:asciiTheme="majorHAnsi" w:eastAsia="Times New Roman" w:hAnsiTheme="majorHAnsi" w:cs="Times New Roman"/>
+          <w:color w:val="000000"/>
+          <w:lang w:val="en-US" w:eastAsia="ru-RU"/>
+        </w:rPr>
+        <w:t xml:space="preserve">WP </w:t>
+      </w:r>
+      <w:r>
+        <w:rPr>
+          <w:rFonts w:asciiTheme="majorHAnsi" w:eastAsia="Times New Roman" w:hAnsiTheme="majorHAnsi" w:cs="Times New Roman"/>
+          <w:color w:val="000000"/>
+          <w:lang w:val="en-US" w:eastAsia="ru-RU"/>
+        </w:rPr>
+        <w:t>8.</w:t>
+      </w:r>
+      <w:proofErr w:type="gramEnd"/>
+      <w:r>
+        <w:rPr>
+          <w:rFonts w:asciiTheme="majorHAnsi" w:eastAsia="Times New Roman" w:hAnsiTheme="majorHAnsi" w:cs="Times New Roman"/>
+          <w:color w:val="000000"/>
+          <w:lang w:val="en-US" w:eastAsia="ru-RU"/>
+        </w:rPr>
+        <w:t xml:space="preserve"> </w:t>
+      </w:r>
+      <w:r>
+        <w:rPr>
+          <w:rFonts w:asciiTheme="majorHAnsi" w:hAnsiTheme="majorHAnsi" w:cs="Times New Roman"/>
+          <w:lang w:val="en-GB"/>
+        </w:rPr>
+        <w:t>Quality plan</w:t>
+      </w:r>
+    </w:p>
+    <w:p>
+      <w:pPr>
+        <w:spacing w:after="0" w:line="240" w:lineRule="auto"/>
+        <w:jc w:val="both"/>
+        <w:rPr>
+          <w:rFonts w:asciiTheme="majorHAnsi" w:eastAsia="Times New Roman" w:hAnsiTheme="majorHAnsi" w:cs="Times New Roman"/>
+          <w:color w:val="000000"/>
+          <w:lang w:val="en-US" w:eastAsia="ru-RU"/>
+        </w:rPr>
+      </w:pPr>
+    </w:p>
+    <w:p>
+      <w:pPr>
+        <w:pStyle w:val="a3"/>
+        <w:numPr>
+          <w:ilvl w:val="0"/>
+          <w:numId w:val="13"/>
+        </w:numPr>
+        <w:spacing w:after="0" w:line="240" w:lineRule="auto"/>
+        <w:jc w:val="both"/>
+        <w:rPr>
+          <w:rFonts w:asciiTheme="majorHAnsi" w:hAnsiTheme="majorHAnsi" w:cs="Times New Roman"/>
+          <w:lang w:val="en-GB"/>
+        </w:rPr>
+      </w:pPr>
+      <w:r>
+        <w:rPr>
+          <w:rFonts w:asciiTheme="majorHAnsi" w:hAnsiTheme="majorHAnsi" w:cs="Times New Roman"/>
+          <w:lang w:val="en-GB"/>
+        </w:rPr>
+        <w:t>Quality control and monitoring</w:t>
+      </w:r>
+    </w:p>
+    <w:p>
+      <w:pPr>
+        <w:pStyle w:val="a3"/>
+        <w:numPr>
+          <w:ilvl w:val="0"/>
+          <w:numId w:val="13"/>
+        </w:numPr>
+        <w:spacing w:after="0" w:line="240" w:lineRule="auto"/>
+        <w:jc w:val="both"/>
+        <w:rPr>
+          <w:rFonts w:asciiTheme="majorHAnsi" w:hAnsiTheme="majorHAnsi" w:cs="Times New Roman"/>
+          <w:lang w:val="en-GB"/>
+        </w:rPr>
+      </w:pPr>
+      <w:r>
+        <w:rPr>
+          <w:rFonts w:asciiTheme="majorHAnsi" w:hAnsiTheme="majorHAnsi" w:cs="Times New Roman"/>
+          <w:lang w:val="en-GB"/>
+        </w:rPr>
+        <w:t xml:space="preserve">Quality Control </w:t>
+      </w:r>
+      <w:r>
+        <w:rPr>
+          <w:rFonts w:asciiTheme="majorHAnsi" w:hAnsiTheme="majorHAnsi" w:cs="Times New Roman"/>
+          <w:lang w:val="en-GB"/>
+        </w:rPr>
+        <w:t>Commission</w:t>
+      </w:r>
+      <w:r>
+        <w:rPr>
+          <w:rFonts w:asciiTheme="majorHAnsi" w:hAnsiTheme="majorHAnsi" w:cs="Times New Roman"/>
+          <w:lang w:val="en-GB"/>
+        </w:rPr>
+        <w:t xml:space="preserve"> (QCC)</w:t>
+      </w:r>
+    </w:p>
+    <w:p>
+      <w:pPr>
+        <w:pStyle w:val="a3"/>
+        <w:numPr>
+          <w:ilvl w:val="0"/>
+          <w:numId w:val="13"/>
+        </w:numPr>
+        <w:spacing w:after="0" w:line="240" w:lineRule="auto"/>
+        <w:jc w:val="both"/>
+        <w:rPr>
+          <w:rFonts w:asciiTheme="majorHAnsi" w:hAnsiTheme="majorHAnsi" w:cs="Times New Roman"/>
+          <w:lang w:val="en-GB"/>
+        </w:rPr>
+      </w:pPr>
+      <w:r>
+        <w:rPr>
+          <w:rFonts w:asciiTheme="majorHAnsi" w:hAnsiTheme="majorHAnsi" w:cs="Times New Roman"/>
+          <w:lang w:val="en-GB"/>
+        </w:rPr>
+        <w:t xml:space="preserve">Internal semi-annual evaluation of the project </w:t>
+      </w:r>
+    </w:p>
+    <w:p>
+      <w:pPr>
+        <w:pStyle w:val="a3"/>
+        <w:numPr>
+          <w:ilvl w:val="0"/>
+          <w:numId w:val="13"/>
+        </w:numPr>
+        <w:spacing w:after="0" w:line="240" w:lineRule="auto"/>
+        <w:jc w:val="both"/>
+        <w:rPr>
+          <w:rFonts w:asciiTheme="majorHAnsi" w:hAnsiTheme="majorHAnsi" w:cs="Times New Roman"/>
+          <w:lang w:val="en-GB"/>
+        </w:rPr>
+      </w:pPr>
+      <w:r>
+        <w:rPr>
+          <w:rFonts w:asciiTheme="majorHAnsi" w:hAnsiTheme="majorHAnsi" w:cs="Times New Roman"/>
+          <w:lang w:val="en-GB"/>
+        </w:rPr>
+        <w:t>Analytical reports on UE relations changes</w:t>
+      </w:r>
+    </w:p>
+    <w:p>
+      <w:pPr>
+        <w:pStyle w:val="a3"/>
+        <w:numPr>
+          <w:ilvl w:val="0"/>
+          <w:numId w:val="13"/>
+        </w:numPr>
+        <w:spacing w:after="0" w:line="240" w:lineRule="auto"/>
+        <w:jc w:val="both"/>
+        <w:rPr>
+          <w:rFonts w:asciiTheme="majorHAnsi" w:hAnsiTheme="majorHAnsi" w:cs="Times New Roman"/>
+          <w:lang w:val="en-GB"/>
+        </w:rPr>
+      </w:pPr>
+      <w:r>
+        <w:rPr>
+          <w:rFonts w:asciiTheme="majorHAnsi" w:hAnsiTheme="majorHAnsi" w:cs="Times New Roman"/>
+          <w:lang w:val="en-GB"/>
+        </w:rPr>
+        <w:t>Annual experts' review</w:t>
+      </w:r>
+    </w:p>
+    <w:p>
+      <w:pPr>
+        <w:spacing w:after="0" w:line="240" w:lineRule="auto"/>
+        <w:jc w:val="both"/>
+        <w:rPr>
+          <w:rFonts w:asciiTheme="majorHAnsi" w:hAnsiTheme="majorHAnsi" w:cs="Times New Roman"/>
+          <w:lang w:val="en-GB"/>
+        </w:rPr>
+      </w:pPr>
+    </w:p>
+    <w:p>
+      <w:pPr>
+        <w:spacing w:after="0" w:line="240" w:lineRule="auto"/>
+        <w:jc w:val="both"/>
+        <w:rPr>
+          <w:rFonts w:asciiTheme="majorHAnsi" w:hAnsiTheme="majorHAnsi" w:cs="Times New Roman"/>
+          <w:lang w:val="en-GB"/>
+        </w:rPr>
+      </w:pPr>
+    </w:p>
+    <w:p>
+      <w:pPr>
+        <w:spacing w:after="0" w:line="240" w:lineRule="auto"/>
+        <w:jc w:val="both"/>
+        <w:rPr>
+          <w:rFonts w:asciiTheme="majorHAnsi" w:hAnsiTheme="majorHAnsi" w:cs="Times New Roman"/>
+          <w:lang w:val="en-GB"/>
+        </w:rPr>
+      </w:pPr>
+      <w:proofErr w:type="gramStart"/>
+      <w:r>
+        <w:rPr>
+          <w:rFonts w:asciiTheme="majorHAnsi" w:hAnsiTheme="majorHAnsi" w:cs="Times New Roman"/>
+          <w:lang w:val="en-GB"/>
+        </w:rPr>
+        <w:t>WP 9.</w:t>
+      </w:r>
+      <w:proofErr w:type="gramEnd"/>
+      <w:r>
+        <w:rPr>
+          <w:rFonts w:asciiTheme="majorHAnsi" w:hAnsiTheme="majorHAnsi" w:cs="Times New Roman"/>
+          <w:lang w:val="en-GB"/>
+        </w:rPr>
+        <w:t xml:space="preserve"> </w:t>
+      </w:r>
+      <w:r>
+        <w:rPr>
+          <w:rFonts w:asciiTheme="majorHAnsi" w:hAnsiTheme="majorHAnsi" w:cs="Times New Roman"/>
+          <w:lang w:val="en-GB"/>
+        </w:rPr>
+        <w:t>Management</w:t>
+      </w:r>
+    </w:p>
+    <w:p>
+      <w:pPr>
+        <w:spacing w:after="0" w:line="240" w:lineRule="auto"/>
+        <w:jc w:val="both"/>
+        <w:rPr>
+          <w:rFonts w:asciiTheme="majorHAnsi" w:hAnsiTheme="majorHAnsi" w:cs="Times New Roman"/>
+          <w:lang w:val="en-GB"/>
+        </w:rPr>
+      </w:pPr>
+    </w:p>
+    <w:p>
+      <w:pPr>
+        <w:pStyle w:val="a3"/>
+        <w:numPr>
+          <w:ilvl w:val="0"/>
+          <w:numId w:val="14"/>
+        </w:numPr>
+        <w:spacing w:after="0" w:line="240" w:lineRule="auto"/>
+        <w:jc w:val="both"/>
+        <w:rPr>
+          <w:rFonts w:asciiTheme="majorHAnsi" w:hAnsiTheme="majorHAnsi" w:cs="Times New Roman"/>
+          <w:lang w:val="en-GB"/>
+        </w:rPr>
+      </w:pPr>
+      <w:r>
+        <w:rPr>
+          <w:rFonts w:asciiTheme="majorHAnsi" w:hAnsiTheme="majorHAnsi" w:cs="Times New Roman"/>
+          <w:lang w:val="en-GB"/>
+        </w:rPr>
+        <w:t>Management of the project</w:t>
+      </w:r>
+    </w:p>
+    <w:p>
+      <w:pPr>
+        <w:pStyle w:val="a3"/>
+        <w:numPr>
+          <w:ilvl w:val="0"/>
+          <w:numId w:val="14"/>
+        </w:numPr>
+        <w:spacing w:after="0" w:line="240" w:lineRule="auto"/>
+        <w:jc w:val="both"/>
+        <w:rPr>
+          <w:rFonts w:asciiTheme="majorHAnsi" w:hAnsiTheme="majorHAnsi" w:cs="Times New Roman"/>
+          <w:lang w:val="en-GB"/>
+        </w:rPr>
+      </w:pPr>
+      <w:r>
+        <w:rPr>
+          <w:rFonts w:asciiTheme="majorHAnsi" w:hAnsiTheme="majorHAnsi" w:cs="Times New Roman"/>
+          <w:lang w:val="en-GB"/>
+        </w:rPr>
+        <w:t>General and Local Project Management Group</w:t>
+      </w:r>
+    </w:p>
+    <w:p>
+      <w:pPr>
+        <w:pStyle w:val="a3"/>
+        <w:numPr>
+          <w:ilvl w:val="0"/>
+          <w:numId w:val="14"/>
+        </w:numPr>
+        <w:spacing w:after="0" w:line="240" w:lineRule="auto"/>
+        <w:jc w:val="both"/>
+        <w:rPr>
+          <w:rFonts w:asciiTheme="majorHAnsi" w:hAnsiTheme="majorHAnsi" w:cs="Times New Roman"/>
+          <w:lang w:val="en-GB"/>
+        </w:rPr>
+      </w:pPr>
+      <w:r>
+        <w:rPr>
+          <w:rFonts w:asciiTheme="majorHAnsi" w:hAnsiTheme="majorHAnsi" w:cs="Times New Roman"/>
+          <w:lang w:val="en-GB"/>
+        </w:rPr>
+        <w:t>Day-to-day management</w:t>
+      </w:r>
+    </w:p>
+    <w:p>
+      <w:pPr>
+        <w:pStyle w:val="a3"/>
+        <w:numPr>
+          <w:ilvl w:val="0"/>
+          <w:numId w:val="14"/>
+        </w:numPr>
+        <w:spacing w:after="0" w:line="240" w:lineRule="auto"/>
+        <w:jc w:val="both"/>
+        <w:rPr>
+          <w:rFonts w:asciiTheme="majorHAnsi" w:hAnsiTheme="majorHAnsi" w:cs="Times New Roman"/>
+          <w:lang w:val="en-GB"/>
+        </w:rPr>
+      </w:pPr>
+      <w:r>
+        <w:rPr>
+          <w:rFonts w:asciiTheme="majorHAnsi" w:hAnsiTheme="majorHAnsi" w:cs="Times New Roman"/>
+          <w:lang w:val="en-GB"/>
+        </w:rPr>
+        <w:t>Project documentation keeping and analysing</w:t>
+      </w:r>
+    </w:p>
+    <w:p>
+      <w:pPr>
+        <w:pStyle w:val="a3"/>
+        <w:numPr>
+          <w:ilvl w:val="0"/>
+          <w:numId w:val="14"/>
+        </w:numPr>
+        <w:spacing w:after="0" w:line="240" w:lineRule="auto"/>
+        <w:jc w:val="both"/>
+        <w:rPr>
+          <w:rFonts w:asciiTheme="majorHAnsi" w:hAnsiTheme="majorHAnsi" w:cs="Times New Roman"/>
+          <w:lang w:val="en-GB"/>
+        </w:rPr>
+      </w:pPr>
+      <w:r>
+        <w:rPr>
+          <w:rFonts w:asciiTheme="majorHAnsi" w:hAnsiTheme="majorHAnsi" w:cs="Times New Roman"/>
+          <w:lang w:val="en-GB"/>
+        </w:rPr>
+        <w:t>Quarterly reports on project progress and implementation of activities</w:t>
+      </w:r>
+    </w:p>
+    <w:p>
+      <w:pPr>
+        <w:pStyle w:val="a3"/>
+        <w:numPr>
+          <w:ilvl w:val="0"/>
+          <w:numId w:val="14"/>
+        </w:numPr>
+        <w:spacing w:after="0" w:line="240" w:lineRule="auto"/>
+        <w:jc w:val="both"/>
+        <w:rPr>
+          <w:rFonts w:asciiTheme="majorHAnsi" w:hAnsiTheme="majorHAnsi" w:cs="Times New Roman"/>
+          <w:lang w:val="en-GB"/>
+        </w:rPr>
+      </w:pPr>
+      <w:r>
+        <w:rPr>
+          <w:rFonts w:asciiTheme="majorHAnsi" w:hAnsiTheme="majorHAnsi" w:cs="Times New Roman"/>
+          <w:lang w:val="en-GB"/>
+        </w:rPr>
+        <w:t>Coordination meetings</w:t>
+      </w:r>
+      <w:r>
+        <w:rPr>
+          <w:rFonts w:asciiTheme="majorHAnsi" w:hAnsiTheme="majorHAnsi" w:cs="Times New Roman"/>
+          <w:lang w:val="en-GB"/>
+        </w:rPr>
+        <w:br w:type="page"/>
+      </w:r>
+    </w:p>
+    <w:p>
+      <w:pPr>
+        <w:spacing w:after="0" w:line="240" w:lineRule="auto"/>
+        <w:jc w:val="both"/>
+        <w:rPr>
+          <w:rFonts w:asciiTheme="majorHAnsi" w:eastAsia="Times New Roman" w:hAnsiTheme="majorHAnsi" w:cs="Times New Roman"/>
+          <w:color w:val="000000"/>
+          <w:lang w:val="en-GB" w:eastAsia="ru-RU"/>
         </w:rPr>
       </w:pPr>
     </w:p>
@@ -6426,6 +8527,184 @@
 <file path=word/numbering.xml><?xml version="1.0" encoding="utf-8"?>
 <w:numbering xmlns:wpc="http://schemas.microsoft.com/office/word/2010/wordprocessingCanvas" xmlns:mc="http://schemas.openxmlformats.org/markup-compatibility/2006" xmlns:o="urn:schemas-microsoft-com:office:office" xmlns:r="http://schemas.openxmlformats.org/officeDocument/2006/relationships" xmlns:m="http://schemas.openxmlformats.org/officeDocument/2006/math" xmlns:v="urn:schemas-microsoft-com:vml" xmlns:wp14="http://schemas.microsoft.com/office/word/2010/wordprocessingDrawing" xmlns:wp="http://schemas.openxmlformats.org/drawingml/2006/wordprocessingDrawing" xmlns:w10="urn:schemas-microsoft-com:office:word" xmlns:w="http://schemas.openxmlformats.org/wordprocessingml/2006/main" xmlns:w14="http://schemas.microsoft.com/office/word/2010/wordml" xmlns:wpg="http://schemas.microsoft.com/office/word/2010/wordprocessingGroup" xmlns:wpi="http://schemas.microsoft.com/office/word/2010/wordprocessingInk" xmlns:wne="http://schemas.microsoft.com/office/word/2006/wordml" xmlns:wps="http://schemas.microsoft.com/office/word/2010/wordprocessingShape" mc:Ignorable="w14 wp14">
   <w:abstractNum w:abstractNumId="0">
+    <w:nsid w:val="051C3525"/>
+    <w:multiLevelType w:val="hybridMultilevel"/>
+    <w:tmpl w:val="FC306BA8"/>
+    <w:lvl w:ilvl="0" w:tplc="0419000F">
+      <w:start w:val="1"/>
+      <w:numFmt w:val="decimal"/>
+      <w:lvlText w:val="%1."/>
+      <w:lvlJc w:val="left"/>
+      <w:pPr>
+        <w:ind w:left="720" w:hanging="360"/>
+      </w:pPr>
+      <w:rPr>
+        <w:rFonts w:hint="default"/>
+      </w:rPr>
+    </w:lvl>
+    <w:lvl w:ilvl="1" w:tplc="04190019" w:tentative="1">
+      <w:start w:val="1"/>
+      <w:numFmt w:val="lowerLetter"/>
+      <w:lvlText w:val="%2."/>
+      <w:lvlJc w:val="left"/>
+      <w:pPr>
+        <w:ind w:left="1440" w:hanging="360"/>
+      </w:pPr>
+    </w:lvl>
+    <w:lvl w:ilvl="2" w:tplc="0419001B" w:tentative="1">
+      <w:start w:val="1"/>
+      <w:numFmt w:val="lowerRoman"/>
+      <w:lvlText w:val="%3."/>
+      <w:lvlJc w:val="right"/>
+      <w:pPr>
+        <w:ind w:left="2160" w:hanging="180"/>
+      </w:pPr>
+    </w:lvl>
+    <w:lvl w:ilvl="3" w:tplc="0419000F" w:tentative="1">
+      <w:start w:val="1"/>
+      <w:numFmt w:val="decimal"/>
+      <w:lvlText w:val="%4."/>
+      <w:lvlJc w:val="left"/>
+      <w:pPr>
+        <w:ind w:left="2880" w:hanging="360"/>
+      </w:pPr>
+    </w:lvl>
+    <w:lvl w:ilvl="4" w:tplc="04190019" w:tentative="1">
+      <w:start w:val="1"/>
+      <w:numFmt w:val="lowerLetter"/>
+      <w:lvlText w:val="%5."/>
+      <w:lvlJc w:val="left"/>
+      <w:pPr>
+        <w:ind w:left="3600" w:hanging="360"/>
+      </w:pPr>
+    </w:lvl>
+    <w:lvl w:ilvl="5" w:tplc="0419001B" w:tentative="1">
+      <w:start w:val="1"/>
+      <w:numFmt w:val="lowerRoman"/>
+      <w:lvlText w:val="%6."/>
+      <w:lvlJc w:val="right"/>
+      <w:pPr>
+        <w:ind w:left="4320" w:hanging="180"/>
+      </w:pPr>
+    </w:lvl>
+    <w:lvl w:ilvl="6" w:tplc="0419000F" w:tentative="1">
+      <w:start w:val="1"/>
+      <w:numFmt w:val="decimal"/>
+      <w:lvlText w:val="%7."/>
+      <w:lvlJc w:val="left"/>
+      <w:pPr>
+        <w:ind w:left="5040" w:hanging="360"/>
+      </w:pPr>
+    </w:lvl>
+    <w:lvl w:ilvl="7" w:tplc="04190019" w:tentative="1">
+      <w:start w:val="1"/>
+      <w:numFmt w:val="lowerLetter"/>
+      <w:lvlText w:val="%8."/>
+      <w:lvlJc w:val="left"/>
+      <w:pPr>
+        <w:ind w:left="5760" w:hanging="360"/>
+      </w:pPr>
+    </w:lvl>
+    <w:lvl w:ilvl="8" w:tplc="0419001B" w:tentative="1">
+      <w:start w:val="1"/>
+      <w:numFmt w:val="lowerRoman"/>
+      <w:lvlText w:val="%9."/>
+      <w:lvlJc w:val="right"/>
+      <w:pPr>
+        <w:ind w:left="6480" w:hanging="180"/>
+      </w:pPr>
+    </w:lvl>
+  </w:abstractNum>
+  <w:abstractNum w:abstractNumId="1">
+    <w:nsid w:val="17C800D3"/>
+    <w:multiLevelType w:val="hybridMultilevel"/>
+    <w:tmpl w:val="2F7AA206"/>
+    <w:lvl w:ilvl="0" w:tplc="0419000F">
+      <w:start w:val="1"/>
+      <w:numFmt w:val="decimal"/>
+      <w:lvlText w:val="%1."/>
+      <w:lvlJc w:val="left"/>
+      <w:pPr>
+        <w:ind w:left="720" w:hanging="360"/>
+      </w:pPr>
+      <w:rPr>
+        <w:rFonts w:hint="default"/>
+      </w:rPr>
+    </w:lvl>
+    <w:lvl w:ilvl="1" w:tplc="04190019" w:tentative="1">
+      <w:start w:val="1"/>
+      <w:numFmt w:val="lowerLetter"/>
+      <w:lvlText w:val="%2."/>
+      <w:lvlJc w:val="left"/>
+      <w:pPr>
+        <w:ind w:left="1440" w:hanging="360"/>
+      </w:pPr>
+    </w:lvl>
+    <w:lvl w:ilvl="2" w:tplc="0419001B" w:tentative="1">
+      <w:start w:val="1"/>
+      <w:numFmt w:val="lowerRoman"/>
+      <w:lvlText w:val="%3."/>
+      <w:lvlJc w:val="right"/>
+      <w:pPr>
+        <w:ind w:left="2160" w:hanging="180"/>
+      </w:pPr>
+    </w:lvl>
+    <w:lvl w:ilvl="3" w:tplc="0419000F" w:tentative="1">
+      <w:start w:val="1"/>
+      <w:numFmt w:val="decimal"/>
+      <w:lvlText w:val="%4."/>
+      <w:lvlJc w:val="left"/>
+      <w:pPr>
+        <w:ind w:left="2880" w:hanging="360"/>
+      </w:pPr>
+    </w:lvl>
+    <w:lvl w:ilvl="4" w:tplc="04190019" w:tentative="1">
+      <w:start w:val="1"/>
+      <w:numFmt w:val="lowerLetter"/>
+      <w:lvlText w:val="%5."/>
+      <w:lvlJc w:val="left"/>
+      <w:pPr>
+        <w:ind w:left="3600" w:hanging="360"/>
+      </w:pPr>
+    </w:lvl>
+    <w:lvl w:ilvl="5" w:tplc="0419001B" w:tentative="1">
+      <w:start w:val="1"/>
+      <w:numFmt w:val="lowerRoman"/>
+      <w:lvlText w:val="%6."/>
+      <w:lvlJc w:val="right"/>
+      <w:pPr>
+        <w:ind w:left="4320" w:hanging="180"/>
+      </w:pPr>
+    </w:lvl>
+    <w:lvl w:ilvl="6" w:tplc="0419000F" w:tentative="1">
+      <w:start w:val="1"/>
+      <w:numFmt w:val="decimal"/>
+      <w:lvlText w:val="%7."/>
+      <w:lvlJc w:val="left"/>
+      <w:pPr>
+        <w:ind w:left="5040" w:hanging="360"/>
+      </w:pPr>
+    </w:lvl>
+    <w:lvl w:ilvl="7" w:tplc="04190019" w:tentative="1">
+      <w:start w:val="1"/>
+      <w:numFmt w:val="lowerLetter"/>
+      <w:lvlText w:val="%8."/>
+      <w:lvlJc w:val="left"/>
+      <w:pPr>
+        <w:ind w:left="5760" w:hanging="360"/>
+      </w:pPr>
+    </w:lvl>
+    <w:lvl w:ilvl="8" w:tplc="0419001B" w:tentative="1">
+      <w:start w:val="1"/>
+      <w:numFmt w:val="lowerRoman"/>
+      <w:lvlText w:val="%9."/>
+      <w:lvlJc w:val="right"/>
+      <w:pPr>
+        <w:ind w:left="6480" w:hanging="180"/>
+      </w:pPr>
+    </w:lvl>
+  </w:abstractNum>
+  <w:abstractNum w:abstractNumId="2">
     <w:nsid w:val="1B8E4490"/>
     <w:multiLevelType w:val="hybridMultilevel"/>
     <w:tmpl w:val="98FA37F6"/>
@@ -6537,8 +8816,1024 @@
       </w:rPr>
     </w:lvl>
   </w:abstractNum>
+  <w:abstractNum w:abstractNumId="3">
+    <w:nsid w:val="1BA007A9"/>
+    <w:multiLevelType w:val="hybridMultilevel"/>
+    <w:tmpl w:val="08B0B532"/>
+    <w:lvl w:ilvl="0" w:tplc="0CBA8732">
+      <w:start w:val="1"/>
+      <w:numFmt w:val="decimal"/>
+      <w:lvlText w:val="%1."/>
+      <w:lvlJc w:val="left"/>
+      <w:pPr>
+        <w:ind w:left="720" w:hanging="360"/>
+      </w:pPr>
+      <w:rPr>
+        <w:rFonts w:eastAsia="Times New Roman" w:hint="default"/>
+        <w:color w:val="000000"/>
+        <w:sz w:val="22"/>
+      </w:rPr>
+    </w:lvl>
+    <w:lvl w:ilvl="1" w:tplc="04190019" w:tentative="1">
+      <w:start w:val="1"/>
+      <w:numFmt w:val="lowerLetter"/>
+      <w:lvlText w:val="%2."/>
+      <w:lvlJc w:val="left"/>
+      <w:pPr>
+        <w:ind w:left="1440" w:hanging="360"/>
+      </w:pPr>
+    </w:lvl>
+    <w:lvl w:ilvl="2" w:tplc="0419001B" w:tentative="1">
+      <w:start w:val="1"/>
+      <w:numFmt w:val="lowerRoman"/>
+      <w:lvlText w:val="%3."/>
+      <w:lvlJc w:val="right"/>
+      <w:pPr>
+        <w:ind w:left="2160" w:hanging="180"/>
+      </w:pPr>
+    </w:lvl>
+    <w:lvl w:ilvl="3" w:tplc="0419000F" w:tentative="1">
+      <w:start w:val="1"/>
+      <w:numFmt w:val="decimal"/>
+      <w:lvlText w:val="%4."/>
+      <w:lvlJc w:val="left"/>
+      <w:pPr>
+        <w:ind w:left="2880" w:hanging="360"/>
+      </w:pPr>
+    </w:lvl>
+    <w:lvl w:ilvl="4" w:tplc="04190019" w:tentative="1">
+      <w:start w:val="1"/>
+      <w:numFmt w:val="lowerLetter"/>
+      <w:lvlText w:val="%5."/>
+      <w:lvlJc w:val="left"/>
+      <w:pPr>
+        <w:ind w:left="3600" w:hanging="360"/>
+      </w:pPr>
+    </w:lvl>
+    <w:lvl w:ilvl="5" w:tplc="0419001B" w:tentative="1">
+      <w:start w:val="1"/>
+      <w:numFmt w:val="lowerRoman"/>
+      <w:lvlText w:val="%6."/>
+      <w:lvlJc w:val="right"/>
+      <w:pPr>
+        <w:ind w:left="4320" w:hanging="180"/>
+      </w:pPr>
+    </w:lvl>
+    <w:lvl w:ilvl="6" w:tplc="0419000F" w:tentative="1">
+      <w:start w:val="1"/>
+      <w:numFmt w:val="decimal"/>
+      <w:lvlText w:val="%7."/>
+      <w:lvlJc w:val="left"/>
+      <w:pPr>
+        <w:ind w:left="5040" w:hanging="360"/>
+      </w:pPr>
+    </w:lvl>
+    <w:lvl w:ilvl="7" w:tplc="04190019" w:tentative="1">
+      <w:start w:val="1"/>
+      <w:numFmt w:val="lowerLetter"/>
+      <w:lvlText w:val="%8."/>
+      <w:lvlJc w:val="left"/>
+      <w:pPr>
+        <w:ind w:left="5760" w:hanging="360"/>
+      </w:pPr>
+    </w:lvl>
+    <w:lvl w:ilvl="8" w:tplc="0419001B" w:tentative="1">
+      <w:start w:val="1"/>
+      <w:numFmt w:val="lowerRoman"/>
+      <w:lvlText w:val="%9."/>
+      <w:lvlJc w:val="right"/>
+      <w:pPr>
+        <w:ind w:left="6480" w:hanging="180"/>
+      </w:pPr>
+    </w:lvl>
+  </w:abstractNum>
+  <w:abstractNum w:abstractNumId="4">
+    <w:nsid w:val="273730A8"/>
+    <w:multiLevelType w:val="hybridMultilevel"/>
+    <w:tmpl w:val="A5C27446"/>
+    <w:lvl w:ilvl="0" w:tplc="0419000F">
+      <w:start w:val="1"/>
+      <w:numFmt w:val="decimal"/>
+      <w:lvlText w:val="%1."/>
+      <w:lvlJc w:val="left"/>
+      <w:pPr>
+        <w:ind w:left="720" w:hanging="360"/>
+      </w:pPr>
+      <w:rPr>
+        <w:rFonts w:hint="default"/>
+      </w:rPr>
+    </w:lvl>
+    <w:lvl w:ilvl="1" w:tplc="04190019" w:tentative="1">
+      <w:start w:val="1"/>
+      <w:numFmt w:val="lowerLetter"/>
+      <w:lvlText w:val="%2."/>
+      <w:lvlJc w:val="left"/>
+      <w:pPr>
+        <w:ind w:left="1440" w:hanging="360"/>
+      </w:pPr>
+    </w:lvl>
+    <w:lvl w:ilvl="2" w:tplc="0419001B" w:tentative="1">
+      <w:start w:val="1"/>
+      <w:numFmt w:val="lowerRoman"/>
+      <w:lvlText w:val="%3."/>
+      <w:lvlJc w:val="right"/>
+      <w:pPr>
+        <w:ind w:left="2160" w:hanging="180"/>
+      </w:pPr>
+    </w:lvl>
+    <w:lvl w:ilvl="3" w:tplc="0419000F" w:tentative="1">
+      <w:start w:val="1"/>
+      <w:numFmt w:val="decimal"/>
+      <w:lvlText w:val="%4."/>
+      <w:lvlJc w:val="left"/>
+      <w:pPr>
+        <w:ind w:left="2880" w:hanging="360"/>
+      </w:pPr>
+    </w:lvl>
+    <w:lvl w:ilvl="4" w:tplc="04190019" w:tentative="1">
+      <w:start w:val="1"/>
+      <w:numFmt w:val="lowerLetter"/>
+      <w:lvlText w:val="%5."/>
+      <w:lvlJc w:val="left"/>
+      <w:pPr>
+        <w:ind w:left="3600" w:hanging="360"/>
+      </w:pPr>
+    </w:lvl>
+    <w:lvl w:ilvl="5" w:tplc="0419001B" w:tentative="1">
+      <w:start w:val="1"/>
+      <w:numFmt w:val="lowerRoman"/>
+      <w:lvlText w:val="%6."/>
+      <w:lvlJc w:val="right"/>
+      <w:pPr>
+        <w:ind w:left="4320" w:hanging="180"/>
+      </w:pPr>
+    </w:lvl>
+    <w:lvl w:ilvl="6" w:tplc="0419000F" w:tentative="1">
+      <w:start w:val="1"/>
+      <w:numFmt w:val="decimal"/>
+      <w:lvlText w:val="%7."/>
+      <w:lvlJc w:val="left"/>
+      <w:pPr>
+        <w:ind w:left="5040" w:hanging="360"/>
+      </w:pPr>
+    </w:lvl>
+    <w:lvl w:ilvl="7" w:tplc="04190019" w:tentative="1">
+      <w:start w:val="1"/>
+      <w:numFmt w:val="lowerLetter"/>
+      <w:lvlText w:val="%8."/>
+      <w:lvlJc w:val="left"/>
+      <w:pPr>
+        <w:ind w:left="5760" w:hanging="360"/>
+      </w:pPr>
+    </w:lvl>
+    <w:lvl w:ilvl="8" w:tplc="0419001B" w:tentative="1">
+      <w:start w:val="1"/>
+      <w:numFmt w:val="lowerRoman"/>
+      <w:lvlText w:val="%9."/>
+      <w:lvlJc w:val="right"/>
+      <w:pPr>
+        <w:ind w:left="6480" w:hanging="180"/>
+      </w:pPr>
+    </w:lvl>
+  </w:abstractNum>
+  <w:abstractNum w:abstractNumId="5">
+    <w:nsid w:val="51D6334E"/>
+    <w:multiLevelType w:val="hybridMultilevel"/>
+    <w:tmpl w:val="FDD2021C"/>
+    <w:lvl w:ilvl="0" w:tplc="0419000F">
+      <w:start w:val="1"/>
+      <w:numFmt w:val="decimal"/>
+      <w:lvlText w:val="%1."/>
+      <w:lvlJc w:val="left"/>
+      <w:pPr>
+        <w:ind w:left="720" w:hanging="360"/>
+      </w:pPr>
+      <w:rPr>
+        <w:rFonts w:hint="default"/>
+      </w:rPr>
+    </w:lvl>
+    <w:lvl w:ilvl="1" w:tplc="04190019" w:tentative="1">
+      <w:start w:val="1"/>
+      <w:numFmt w:val="lowerLetter"/>
+      <w:lvlText w:val="%2."/>
+      <w:lvlJc w:val="left"/>
+      <w:pPr>
+        <w:ind w:left="1440" w:hanging="360"/>
+      </w:pPr>
+    </w:lvl>
+    <w:lvl w:ilvl="2" w:tplc="0419001B" w:tentative="1">
+      <w:start w:val="1"/>
+      <w:numFmt w:val="lowerRoman"/>
+      <w:lvlText w:val="%3."/>
+      <w:lvlJc w:val="right"/>
+      <w:pPr>
+        <w:ind w:left="2160" w:hanging="180"/>
+      </w:pPr>
+    </w:lvl>
+    <w:lvl w:ilvl="3" w:tplc="0419000F" w:tentative="1">
+      <w:start w:val="1"/>
+      <w:numFmt w:val="decimal"/>
+      <w:lvlText w:val="%4."/>
+      <w:lvlJc w:val="left"/>
+      <w:pPr>
+        <w:ind w:left="2880" w:hanging="360"/>
+      </w:pPr>
+    </w:lvl>
+    <w:lvl w:ilvl="4" w:tplc="04190019" w:tentative="1">
+      <w:start w:val="1"/>
+      <w:numFmt w:val="lowerLetter"/>
+      <w:lvlText w:val="%5."/>
+      <w:lvlJc w:val="left"/>
+      <w:pPr>
+        <w:ind w:left="3600" w:hanging="360"/>
+      </w:pPr>
+    </w:lvl>
+    <w:lvl w:ilvl="5" w:tplc="0419001B" w:tentative="1">
+      <w:start w:val="1"/>
+      <w:numFmt w:val="lowerRoman"/>
+      <w:lvlText w:val="%6."/>
+      <w:lvlJc w:val="right"/>
+      <w:pPr>
+        <w:ind w:left="4320" w:hanging="180"/>
+      </w:pPr>
+    </w:lvl>
+    <w:lvl w:ilvl="6" w:tplc="0419000F" w:tentative="1">
+      <w:start w:val="1"/>
+      <w:numFmt w:val="decimal"/>
+      <w:lvlText w:val="%7."/>
+      <w:lvlJc w:val="left"/>
+      <w:pPr>
+        <w:ind w:left="5040" w:hanging="360"/>
+      </w:pPr>
+    </w:lvl>
+    <w:lvl w:ilvl="7" w:tplc="04190019" w:tentative="1">
+      <w:start w:val="1"/>
+      <w:numFmt w:val="lowerLetter"/>
+      <w:lvlText w:val="%8."/>
+      <w:lvlJc w:val="left"/>
+      <w:pPr>
+        <w:ind w:left="5760" w:hanging="360"/>
+      </w:pPr>
+    </w:lvl>
+    <w:lvl w:ilvl="8" w:tplc="0419001B" w:tentative="1">
+      <w:start w:val="1"/>
+      <w:numFmt w:val="lowerRoman"/>
+      <w:lvlText w:val="%9."/>
+      <w:lvlJc w:val="right"/>
+      <w:pPr>
+        <w:ind w:left="6480" w:hanging="180"/>
+      </w:pPr>
+    </w:lvl>
+  </w:abstractNum>
+  <w:abstractNum w:abstractNumId="6">
+    <w:nsid w:val="54086E1A"/>
+    <w:multiLevelType w:val="hybridMultilevel"/>
+    <w:tmpl w:val="79AC2868"/>
+    <w:lvl w:ilvl="0" w:tplc="0419000F">
+      <w:start w:val="1"/>
+      <w:numFmt w:val="decimal"/>
+      <w:lvlText w:val="%1."/>
+      <w:lvlJc w:val="left"/>
+      <w:pPr>
+        <w:ind w:left="720" w:hanging="360"/>
+      </w:pPr>
+    </w:lvl>
+    <w:lvl w:ilvl="1" w:tplc="04190019" w:tentative="1">
+      <w:start w:val="1"/>
+      <w:numFmt w:val="lowerLetter"/>
+      <w:lvlText w:val="%2."/>
+      <w:lvlJc w:val="left"/>
+      <w:pPr>
+        <w:ind w:left="1440" w:hanging="360"/>
+      </w:pPr>
+    </w:lvl>
+    <w:lvl w:ilvl="2" w:tplc="0419001B" w:tentative="1">
+      <w:start w:val="1"/>
+      <w:numFmt w:val="lowerRoman"/>
+      <w:lvlText w:val="%3."/>
+      <w:lvlJc w:val="right"/>
+      <w:pPr>
+        <w:ind w:left="2160" w:hanging="180"/>
+      </w:pPr>
+    </w:lvl>
+    <w:lvl w:ilvl="3" w:tplc="0419000F" w:tentative="1">
+      <w:start w:val="1"/>
+      <w:numFmt w:val="decimal"/>
+      <w:lvlText w:val="%4."/>
+      <w:lvlJc w:val="left"/>
+      <w:pPr>
+        <w:ind w:left="2880" w:hanging="360"/>
+      </w:pPr>
+    </w:lvl>
+    <w:lvl w:ilvl="4" w:tplc="04190019" w:tentative="1">
+      <w:start w:val="1"/>
+      <w:numFmt w:val="lowerLetter"/>
+      <w:lvlText w:val="%5."/>
+      <w:lvlJc w:val="left"/>
+      <w:pPr>
+        <w:ind w:left="3600" w:hanging="360"/>
+      </w:pPr>
+    </w:lvl>
+    <w:lvl w:ilvl="5" w:tplc="0419001B" w:tentative="1">
+      <w:start w:val="1"/>
+      <w:numFmt w:val="lowerRoman"/>
+      <w:lvlText w:val="%6."/>
+      <w:lvlJc w:val="right"/>
+      <w:pPr>
+        <w:ind w:left="4320" w:hanging="180"/>
+      </w:pPr>
+    </w:lvl>
+    <w:lvl w:ilvl="6" w:tplc="0419000F" w:tentative="1">
+      <w:start w:val="1"/>
+      <w:numFmt w:val="decimal"/>
+      <w:lvlText w:val="%7."/>
+      <w:lvlJc w:val="left"/>
+      <w:pPr>
+        <w:ind w:left="5040" w:hanging="360"/>
+      </w:pPr>
+    </w:lvl>
+    <w:lvl w:ilvl="7" w:tplc="04190019" w:tentative="1">
+      <w:start w:val="1"/>
+      <w:numFmt w:val="lowerLetter"/>
+      <w:lvlText w:val="%8."/>
+      <w:lvlJc w:val="left"/>
+      <w:pPr>
+        <w:ind w:left="5760" w:hanging="360"/>
+      </w:pPr>
+    </w:lvl>
+    <w:lvl w:ilvl="8" w:tplc="0419001B" w:tentative="1">
+      <w:start w:val="1"/>
+      <w:numFmt w:val="lowerRoman"/>
+      <w:lvlText w:val="%9."/>
+      <w:lvlJc w:val="right"/>
+      <w:pPr>
+        <w:ind w:left="6480" w:hanging="180"/>
+      </w:pPr>
+    </w:lvl>
+  </w:abstractNum>
+  <w:abstractNum w:abstractNumId="7">
+    <w:nsid w:val="5AB173C0"/>
+    <w:multiLevelType w:val="hybridMultilevel"/>
+    <w:tmpl w:val="A5C27446"/>
+    <w:lvl w:ilvl="0" w:tplc="0419000F">
+      <w:start w:val="1"/>
+      <w:numFmt w:val="decimal"/>
+      <w:lvlText w:val="%1."/>
+      <w:lvlJc w:val="left"/>
+      <w:pPr>
+        <w:ind w:left="720" w:hanging="360"/>
+      </w:pPr>
+      <w:rPr>
+        <w:rFonts w:hint="default"/>
+      </w:rPr>
+    </w:lvl>
+    <w:lvl w:ilvl="1" w:tplc="04190019" w:tentative="1">
+      <w:start w:val="1"/>
+      <w:numFmt w:val="lowerLetter"/>
+      <w:lvlText w:val="%2."/>
+      <w:lvlJc w:val="left"/>
+      <w:pPr>
+        <w:ind w:left="1440" w:hanging="360"/>
+      </w:pPr>
+    </w:lvl>
+    <w:lvl w:ilvl="2" w:tplc="0419001B" w:tentative="1">
+      <w:start w:val="1"/>
+      <w:numFmt w:val="lowerRoman"/>
+      <w:lvlText w:val="%3."/>
+      <w:lvlJc w:val="right"/>
+      <w:pPr>
+        <w:ind w:left="2160" w:hanging="180"/>
+      </w:pPr>
+    </w:lvl>
+    <w:lvl w:ilvl="3" w:tplc="0419000F" w:tentative="1">
+      <w:start w:val="1"/>
+      <w:numFmt w:val="decimal"/>
+      <w:lvlText w:val="%4."/>
+      <w:lvlJc w:val="left"/>
+      <w:pPr>
+        <w:ind w:left="2880" w:hanging="360"/>
+      </w:pPr>
+    </w:lvl>
+    <w:lvl w:ilvl="4" w:tplc="04190019" w:tentative="1">
+      <w:start w:val="1"/>
+      <w:numFmt w:val="lowerLetter"/>
+      <w:lvlText w:val="%5."/>
+      <w:lvlJc w:val="left"/>
+      <w:pPr>
+        <w:ind w:left="3600" w:hanging="360"/>
+      </w:pPr>
+    </w:lvl>
+    <w:lvl w:ilvl="5" w:tplc="0419001B" w:tentative="1">
+      <w:start w:val="1"/>
+      <w:numFmt w:val="lowerRoman"/>
+      <w:lvlText w:val="%6."/>
+      <w:lvlJc w:val="right"/>
+      <w:pPr>
+        <w:ind w:left="4320" w:hanging="180"/>
+      </w:pPr>
+    </w:lvl>
+    <w:lvl w:ilvl="6" w:tplc="0419000F" w:tentative="1">
+      <w:start w:val="1"/>
+      <w:numFmt w:val="decimal"/>
+      <w:lvlText w:val="%7."/>
+      <w:lvlJc w:val="left"/>
+      <w:pPr>
+        <w:ind w:left="5040" w:hanging="360"/>
+      </w:pPr>
+    </w:lvl>
+    <w:lvl w:ilvl="7" w:tplc="04190019" w:tentative="1">
+      <w:start w:val="1"/>
+      <w:numFmt w:val="lowerLetter"/>
+      <w:lvlText w:val="%8."/>
+      <w:lvlJc w:val="left"/>
+      <w:pPr>
+        <w:ind w:left="5760" w:hanging="360"/>
+      </w:pPr>
+    </w:lvl>
+    <w:lvl w:ilvl="8" w:tplc="0419001B" w:tentative="1">
+      <w:start w:val="1"/>
+      <w:numFmt w:val="lowerRoman"/>
+      <w:lvlText w:val="%9."/>
+      <w:lvlJc w:val="right"/>
+      <w:pPr>
+        <w:ind w:left="6480" w:hanging="180"/>
+      </w:pPr>
+    </w:lvl>
+  </w:abstractNum>
+  <w:abstractNum w:abstractNumId="8">
+    <w:nsid w:val="5D681798"/>
+    <w:multiLevelType w:val="hybridMultilevel"/>
+    <w:tmpl w:val="C9A2064E"/>
+    <w:lvl w:ilvl="0" w:tplc="0419000F">
+      <w:start w:val="1"/>
+      <w:numFmt w:val="decimal"/>
+      <w:lvlText w:val="%1."/>
+      <w:lvlJc w:val="left"/>
+      <w:pPr>
+        <w:ind w:left="720" w:hanging="360"/>
+      </w:pPr>
+    </w:lvl>
+    <w:lvl w:ilvl="1" w:tplc="04190019" w:tentative="1">
+      <w:start w:val="1"/>
+      <w:numFmt w:val="lowerLetter"/>
+      <w:lvlText w:val="%2."/>
+      <w:lvlJc w:val="left"/>
+      <w:pPr>
+        <w:ind w:left="1440" w:hanging="360"/>
+      </w:pPr>
+    </w:lvl>
+    <w:lvl w:ilvl="2" w:tplc="0419001B" w:tentative="1">
+      <w:start w:val="1"/>
+      <w:numFmt w:val="lowerRoman"/>
+      <w:lvlText w:val="%3."/>
+      <w:lvlJc w:val="right"/>
+      <w:pPr>
+        <w:ind w:left="2160" w:hanging="180"/>
+      </w:pPr>
+    </w:lvl>
+    <w:lvl w:ilvl="3" w:tplc="0419000F" w:tentative="1">
+      <w:start w:val="1"/>
+      <w:numFmt w:val="decimal"/>
+      <w:lvlText w:val="%4."/>
+      <w:lvlJc w:val="left"/>
+      <w:pPr>
+        <w:ind w:left="2880" w:hanging="360"/>
+      </w:pPr>
+    </w:lvl>
+    <w:lvl w:ilvl="4" w:tplc="04190019" w:tentative="1">
+      <w:start w:val="1"/>
+      <w:numFmt w:val="lowerLetter"/>
+      <w:lvlText w:val="%5."/>
+      <w:lvlJc w:val="left"/>
+      <w:pPr>
+        <w:ind w:left="3600" w:hanging="360"/>
+      </w:pPr>
+    </w:lvl>
+    <w:lvl w:ilvl="5" w:tplc="0419001B" w:tentative="1">
+      <w:start w:val="1"/>
+      <w:numFmt w:val="lowerRoman"/>
+      <w:lvlText w:val="%6."/>
+      <w:lvlJc w:val="right"/>
+      <w:pPr>
+        <w:ind w:left="4320" w:hanging="180"/>
+      </w:pPr>
+    </w:lvl>
+    <w:lvl w:ilvl="6" w:tplc="0419000F" w:tentative="1">
+      <w:start w:val="1"/>
+      <w:numFmt w:val="decimal"/>
+      <w:lvlText w:val="%7."/>
+      <w:lvlJc w:val="left"/>
+      <w:pPr>
+        <w:ind w:left="5040" w:hanging="360"/>
+      </w:pPr>
+    </w:lvl>
+    <w:lvl w:ilvl="7" w:tplc="04190019" w:tentative="1">
+      <w:start w:val="1"/>
+      <w:numFmt w:val="lowerLetter"/>
+      <w:lvlText w:val="%8."/>
+      <w:lvlJc w:val="left"/>
+      <w:pPr>
+        <w:ind w:left="5760" w:hanging="360"/>
+      </w:pPr>
+    </w:lvl>
+    <w:lvl w:ilvl="8" w:tplc="0419001B" w:tentative="1">
+      <w:start w:val="1"/>
+      <w:numFmt w:val="lowerRoman"/>
+      <w:lvlText w:val="%9."/>
+      <w:lvlJc w:val="right"/>
+      <w:pPr>
+        <w:ind w:left="6480" w:hanging="180"/>
+      </w:pPr>
+    </w:lvl>
+  </w:abstractNum>
+  <w:abstractNum w:abstractNumId="9">
+    <w:nsid w:val="63F749CC"/>
+    <w:multiLevelType w:val="hybridMultilevel"/>
+    <w:tmpl w:val="08B0B532"/>
+    <w:lvl w:ilvl="0" w:tplc="0CBA8732">
+      <w:start w:val="1"/>
+      <w:numFmt w:val="decimal"/>
+      <w:lvlText w:val="%1."/>
+      <w:lvlJc w:val="left"/>
+      <w:pPr>
+        <w:ind w:left="720" w:hanging="360"/>
+      </w:pPr>
+      <w:rPr>
+        <w:rFonts w:eastAsia="Times New Roman" w:hint="default"/>
+        <w:color w:val="000000"/>
+        <w:sz w:val="22"/>
+      </w:rPr>
+    </w:lvl>
+    <w:lvl w:ilvl="1" w:tplc="04190019" w:tentative="1">
+      <w:start w:val="1"/>
+      <w:numFmt w:val="lowerLetter"/>
+      <w:lvlText w:val="%2."/>
+      <w:lvlJc w:val="left"/>
+      <w:pPr>
+        <w:ind w:left="1440" w:hanging="360"/>
+      </w:pPr>
+    </w:lvl>
+    <w:lvl w:ilvl="2" w:tplc="0419001B" w:tentative="1">
+      <w:start w:val="1"/>
+      <w:numFmt w:val="lowerRoman"/>
+      <w:lvlText w:val="%3."/>
+      <w:lvlJc w:val="right"/>
+      <w:pPr>
+        <w:ind w:left="2160" w:hanging="180"/>
+      </w:pPr>
+    </w:lvl>
+    <w:lvl w:ilvl="3" w:tplc="0419000F" w:tentative="1">
+      <w:start w:val="1"/>
+      <w:numFmt w:val="decimal"/>
+      <w:lvlText w:val="%4."/>
+      <w:lvlJc w:val="left"/>
+      <w:pPr>
+        <w:ind w:left="2880" w:hanging="360"/>
+      </w:pPr>
+    </w:lvl>
+    <w:lvl w:ilvl="4" w:tplc="04190019" w:tentative="1">
+      <w:start w:val="1"/>
+      <w:numFmt w:val="lowerLetter"/>
+      <w:lvlText w:val="%5."/>
+      <w:lvlJc w:val="left"/>
+      <w:pPr>
+        <w:ind w:left="3600" w:hanging="360"/>
+      </w:pPr>
+    </w:lvl>
+    <w:lvl w:ilvl="5" w:tplc="0419001B" w:tentative="1">
+      <w:start w:val="1"/>
+      <w:numFmt w:val="lowerRoman"/>
+      <w:lvlText w:val="%6."/>
+      <w:lvlJc w:val="right"/>
+      <w:pPr>
+        <w:ind w:left="4320" w:hanging="180"/>
+      </w:pPr>
+    </w:lvl>
+    <w:lvl w:ilvl="6" w:tplc="0419000F" w:tentative="1">
+      <w:start w:val="1"/>
+      <w:numFmt w:val="decimal"/>
+      <w:lvlText w:val="%7."/>
+      <w:lvlJc w:val="left"/>
+      <w:pPr>
+        <w:ind w:left="5040" w:hanging="360"/>
+      </w:pPr>
+    </w:lvl>
+    <w:lvl w:ilvl="7" w:tplc="04190019" w:tentative="1">
+      <w:start w:val="1"/>
+      <w:numFmt w:val="lowerLetter"/>
+      <w:lvlText w:val="%8."/>
+      <w:lvlJc w:val="left"/>
+      <w:pPr>
+        <w:ind w:left="5760" w:hanging="360"/>
+      </w:pPr>
+    </w:lvl>
+    <w:lvl w:ilvl="8" w:tplc="0419001B" w:tentative="1">
+      <w:start w:val="1"/>
+      <w:numFmt w:val="lowerRoman"/>
+      <w:lvlText w:val="%9."/>
+      <w:lvlJc w:val="right"/>
+      <w:pPr>
+        <w:ind w:left="6480" w:hanging="180"/>
+      </w:pPr>
+    </w:lvl>
+  </w:abstractNum>
+  <w:abstractNum w:abstractNumId="10">
+    <w:nsid w:val="77635F78"/>
+    <w:multiLevelType w:val="hybridMultilevel"/>
+    <w:tmpl w:val="2F7AA206"/>
+    <w:lvl w:ilvl="0" w:tplc="0419000F">
+      <w:start w:val="1"/>
+      <w:numFmt w:val="decimal"/>
+      <w:lvlText w:val="%1."/>
+      <w:lvlJc w:val="left"/>
+      <w:pPr>
+        <w:ind w:left="720" w:hanging="360"/>
+      </w:pPr>
+      <w:rPr>
+        <w:rFonts w:hint="default"/>
+      </w:rPr>
+    </w:lvl>
+    <w:lvl w:ilvl="1" w:tplc="04190019" w:tentative="1">
+      <w:start w:val="1"/>
+      <w:numFmt w:val="lowerLetter"/>
+      <w:lvlText w:val="%2."/>
+      <w:lvlJc w:val="left"/>
+      <w:pPr>
+        <w:ind w:left="1440" w:hanging="360"/>
+      </w:pPr>
+    </w:lvl>
+    <w:lvl w:ilvl="2" w:tplc="0419001B" w:tentative="1">
+      <w:start w:val="1"/>
+      <w:numFmt w:val="lowerRoman"/>
+      <w:lvlText w:val="%3."/>
+      <w:lvlJc w:val="right"/>
+      <w:pPr>
+        <w:ind w:left="2160" w:hanging="180"/>
+      </w:pPr>
+    </w:lvl>
+    <w:lvl w:ilvl="3" w:tplc="0419000F" w:tentative="1">
+      <w:start w:val="1"/>
+      <w:numFmt w:val="decimal"/>
+      <w:lvlText w:val="%4."/>
+      <w:lvlJc w:val="left"/>
+      <w:pPr>
+        <w:ind w:left="2880" w:hanging="360"/>
+      </w:pPr>
+    </w:lvl>
+    <w:lvl w:ilvl="4" w:tplc="04190019" w:tentative="1">
+      <w:start w:val="1"/>
+      <w:numFmt w:val="lowerLetter"/>
+      <w:lvlText w:val="%5."/>
+      <w:lvlJc w:val="left"/>
+      <w:pPr>
+        <w:ind w:left="3600" w:hanging="360"/>
+      </w:pPr>
+    </w:lvl>
+    <w:lvl w:ilvl="5" w:tplc="0419001B" w:tentative="1">
+      <w:start w:val="1"/>
+      <w:numFmt w:val="lowerRoman"/>
+      <w:lvlText w:val="%6."/>
+      <w:lvlJc w:val="right"/>
+      <w:pPr>
+        <w:ind w:left="4320" w:hanging="180"/>
+      </w:pPr>
+    </w:lvl>
+    <w:lvl w:ilvl="6" w:tplc="0419000F" w:tentative="1">
+      <w:start w:val="1"/>
+      <w:numFmt w:val="decimal"/>
+      <w:lvlText w:val="%7."/>
+      <w:lvlJc w:val="left"/>
+      <w:pPr>
+        <w:ind w:left="5040" w:hanging="360"/>
+      </w:pPr>
+    </w:lvl>
+    <w:lvl w:ilvl="7" w:tplc="04190019" w:tentative="1">
+      <w:start w:val="1"/>
+      <w:numFmt w:val="lowerLetter"/>
+      <w:lvlText w:val="%8."/>
+      <w:lvlJc w:val="left"/>
+      <w:pPr>
+        <w:ind w:left="5760" w:hanging="360"/>
+      </w:pPr>
+    </w:lvl>
+    <w:lvl w:ilvl="8" w:tplc="0419001B" w:tentative="1">
+      <w:start w:val="1"/>
+      <w:numFmt w:val="lowerRoman"/>
+      <w:lvlText w:val="%9."/>
+      <w:lvlJc w:val="right"/>
+      <w:pPr>
+        <w:ind w:left="6480" w:hanging="180"/>
+      </w:pPr>
+    </w:lvl>
+  </w:abstractNum>
+  <w:abstractNum w:abstractNumId="11">
+    <w:nsid w:val="7A751D02"/>
+    <w:multiLevelType w:val="hybridMultilevel"/>
+    <w:tmpl w:val="FC306BA8"/>
+    <w:lvl w:ilvl="0" w:tplc="0419000F">
+      <w:start w:val="1"/>
+      <w:numFmt w:val="decimal"/>
+      <w:lvlText w:val="%1."/>
+      <w:lvlJc w:val="left"/>
+      <w:pPr>
+        <w:ind w:left="720" w:hanging="360"/>
+      </w:pPr>
+      <w:rPr>
+        <w:rFonts w:hint="default"/>
+      </w:rPr>
+    </w:lvl>
+    <w:lvl w:ilvl="1" w:tplc="04190019" w:tentative="1">
+      <w:start w:val="1"/>
+      <w:numFmt w:val="lowerLetter"/>
+      <w:lvlText w:val="%2."/>
+      <w:lvlJc w:val="left"/>
+      <w:pPr>
+        <w:ind w:left="1440" w:hanging="360"/>
+      </w:pPr>
+    </w:lvl>
+    <w:lvl w:ilvl="2" w:tplc="0419001B" w:tentative="1">
+      <w:start w:val="1"/>
+      <w:numFmt w:val="lowerRoman"/>
+      <w:lvlText w:val="%3."/>
+      <w:lvlJc w:val="right"/>
+      <w:pPr>
+        <w:ind w:left="2160" w:hanging="180"/>
+      </w:pPr>
+    </w:lvl>
+    <w:lvl w:ilvl="3" w:tplc="0419000F" w:tentative="1">
+      <w:start w:val="1"/>
+      <w:numFmt w:val="decimal"/>
+      <w:lvlText w:val="%4."/>
+      <w:lvlJc w:val="left"/>
+      <w:pPr>
+        <w:ind w:left="2880" w:hanging="360"/>
+      </w:pPr>
+    </w:lvl>
+    <w:lvl w:ilvl="4" w:tplc="04190019" w:tentative="1">
+      <w:start w:val="1"/>
+      <w:numFmt w:val="lowerLetter"/>
+      <w:lvlText w:val="%5."/>
+      <w:lvlJc w:val="left"/>
+      <w:pPr>
+        <w:ind w:left="3600" w:hanging="360"/>
+      </w:pPr>
+    </w:lvl>
+    <w:lvl w:ilvl="5" w:tplc="0419001B" w:tentative="1">
+      <w:start w:val="1"/>
+      <w:numFmt w:val="lowerRoman"/>
+      <w:lvlText w:val="%6."/>
+      <w:lvlJc w:val="right"/>
+      <w:pPr>
+        <w:ind w:left="4320" w:hanging="180"/>
+      </w:pPr>
+    </w:lvl>
+    <w:lvl w:ilvl="6" w:tplc="0419000F" w:tentative="1">
+      <w:start w:val="1"/>
+      <w:numFmt w:val="decimal"/>
+      <w:lvlText w:val="%7."/>
+      <w:lvlJc w:val="left"/>
+      <w:pPr>
+        <w:ind w:left="5040" w:hanging="360"/>
+      </w:pPr>
+    </w:lvl>
+    <w:lvl w:ilvl="7" w:tplc="04190019" w:tentative="1">
+      <w:start w:val="1"/>
+      <w:numFmt w:val="lowerLetter"/>
+      <w:lvlText w:val="%8."/>
+      <w:lvlJc w:val="left"/>
+      <w:pPr>
+        <w:ind w:left="5760" w:hanging="360"/>
+      </w:pPr>
+    </w:lvl>
+    <w:lvl w:ilvl="8" w:tplc="0419001B" w:tentative="1">
+      <w:start w:val="1"/>
+      <w:numFmt w:val="lowerRoman"/>
+      <w:lvlText w:val="%9."/>
+      <w:lvlJc w:val="right"/>
+      <w:pPr>
+        <w:ind w:left="6480" w:hanging="180"/>
+      </w:pPr>
+    </w:lvl>
+  </w:abstractNum>
+  <w:abstractNum w:abstractNumId="12">
+    <w:nsid w:val="7B6D4B4C"/>
+    <w:multiLevelType w:val="hybridMultilevel"/>
+    <w:tmpl w:val="C778FEBE"/>
+    <w:lvl w:ilvl="0" w:tplc="57B0708A">
+      <w:start w:val="1"/>
+      <w:numFmt w:val="decimal"/>
+      <w:lvlText w:val="%1."/>
+      <w:lvlJc w:val="left"/>
+      <w:pPr>
+        <w:ind w:left="1080" w:hanging="360"/>
+      </w:pPr>
+      <w:rPr>
+        <w:rFonts w:hint="default"/>
+      </w:rPr>
+    </w:lvl>
+    <w:lvl w:ilvl="1" w:tplc="04190019" w:tentative="1">
+      <w:start w:val="1"/>
+      <w:numFmt w:val="lowerLetter"/>
+      <w:lvlText w:val="%2."/>
+      <w:lvlJc w:val="left"/>
+      <w:pPr>
+        <w:ind w:left="1800" w:hanging="360"/>
+      </w:pPr>
+    </w:lvl>
+    <w:lvl w:ilvl="2" w:tplc="0419001B" w:tentative="1">
+      <w:start w:val="1"/>
+      <w:numFmt w:val="lowerRoman"/>
+      <w:lvlText w:val="%3."/>
+      <w:lvlJc w:val="right"/>
+      <w:pPr>
+        <w:ind w:left="2520" w:hanging="180"/>
+      </w:pPr>
+    </w:lvl>
+    <w:lvl w:ilvl="3" w:tplc="0419000F" w:tentative="1">
+      <w:start w:val="1"/>
+      <w:numFmt w:val="decimal"/>
+      <w:lvlText w:val="%4."/>
+      <w:lvlJc w:val="left"/>
+      <w:pPr>
+        <w:ind w:left="3240" w:hanging="360"/>
+      </w:pPr>
+    </w:lvl>
+    <w:lvl w:ilvl="4" w:tplc="04190019" w:tentative="1">
+      <w:start w:val="1"/>
+      <w:numFmt w:val="lowerLetter"/>
+      <w:lvlText w:val="%5."/>
+      <w:lvlJc w:val="left"/>
+      <w:pPr>
+        <w:ind w:left="3960" w:hanging="360"/>
+      </w:pPr>
+    </w:lvl>
+    <w:lvl w:ilvl="5" w:tplc="0419001B" w:tentative="1">
+      <w:start w:val="1"/>
+      <w:numFmt w:val="lowerRoman"/>
+      <w:lvlText w:val="%6."/>
+      <w:lvlJc w:val="right"/>
+      <w:pPr>
+        <w:ind w:left="4680" w:hanging="180"/>
+      </w:pPr>
+    </w:lvl>
+    <w:lvl w:ilvl="6" w:tplc="0419000F" w:tentative="1">
+      <w:start w:val="1"/>
+      <w:numFmt w:val="decimal"/>
+      <w:lvlText w:val="%7."/>
+      <w:lvlJc w:val="left"/>
+      <w:pPr>
+        <w:ind w:left="5400" w:hanging="360"/>
+      </w:pPr>
+    </w:lvl>
+    <w:lvl w:ilvl="7" w:tplc="04190019" w:tentative="1">
+      <w:start w:val="1"/>
+      <w:numFmt w:val="lowerLetter"/>
+      <w:lvlText w:val="%8."/>
+      <w:lvlJc w:val="left"/>
+      <w:pPr>
+        <w:ind w:left="6120" w:hanging="360"/>
+      </w:pPr>
+    </w:lvl>
+    <w:lvl w:ilvl="8" w:tplc="0419001B" w:tentative="1">
+      <w:start w:val="1"/>
+      <w:numFmt w:val="lowerRoman"/>
+      <w:lvlText w:val="%9."/>
+      <w:lvlJc w:val="right"/>
+      <w:pPr>
+        <w:ind w:left="6840" w:hanging="180"/>
+      </w:pPr>
+    </w:lvl>
+  </w:abstractNum>
+  <w:abstractNum w:abstractNumId="13">
+    <w:nsid w:val="7CE51E5E"/>
+    <w:multiLevelType w:val="hybridMultilevel"/>
+    <w:tmpl w:val="DC16C9B2"/>
+    <w:lvl w:ilvl="0" w:tplc="0419000F">
+      <w:start w:val="1"/>
+      <w:numFmt w:val="decimal"/>
+      <w:lvlText w:val="%1."/>
+      <w:lvlJc w:val="left"/>
+      <w:pPr>
+        <w:ind w:left="720" w:hanging="360"/>
+      </w:pPr>
+      <w:rPr>
+        <w:rFonts w:hint="default"/>
+      </w:rPr>
+    </w:lvl>
+    <w:lvl w:ilvl="1" w:tplc="04190019" w:tentative="1">
+      <w:start w:val="1"/>
+      <w:numFmt w:val="lowerLetter"/>
+      <w:lvlText w:val="%2."/>
+      <w:lvlJc w:val="left"/>
+      <w:pPr>
+        <w:ind w:left="1440" w:hanging="360"/>
+      </w:pPr>
+    </w:lvl>
+    <w:lvl w:ilvl="2" w:tplc="0419001B" w:tentative="1">
+      <w:start w:val="1"/>
+      <w:numFmt w:val="lowerRoman"/>
+      <w:lvlText w:val="%3."/>
+      <w:lvlJc w:val="right"/>
+      <w:pPr>
+        <w:ind w:left="2160" w:hanging="180"/>
+      </w:pPr>
+    </w:lvl>
+    <w:lvl w:ilvl="3" w:tplc="0419000F" w:tentative="1">
+      <w:start w:val="1"/>
+      <w:numFmt w:val="decimal"/>
+      <w:lvlText w:val="%4."/>
+      <w:lvlJc w:val="left"/>
+      <w:pPr>
+        <w:ind w:left="2880" w:hanging="360"/>
+      </w:pPr>
+    </w:lvl>
+    <w:lvl w:ilvl="4" w:tplc="04190019" w:tentative="1">
+      <w:start w:val="1"/>
+      <w:numFmt w:val="lowerLetter"/>
+      <w:lvlText w:val="%5."/>
+      <w:lvlJc w:val="left"/>
+      <w:pPr>
+        <w:ind w:left="3600" w:hanging="360"/>
+      </w:pPr>
+    </w:lvl>
+    <w:lvl w:ilvl="5" w:tplc="0419001B" w:tentative="1">
+      <w:start w:val="1"/>
+      <w:numFmt w:val="lowerRoman"/>
+      <w:lvlText w:val="%6."/>
+      <w:lvlJc w:val="right"/>
+      <w:pPr>
+        <w:ind w:left="4320" w:hanging="180"/>
+      </w:pPr>
+    </w:lvl>
+    <w:lvl w:ilvl="6" w:tplc="0419000F" w:tentative="1">
+      <w:start w:val="1"/>
+      <w:numFmt w:val="decimal"/>
+      <w:lvlText w:val="%7."/>
+      <w:lvlJc w:val="left"/>
+      <w:pPr>
+        <w:ind w:left="5040" w:hanging="360"/>
+      </w:pPr>
+    </w:lvl>
+    <w:lvl w:ilvl="7" w:tplc="04190019" w:tentative="1">
+      <w:start w:val="1"/>
+      <w:numFmt w:val="lowerLetter"/>
+      <w:lvlText w:val="%8."/>
+      <w:lvlJc w:val="left"/>
+      <w:pPr>
+        <w:ind w:left="5760" w:hanging="360"/>
+      </w:pPr>
+    </w:lvl>
+    <w:lvl w:ilvl="8" w:tplc="0419001B" w:tentative="1">
+      <w:start w:val="1"/>
+      <w:numFmt w:val="lowerRoman"/>
+      <w:lvlText w:val="%9."/>
+      <w:lvlJc w:val="right"/>
+      <w:pPr>
+        <w:ind w:left="6480" w:hanging="180"/>
+      </w:pPr>
+    </w:lvl>
+  </w:abstractNum>
   <w:num w:numId="1">
+    <w:abstractNumId w:val="2"/>
+  </w:num>
+  <w:num w:numId="2">
+    <w:abstractNumId w:val="10"/>
+  </w:num>
+  <w:num w:numId="3">
+    <w:abstractNumId w:val="1"/>
+  </w:num>
+  <w:num w:numId="4">
+    <w:abstractNumId w:val="12"/>
+  </w:num>
+  <w:num w:numId="5">
+    <w:abstractNumId w:val="4"/>
+  </w:num>
+  <w:num w:numId="6">
+    <w:abstractNumId w:val="7"/>
+  </w:num>
+  <w:num w:numId="7">
+    <w:abstractNumId w:val="9"/>
+  </w:num>
+  <w:num w:numId="8">
+    <w:abstractNumId w:val="3"/>
+  </w:num>
+  <w:num w:numId="9">
+    <w:abstractNumId w:val="13"/>
+  </w:num>
+  <w:num w:numId="10">
     <w:abstractNumId w:val="0"/>
+  </w:num>
+  <w:num w:numId="11">
+    <w:abstractNumId w:val="11"/>
+  </w:num>
+  <w:num w:numId="12">
+    <w:abstractNumId w:val="5"/>
+  </w:num>
+  <w:num w:numId="13">
+    <w:abstractNumId w:val="6"/>
+  </w:num>
+  <w:num w:numId="14">
+    <w:abstractNumId w:val="8"/>
   </w:num>
 </w:numbering>
 </file>
@@ -7245,7 +10540,7 @@
 </file>
 
 <file path=customXml/itemProps1.xml><?xml version="1.0" encoding="utf-8"?>
-<ds:datastoreItem xmlns:ds="http://schemas.openxmlformats.org/officeDocument/2006/customXml" ds:itemID="{CD3D2B4C-5E70-4B3A-9ECD-1504EC7823C8}">
+<ds:datastoreItem xmlns:ds="http://schemas.openxmlformats.org/officeDocument/2006/customXml" ds:itemID="{C6405C87-1571-4E5F-B77A-2FC3E8A8DDFB}">
   <ds:schemaRefs>
     <ds:schemaRef ds:uri="http://schemas.openxmlformats.org/officeDocument/2006/bibliography"/>
   </ds:schemaRefs>

</xml_diff>

<commit_message>
NEW form + info
</commit_message>
<xml_diff>
--- a/CANAL/PUBLIC - general description.docx
+++ b/CANAL/PUBLIC - general description.docx
@@ -279,7 +279,7 @@
     </w:p>
     <w:p>
       <w:pPr>
-        <w:pStyle w:val="a3"/>
+        <w:pStyle w:val="a4"/>
         <w:spacing w:after="0" w:line="240" w:lineRule="auto"/>
         <w:jc w:val="both"/>
         <w:rPr>
@@ -301,7 +301,7 @@
     </w:p>
     <w:p>
       <w:pPr>
-        <w:pStyle w:val="a3"/>
+        <w:pStyle w:val="a4"/>
         <w:numPr>
           <w:ilvl w:val="0"/>
           <w:numId w:val="1"/>
@@ -350,7 +350,7 @@
     </w:p>
     <w:p>
       <w:pPr>
-        <w:pStyle w:val="a3"/>
+        <w:pStyle w:val="a4"/>
         <w:numPr>
           <w:ilvl w:val="0"/>
           <w:numId w:val="1"/>
@@ -436,7 +436,7 @@
     </w:p>
     <w:p>
       <w:pPr>
-        <w:pStyle w:val="a3"/>
+        <w:pStyle w:val="a4"/>
         <w:numPr>
           <w:ilvl w:val="0"/>
           <w:numId w:val="1"/>
@@ -1728,21 +1728,8 @@
                 <w:szCs w:val="24"/>
                 <w:lang w:eastAsia="ru-RU"/>
               </w:rPr>
-              <w:t xml:space="preserve"> </w:t>
-            </w:r>
-            <w:proofErr w:type="spellStart"/>
-            <w:r>
-              <w:rPr>
-                <w:rFonts w:ascii="Times New Roman" w:eastAsia="Times New Roman" w:hAnsi="Times New Roman" w:cs="Times New Roman"/>
-                <w:b/>
-                <w:bCs/>
-                <w:sz w:val="24"/>
-                <w:szCs w:val="24"/>
-                <w:lang w:eastAsia="ru-RU"/>
-              </w:rPr>
-              <w:t>Patras</w:t>
-            </w:r>
-            <w:proofErr w:type="spellEnd"/>
+              <w:t xml:space="preserve"> Patras</w:t>
+            </w:r>
           </w:p>
         </w:tc>
         <w:tc>
@@ -6438,7 +6425,7 @@
     </w:p>
     <w:p>
       <w:pPr>
-        <w:pStyle w:val="a3"/>
+        <w:pStyle w:val="a4"/>
         <w:numPr>
           <w:ilvl w:val="0"/>
           <w:numId w:val="2"/>
@@ -6457,28 +6444,12 @@
           <w:color w:val="000000"/>
           <w:lang w:val="en-US" w:eastAsia="ru-RU"/>
         </w:rPr>
-        <w:t>E</w:t>
-      </w:r>
-      <w:r>
-        <w:rPr>
-          <w:rFonts w:asciiTheme="majorHAnsi" w:eastAsia="Times New Roman" w:hAnsiTheme="majorHAnsi" w:cs="Times New Roman"/>
-          <w:color w:val="000000"/>
-          <w:lang w:val="en-US" w:eastAsia="ru-RU"/>
-        </w:rPr>
-        <w:t>stablishment</w:t>
-      </w:r>
-      <w:r>
-        <w:rPr>
-          <w:rFonts w:asciiTheme="majorHAnsi" w:eastAsia="Times New Roman" w:hAnsiTheme="majorHAnsi" w:cs="Times New Roman"/>
-          <w:color w:val="000000"/>
-          <w:lang w:val="en-US" w:eastAsia="ru-RU"/>
-        </w:rPr>
-        <w:t xml:space="preserve"> of an Academic Board on university-business relations evolvement</w:t>
+        <w:t>Establishment of an Academic Board on university-business relations evolvement</w:t>
       </w:r>
     </w:p>
     <w:p>
       <w:pPr>
-        <w:pStyle w:val="a3"/>
+        <w:pStyle w:val="a4"/>
         <w:numPr>
           <w:ilvl w:val="0"/>
           <w:numId w:val="2"/>
@@ -6502,7 +6473,7 @@
     </w:p>
     <w:p>
       <w:pPr>
-        <w:pStyle w:val="a3"/>
+        <w:pStyle w:val="a4"/>
         <w:numPr>
           <w:ilvl w:val="0"/>
           <w:numId w:val="2"/>
@@ -6526,7 +6497,7 @@
     </w:p>
     <w:p>
       <w:pPr>
-        <w:pStyle w:val="a3"/>
+        <w:pStyle w:val="a4"/>
         <w:numPr>
           <w:ilvl w:val="0"/>
           <w:numId w:val="2"/>
@@ -6550,7 +6521,7 @@
     </w:p>
     <w:p>
       <w:pPr>
-        <w:pStyle w:val="a3"/>
+        <w:pStyle w:val="a4"/>
         <w:numPr>
           <w:ilvl w:val="0"/>
           <w:numId w:val="2"/>
@@ -6574,7 +6545,7 @@
     </w:p>
     <w:p>
       <w:pPr>
-        <w:pStyle w:val="a3"/>
+        <w:pStyle w:val="a4"/>
         <w:spacing w:after="0" w:line="240" w:lineRule="auto"/>
         <w:jc w:val="both"/>
         <w:rPr>
@@ -6653,7 +6624,7 @@
     </w:p>
     <w:p>
       <w:pPr>
-        <w:pStyle w:val="a3"/>
+        <w:pStyle w:val="a4"/>
         <w:numPr>
           <w:ilvl w:val="0"/>
           <w:numId w:val="5"/>
@@ -6672,28 +6643,12 @@
           <w:color w:val="000000"/>
           <w:lang w:val="en-US" w:eastAsia="ru-RU"/>
         </w:rPr>
-        <w:t xml:space="preserve">Draft version of guidelines on “University-Business cooperation" on based on </w:t>
-      </w:r>
-      <w:r>
-        <w:rPr>
-          <w:rFonts w:asciiTheme="majorHAnsi" w:eastAsia="Times New Roman" w:hAnsiTheme="majorHAnsi" w:cs="Times New Roman"/>
-          <w:color w:val="000000"/>
-          <w:lang w:val="en-US" w:eastAsia="ru-RU"/>
-        </w:rPr>
-        <w:t>deep analysis</w:t>
-      </w:r>
-      <w:r>
-        <w:rPr>
-          <w:rFonts w:asciiTheme="majorHAnsi" w:eastAsia="Times New Roman" w:hAnsiTheme="majorHAnsi" w:cs="Times New Roman"/>
-          <w:color w:val="000000"/>
-          <w:lang w:val="en-US" w:eastAsia="ru-RU"/>
-        </w:rPr>
-        <w:t xml:space="preserve"> and questionnaires</w:t>
+        <w:t>Draft version of guidelines on “University-Business cooperation" on based on deep analysis and questionnaires</w:t>
       </w:r>
     </w:p>
     <w:p>
       <w:pPr>
-        <w:pStyle w:val="a3"/>
+        <w:pStyle w:val="a4"/>
         <w:numPr>
           <w:ilvl w:val="0"/>
           <w:numId w:val="5"/>
@@ -6712,20 +6667,12 @@
           <w:color w:val="000000"/>
           <w:lang w:val="en-US" w:eastAsia="ru-RU"/>
         </w:rPr>
-        <w:t xml:space="preserve">Workshop on guidelines with business </w:t>
-      </w:r>
-      <w:r>
-        <w:rPr>
-          <w:rFonts w:asciiTheme="majorHAnsi" w:eastAsia="Times New Roman" w:hAnsiTheme="majorHAnsi" w:cs="Times New Roman"/>
-          <w:color w:val="000000"/>
-          <w:lang w:val="en-US" w:eastAsia="ru-RU"/>
-        </w:rPr>
-        <w:t>representatives</w:t>
+        <w:t>Workshop on guidelines with business representatives</w:t>
       </w:r>
     </w:p>
     <w:p>
       <w:pPr>
-        <w:pStyle w:val="a3"/>
+        <w:pStyle w:val="a4"/>
         <w:numPr>
           <w:ilvl w:val="0"/>
           <w:numId w:val="5"/>
@@ -6744,52 +6691,12 @@
           <w:color w:val="000000"/>
           <w:lang w:val="en-US" w:eastAsia="ru-RU"/>
         </w:rPr>
-        <w:t>Online conferences</w:t>
-      </w:r>
-      <w:r>
-        <w:rPr>
-          <w:rFonts w:asciiTheme="majorHAnsi" w:eastAsia="Times New Roman" w:hAnsiTheme="majorHAnsi" w:cs="Times New Roman"/>
-          <w:color w:val="000000"/>
-          <w:lang w:val="en-US" w:eastAsia="ru-RU"/>
-        </w:rPr>
-        <w:t xml:space="preserve"> on</w:t>
-      </w:r>
-      <w:r>
-        <w:rPr>
-          <w:rFonts w:asciiTheme="majorHAnsi" w:eastAsia="Times New Roman" w:hAnsiTheme="majorHAnsi" w:cs="Times New Roman"/>
-          <w:color w:val="000000"/>
-          <w:lang w:val="en-US" w:eastAsia="ru-RU"/>
-        </w:rPr>
-        <w:t xml:space="preserve"> each</w:t>
-      </w:r>
-      <w:r>
-        <w:rPr>
-          <w:rFonts w:asciiTheme="majorHAnsi" w:eastAsia="Times New Roman" w:hAnsiTheme="majorHAnsi" w:cs="Times New Roman"/>
-          <w:color w:val="000000"/>
-          <w:lang w:val="en-US" w:eastAsia="ru-RU"/>
-        </w:rPr>
-        <w:t xml:space="preserve"> life stage of </w:t>
-      </w:r>
-      <w:r>
-        <w:rPr>
-          <w:rFonts w:asciiTheme="majorHAnsi" w:eastAsia="Times New Roman" w:hAnsiTheme="majorHAnsi" w:cs="Times New Roman"/>
-          <w:color w:val="000000"/>
-          <w:lang w:val="en-US" w:eastAsia="ru-RU"/>
-        </w:rPr>
-        <w:t>guidelines</w:t>
-      </w:r>
-      <w:r>
-        <w:rPr>
-          <w:rFonts w:asciiTheme="majorHAnsi" w:eastAsia="Times New Roman" w:hAnsiTheme="majorHAnsi" w:cs="Times New Roman"/>
-          <w:color w:val="000000"/>
-          <w:lang w:val="en-US" w:eastAsia="ru-RU"/>
-        </w:rPr>
-        <w:t xml:space="preserve"> development</w:t>
+        <w:t>Online conferences on each life stage of guidelines development</w:t>
       </w:r>
     </w:p>
     <w:p>
       <w:pPr>
-        <w:pStyle w:val="a3"/>
+        <w:pStyle w:val="a4"/>
         <w:numPr>
           <w:ilvl w:val="0"/>
           <w:numId w:val="5"/>
@@ -6813,7 +6720,7 @@
     </w:p>
     <w:p>
       <w:pPr>
-        <w:pStyle w:val="a3"/>
+        <w:pStyle w:val="a4"/>
         <w:numPr>
           <w:ilvl w:val="0"/>
           <w:numId w:val="5"/>
@@ -6974,7 +6881,7 @@
     </w:p>
     <w:p>
       <w:pPr>
-        <w:pStyle w:val="a3"/>
+        <w:pStyle w:val="a4"/>
         <w:numPr>
           <w:ilvl w:val="0"/>
           <w:numId w:val="7"/>
@@ -6992,23 +6899,7 @@
           <w:color w:val="000000"/>
           <w:lang w:val="en-US" w:eastAsia="ru-RU"/>
         </w:rPr>
-        <w:t xml:space="preserve">National agencies on university-business relations in </w:t>
-      </w:r>
-      <w:r>
-        <w:rPr>
-          <w:rFonts w:asciiTheme="majorHAnsi" w:eastAsia="Times New Roman" w:hAnsiTheme="majorHAnsi" w:cs="Times New Roman"/>
-          <w:color w:val="000000"/>
-          <w:lang w:val="en-US" w:eastAsia="ru-RU"/>
-        </w:rPr>
-        <w:t>ICT</w:t>
-      </w:r>
-      <w:r>
-        <w:rPr>
-          <w:rFonts w:asciiTheme="majorHAnsi" w:eastAsia="Times New Roman" w:hAnsiTheme="majorHAnsi" w:cs="Times New Roman"/>
-          <w:color w:val="000000"/>
-          <w:lang w:val="en-US" w:eastAsia="ru-RU"/>
-        </w:rPr>
-        <w:t xml:space="preserve"> establishment (</w:t>
+        <w:t>National agencies on university-business relations in ICT establishment (</w:t>
       </w:r>
       <w:r>
         <w:rPr>
@@ -7029,7 +6920,7 @@
     </w:p>
     <w:p>
       <w:pPr>
-        <w:pStyle w:val="a3"/>
+        <w:pStyle w:val="a4"/>
         <w:numPr>
           <w:ilvl w:val="0"/>
           <w:numId w:val="7"/>
@@ -7072,7 +6963,7 @@
     </w:p>
     <w:p>
       <w:pPr>
-        <w:pStyle w:val="a3"/>
+        <w:pStyle w:val="a4"/>
         <w:numPr>
           <w:ilvl w:val="0"/>
           <w:numId w:val="7"/>
@@ -7109,7 +7000,7 @@
     </w:p>
     <w:p>
       <w:pPr>
-        <w:pStyle w:val="a3"/>
+        <w:pStyle w:val="a4"/>
         <w:numPr>
           <w:ilvl w:val="0"/>
           <w:numId w:val="7"/>
@@ -7190,7 +7081,7 @@
     </w:p>
     <w:p>
       <w:pPr>
-        <w:pStyle w:val="a3"/>
+        <w:pStyle w:val="a4"/>
         <w:numPr>
           <w:ilvl w:val="0"/>
           <w:numId w:val="8"/>
@@ -7230,7 +7121,7 @@
     </w:p>
     <w:p>
       <w:pPr>
-        <w:pStyle w:val="a3"/>
+        <w:pStyle w:val="a4"/>
         <w:numPr>
           <w:ilvl w:val="0"/>
           <w:numId w:val="8"/>
@@ -7262,7 +7153,7 @@
     </w:p>
     <w:p>
       <w:pPr>
-        <w:pStyle w:val="a3"/>
+        <w:pStyle w:val="a4"/>
         <w:numPr>
           <w:ilvl w:val="0"/>
           <w:numId w:val="8"/>
@@ -7318,7 +7209,7 @@
     </w:p>
     <w:p>
       <w:pPr>
-        <w:pStyle w:val="a3"/>
+        <w:pStyle w:val="a4"/>
         <w:numPr>
           <w:ilvl w:val="0"/>
           <w:numId w:val="8"/>
@@ -7350,7 +7241,7 @@
     </w:p>
     <w:p>
       <w:pPr>
-        <w:pStyle w:val="a3"/>
+        <w:pStyle w:val="a4"/>
         <w:numPr>
           <w:ilvl w:val="0"/>
           <w:numId w:val="8"/>
@@ -7374,7 +7265,7 @@
     </w:p>
     <w:p>
       <w:pPr>
-        <w:pStyle w:val="a3"/>
+        <w:pStyle w:val="a4"/>
         <w:numPr>
           <w:ilvl w:val="0"/>
           <w:numId w:val="8"/>
@@ -7468,7 +7359,7 @@
     </w:p>
     <w:p>
       <w:pPr>
-        <w:pStyle w:val="a3"/>
+        <w:pStyle w:val="a4"/>
         <w:numPr>
           <w:ilvl w:val="0"/>
           <w:numId w:val="9"/>
@@ -7487,15 +7378,7 @@
           <w:color w:val="000000"/>
           <w:lang w:val="en-US" w:eastAsia="ru-RU"/>
         </w:rPr>
-        <w:t xml:space="preserve">List of enrolled Master students and topics of Master theses assignment by supervisors </w:t>
-      </w:r>
-      <w:r>
-        <w:rPr>
-          <w:rFonts w:asciiTheme="majorHAnsi" w:eastAsia="Times New Roman" w:hAnsiTheme="majorHAnsi" w:cs="Times New Roman"/>
-          <w:color w:val="000000"/>
-          <w:lang w:val="en-US" w:eastAsia="ru-RU"/>
-        </w:rPr>
-        <w:t>from academic</w:t>
+        <w:t>List of enrolled Master students and topics of Master theses assignment by supervisors from academic</w:t>
       </w:r>
       <w:r>
         <w:rPr>
@@ -7508,7 +7391,7 @@
     </w:p>
     <w:p>
       <w:pPr>
-        <w:pStyle w:val="a3"/>
+        <w:pStyle w:val="a4"/>
         <w:numPr>
           <w:ilvl w:val="0"/>
           <w:numId w:val="9"/>
@@ -7540,7 +7423,7 @@
     </w:p>
     <w:p>
       <w:pPr>
-        <w:pStyle w:val="a3"/>
+        <w:pStyle w:val="a4"/>
         <w:numPr>
           <w:ilvl w:val="0"/>
           <w:numId w:val="9"/>
@@ -7583,44 +7466,12 @@
           <w:color w:val="000000"/>
           <w:lang w:val="en-US" w:eastAsia="ru-RU"/>
         </w:rPr>
-        <w:t xml:space="preserve"> with </w:t>
-      </w:r>
-      <w:r>
-        <w:rPr>
-          <w:rFonts w:asciiTheme="majorHAnsi" w:eastAsia="Times New Roman" w:hAnsiTheme="majorHAnsi" w:cs="Times New Roman"/>
-          <w:color w:val="000000"/>
-          <w:lang w:val="en-US" w:eastAsia="ru-RU"/>
-        </w:rPr>
-        <w:t>attendance</w:t>
-      </w:r>
-      <w:r>
-        <w:rPr>
-          <w:rFonts w:asciiTheme="majorHAnsi" w:eastAsia="Times New Roman" w:hAnsiTheme="majorHAnsi" w:cs="Times New Roman"/>
-          <w:color w:val="000000"/>
-          <w:lang w:val="en-US" w:eastAsia="ru-RU"/>
-        </w:rPr>
-        <w:t xml:space="preserve"> of National </w:t>
-      </w:r>
-      <w:r>
-        <w:rPr>
-          <w:rFonts w:asciiTheme="majorHAnsi" w:eastAsia="Times New Roman" w:hAnsiTheme="majorHAnsi" w:cs="Times New Roman"/>
-          <w:color w:val="000000"/>
-          <w:lang w:val="en-US" w:eastAsia="ru-RU"/>
-        </w:rPr>
-        <w:t>Ministries</w:t>
-      </w:r>
-      <w:r>
-        <w:rPr>
-          <w:rFonts w:asciiTheme="majorHAnsi" w:eastAsia="Times New Roman" w:hAnsiTheme="majorHAnsi" w:cs="Times New Roman"/>
-          <w:color w:val="000000"/>
-          <w:lang w:val="en-US" w:eastAsia="ru-RU"/>
-        </w:rPr>
-        <w:t xml:space="preserve"> representatives</w:t>
+        <w:t xml:space="preserve"> with attendance of National Ministries representatives</w:t>
       </w:r>
     </w:p>
     <w:p>
       <w:pPr>
-        <w:pStyle w:val="a3"/>
+        <w:pStyle w:val="a4"/>
         <w:numPr>
           <w:ilvl w:val="0"/>
           <w:numId w:val="9"/>
@@ -7730,15 +7581,7 @@
           <w:color w:val="000000"/>
           <w:lang w:val="en-US" w:eastAsia="ru-RU"/>
         </w:rPr>
-        <w:t xml:space="preserve"> </w:t>
-      </w:r>
-      <w:r>
-        <w:rPr>
-          <w:rFonts w:asciiTheme="majorHAnsi" w:eastAsia="Times New Roman" w:hAnsiTheme="majorHAnsi" w:cs="Times New Roman"/>
-          <w:color w:val="000000"/>
-          <w:lang w:val="en-US" w:eastAsia="ru-RU"/>
-        </w:rPr>
-        <w:t>Exploitation</w:t>
+        <w:t xml:space="preserve"> Exploitation</w:t>
       </w:r>
     </w:p>
     <w:p>
@@ -7762,7 +7605,7 @@
     </w:p>
     <w:p>
       <w:pPr>
-        <w:pStyle w:val="a3"/>
+        <w:pStyle w:val="a4"/>
         <w:numPr>
           <w:ilvl w:val="0"/>
           <w:numId w:val="12"/>
@@ -7802,7 +7645,7 @@
     </w:p>
     <w:p>
       <w:pPr>
-        <w:pStyle w:val="a3"/>
+        <w:pStyle w:val="a4"/>
         <w:numPr>
           <w:ilvl w:val="0"/>
           <w:numId w:val="12"/>
@@ -7825,7 +7668,7 @@
     </w:p>
     <w:p>
       <w:pPr>
-        <w:pStyle w:val="a3"/>
+        <w:pStyle w:val="a4"/>
         <w:numPr>
           <w:ilvl w:val="0"/>
           <w:numId w:val="12"/>
@@ -7848,7 +7691,7 @@
     </w:p>
     <w:p>
       <w:pPr>
-        <w:pStyle w:val="a3"/>
+        <w:pStyle w:val="a4"/>
         <w:numPr>
           <w:ilvl w:val="0"/>
           <w:numId w:val="12"/>
@@ -7875,8 +7718,6 @@
         </w:rPr>
         <w:t>achieved research results</w:t>
       </w:r>
-      <w:bookmarkStart w:id="0" w:name="_GoBack"/>
-      <w:bookmarkEnd w:id="0"/>
     </w:p>
     <w:p>
       <w:pPr>
@@ -7967,7 +7808,7 @@
     </w:p>
     <w:p>
       <w:pPr>
-        <w:pStyle w:val="a3"/>
+        <w:pStyle w:val="a4"/>
         <w:numPr>
           <w:ilvl w:val="0"/>
           <w:numId w:val="11"/>
@@ -7991,7 +7832,7 @@
     </w:p>
     <w:p>
       <w:pPr>
-        <w:pStyle w:val="a3"/>
+        <w:pStyle w:val="a4"/>
         <w:numPr>
           <w:ilvl w:val="0"/>
           <w:numId w:val="11"/>
@@ -8015,7 +7856,7 @@
     </w:p>
     <w:p>
       <w:pPr>
-        <w:pStyle w:val="a3"/>
+        <w:pStyle w:val="a4"/>
         <w:numPr>
           <w:ilvl w:val="0"/>
           <w:numId w:val="11"/>
@@ -8039,7 +7880,7 @@
     </w:p>
     <w:p>
       <w:pPr>
-        <w:pStyle w:val="a3"/>
+        <w:pStyle w:val="a4"/>
         <w:numPr>
           <w:ilvl w:val="0"/>
           <w:numId w:val="11"/>
@@ -8063,7 +7904,7 @@
     </w:p>
     <w:p>
       <w:pPr>
-        <w:pStyle w:val="a3"/>
+        <w:pStyle w:val="a4"/>
         <w:numPr>
           <w:ilvl w:val="0"/>
           <w:numId w:val="11"/>
@@ -8082,23 +7923,7 @@
           <w:color w:val="000000"/>
           <w:lang w:val="en-US" w:eastAsia="ru-RU"/>
         </w:rPr>
-        <w:t xml:space="preserve">Recommendations on </w:t>
-      </w:r>
-      <w:r>
-        <w:rPr>
-          <w:rFonts w:asciiTheme="majorHAnsi" w:eastAsia="Times New Roman" w:hAnsiTheme="majorHAnsi" w:cs="Times New Roman"/>
-          <w:color w:val="000000"/>
-          <w:lang w:val="en-US" w:eastAsia="ru-RU"/>
-        </w:rPr>
-        <w:t>UBC</w:t>
-      </w:r>
-      <w:r>
-        <w:rPr>
-          <w:rFonts w:asciiTheme="majorHAnsi" w:eastAsia="Times New Roman" w:hAnsiTheme="majorHAnsi" w:cs="Times New Roman"/>
-          <w:color w:val="000000"/>
-          <w:lang w:val="en-US" w:eastAsia="ru-RU"/>
-        </w:rPr>
-        <w:t xml:space="preserve"> improvement</w:t>
+        <w:t>Recommendations on UBC improvement</w:t>
       </w:r>
     </w:p>
     <w:p>
@@ -8139,15 +7964,7 @@
           <w:color w:val="000000"/>
           <w:lang w:val="en-US" w:eastAsia="ru-RU"/>
         </w:rPr>
-        <w:t xml:space="preserve">WP </w:t>
-      </w:r>
-      <w:r>
-        <w:rPr>
-          <w:rFonts w:asciiTheme="majorHAnsi" w:eastAsia="Times New Roman" w:hAnsiTheme="majorHAnsi" w:cs="Times New Roman"/>
-          <w:color w:val="000000"/>
-          <w:lang w:val="en-US" w:eastAsia="ru-RU"/>
-        </w:rPr>
-        <w:t>8.</w:t>
+        <w:t>WP 8.</w:t>
       </w:r>
       <w:proofErr w:type="gramEnd"/>
       <w:r>
@@ -8179,7 +7996,7 @@
     </w:p>
     <w:p>
       <w:pPr>
-        <w:pStyle w:val="a3"/>
+        <w:pStyle w:val="a4"/>
         <w:numPr>
           <w:ilvl w:val="0"/>
           <w:numId w:val="13"/>
@@ -8201,7 +8018,7 @@
     </w:p>
     <w:p>
       <w:pPr>
-        <w:pStyle w:val="a3"/>
+        <w:pStyle w:val="a4"/>
         <w:numPr>
           <w:ilvl w:val="0"/>
           <w:numId w:val="13"/>
@@ -8237,7 +8054,7 @@
     </w:p>
     <w:p>
       <w:pPr>
-        <w:pStyle w:val="a3"/>
+        <w:pStyle w:val="a4"/>
         <w:numPr>
           <w:ilvl w:val="0"/>
           <w:numId w:val="13"/>
@@ -8259,7 +8076,7 @@
     </w:p>
     <w:p>
       <w:pPr>
-        <w:pStyle w:val="a3"/>
+        <w:pStyle w:val="a4"/>
         <w:numPr>
           <w:ilvl w:val="0"/>
           <w:numId w:val="13"/>
@@ -8281,7 +8098,7 @@
     </w:p>
     <w:p>
       <w:pPr>
-        <w:pStyle w:val="a3"/>
+        <w:pStyle w:val="a4"/>
         <w:numPr>
           <w:ilvl w:val="0"/>
           <w:numId w:val="13"/>
@@ -8366,7 +8183,7 @@
     </w:p>
     <w:p>
       <w:pPr>
-        <w:pStyle w:val="a3"/>
+        <w:pStyle w:val="a4"/>
         <w:numPr>
           <w:ilvl w:val="0"/>
           <w:numId w:val="14"/>
@@ -8388,7 +8205,7 @@
     </w:p>
     <w:p>
       <w:pPr>
-        <w:pStyle w:val="a3"/>
+        <w:pStyle w:val="a4"/>
         <w:numPr>
           <w:ilvl w:val="0"/>
           <w:numId w:val="14"/>
@@ -8410,7 +8227,7 @@
     </w:p>
     <w:p>
       <w:pPr>
-        <w:pStyle w:val="a3"/>
+        <w:pStyle w:val="a4"/>
         <w:numPr>
           <w:ilvl w:val="0"/>
           <w:numId w:val="14"/>
@@ -8432,7 +8249,7 @@
     </w:p>
     <w:p>
       <w:pPr>
-        <w:pStyle w:val="a3"/>
+        <w:pStyle w:val="a4"/>
         <w:numPr>
           <w:ilvl w:val="0"/>
           <w:numId w:val="14"/>
@@ -8454,7 +8271,7 @@
     </w:p>
     <w:p>
       <w:pPr>
-        <w:pStyle w:val="a3"/>
+        <w:pStyle w:val="a4"/>
         <w:numPr>
           <w:ilvl w:val="0"/>
           <w:numId w:val="14"/>
@@ -8476,7 +8293,7 @@
     </w:p>
     <w:p>
       <w:pPr>
-        <w:pStyle w:val="a3"/>
+        <w:pStyle w:val="a4"/>
         <w:numPr>
           <w:ilvl w:val="0"/>
           <w:numId w:val="14"/>
@@ -8495,24 +8312,31 @@
         </w:rPr>
         <w:t>Coordination meetings</w:t>
       </w:r>
-      <w:r>
-        <w:rPr>
-          <w:rFonts w:asciiTheme="majorHAnsi" w:hAnsiTheme="majorHAnsi" w:cs="Times New Roman"/>
-          <w:lang w:val="en-GB"/>
-        </w:rPr>
-        <w:br w:type="page"/>
-      </w:r>
     </w:p>
     <w:p>
       <w:pPr>
-        <w:spacing w:after="0" w:line="240" w:lineRule="auto"/>
-        <w:jc w:val="both"/>
-        <w:rPr>
-          <w:rFonts w:asciiTheme="majorHAnsi" w:eastAsia="Times New Roman" w:hAnsiTheme="majorHAnsi" w:cs="Times New Roman"/>
-          <w:color w:val="000000"/>
-          <w:lang w:val="en-GB" w:eastAsia="ru-RU"/>
-        </w:rPr>
-      </w:pPr>
+        <w:rPr>
+          <w:rFonts w:asciiTheme="majorHAnsi" w:hAnsiTheme="majorHAnsi" w:cs="Times New Roman"/>
+          <w:lang w:val="en-GB"/>
+        </w:rPr>
+      </w:pPr>
+      <w:r>
+        <w:rPr>
+          <w:rFonts w:asciiTheme="majorHAnsi" w:hAnsiTheme="majorHAnsi" w:cs="Times New Roman"/>
+          <w:lang w:val="en-GB"/>
+        </w:rPr>
+        <w:br w:type="page"/>
+      </w:r>
+    </w:p>
+    <w:p>
+      <w:pPr>
+        <w:rPr>
+          <w:rFonts w:asciiTheme="majorHAnsi" w:hAnsiTheme="majorHAnsi" w:cs="Times New Roman"/>
+          <w:lang w:val="en-GB"/>
+        </w:rPr>
+      </w:pPr>
+      <w:bookmarkStart w:id="0" w:name="_GoBack"/>
+      <w:bookmarkEnd w:id="0"/>
     </w:p>
     <w:sectPr>
       <w:pgSz w:w="11906" w:h="16838"/>
@@ -8997,6 +8821,95 @@
     </w:lvl>
   </w:abstractNum>
   <w:abstractNum w:abstractNumId="5">
+    <w:nsid w:val="27885185"/>
+    <w:multiLevelType w:val="hybridMultilevel"/>
+    <w:tmpl w:val="FDD2021C"/>
+    <w:lvl w:ilvl="0" w:tplc="0419000F">
+      <w:start w:val="1"/>
+      <w:numFmt w:val="decimal"/>
+      <w:lvlText w:val="%1."/>
+      <w:lvlJc w:val="left"/>
+      <w:pPr>
+        <w:ind w:left="720" w:hanging="360"/>
+      </w:pPr>
+      <w:rPr>
+        <w:rFonts w:hint="default"/>
+      </w:rPr>
+    </w:lvl>
+    <w:lvl w:ilvl="1" w:tplc="04190019" w:tentative="1">
+      <w:start w:val="1"/>
+      <w:numFmt w:val="lowerLetter"/>
+      <w:lvlText w:val="%2."/>
+      <w:lvlJc w:val="left"/>
+      <w:pPr>
+        <w:ind w:left="1440" w:hanging="360"/>
+      </w:pPr>
+    </w:lvl>
+    <w:lvl w:ilvl="2" w:tplc="0419001B" w:tentative="1">
+      <w:start w:val="1"/>
+      <w:numFmt w:val="lowerRoman"/>
+      <w:lvlText w:val="%3."/>
+      <w:lvlJc w:val="right"/>
+      <w:pPr>
+        <w:ind w:left="2160" w:hanging="180"/>
+      </w:pPr>
+    </w:lvl>
+    <w:lvl w:ilvl="3" w:tplc="0419000F" w:tentative="1">
+      <w:start w:val="1"/>
+      <w:numFmt w:val="decimal"/>
+      <w:lvlText w:val="%4."/>
+      <w:lvlJc w:val="left"/>
+      <w:pPr>
+        <w:ind w:left="2880" w:hanging="360"/>
+      </w:pPr>
+    </w:lvl>
+    <w:lvl w:ilvl="4" w:tplc="04190019" w:tentative="1">
+      <w:start w:val="1"/>
+      <w:numFmt w:val="lowerLetter"/>
+      <w:lvlText w:val="%5."/>
+      <w:lvlJc w:val="left"/>
+      <w:pPr>
+        <w:ind w:left="3600" w:hanging="360"/>
+      </w:pPr>
+    </w:lvl>
+    <w:lvl w:ilvl="5" w:tplc="0419001B" w:tentative="1">
+      <w:start w:val="1"/>
+      <w:numFmt w:val="lowerRoman"/>
+      <w:lvlText w:val="%6."/>
+      <w:lvlJc w:val="right"/>
+      <w:pPr>
+        <w:ind w:left="4320" w:hanging="180"/>
+      </w:pPr>
+    </w:lvl>
+    <w:lvl w:ilvl="6" w:tplc="0419000F" w:tentative="1">
+      <w:start w:val="1"/>
+      <w:numFmt w:val="decimal"/>
+      <w:lvlText w:val="%7."/>
+      <w:lvlJc w:val="left"/>
+      <w:pPr>
+        <w:ind w:left="5040" w:hanging="360"/>
+      </w:pPr>
+    </w:lvl>
+    <w:lvl w:ilvl="7" w:tplc="04190019" w:tentative="1">
+      <w:start w:val="1"/>
+      <w:numFmt w:val="lowerLetter"/>
+      <w:lvlText w:val="%8."/>
+      <w:lvlJc w:val="left"/>
+      <w:pPr>
+        <w:ind w:left="5760" w:hanging="360"/>
+      </w:pPr>
+    </w:lvl>
+    <w:lvl w:ilvl="8" w:tplc="0419001B" w:tentative="1">
+      <w:start w:val="1"/>
+      <w:numFmt w:val="lowerRoman"/>
+      <w:lvlText w:val="%9."/>
+      <w:lvlJc w:val="right"/>
+      <w:pPr>
+        <w:ind w:left="6480" w:hanging="180"/>
+      </w:pPr>
+    </w:lvl>
+  </w:abstractNum>
+  <w:abstractNum w:abstractNumId="6">
     <w:nsid w:val="51D6334E"/>
     <w:multiLevelType w:val="hybridMultilevel"/>
     <w:tmpl w:val="FDD2021C"/>
@@ -9085,7 +8998,7 @@
       </w:pPr>
     </w:lvl>
   </w:abstractNum>
-  <w:abstractNum w:abstractNumId="6">
+  <w:abstractNum w:abstractNumId="7">
     <w:nsid w:val="54086E1A"/>
     <w:multiLevelType w:val="hybridMultilevel"/>
     <w:tmpl w:val="79AC2868"/>
@@ -9171,7 +9084,124 @@
       </w:pPr>
     </w:lvl>
   </w:abstractNum>
-  <w:abstractNum w:abstractNumId="7">
+  <w:abstractNum w:abstractNumId="8">
+    <w:nsid w:val="5AB16E98"/>
+    <w:multiLevelType w:val="hybridMultilevel"/>
+    <w:tmpl w:val="EEF6FAAC"/>
+    <w:lvl w:ilvl="0" w:tplc="1A602FBE">
+      <w:start w:val="1"/>
+      <w:numFmt w:val="bullet"/>
+      <w:pStyle w:val="BulletBox"/>
+      <w:lvlText w:val=""/>
+      <w:lvlJc w:val="left"/>
+      <w:pPr>
+        <w:tabs>
+          <w:tab w:val="num" w:pos="700"/>
+        </w:tabs>
+        <w:ind w:left="700" w:hanging="360"/>
+      </w:pPr>
+      <w:rPr>
+        <w:rFonts w:ascii="Symbol" w:hAnsi="Symbol" w:hint="default"/>
+      </w:rPr>
+    </w:lvl>
+    <w:lvl w:ilvl="1" w:tplc="08090019" w:tentative="1">
+      <w:start w:val="1"/>
+      <w:numFmt w:val="lowerLetter"/>
+      <w:lvlText w:val="%2."/>
+      <w:lvlJc w:val="left"/>
+      <w:pPr>
+        <w:tabs>
+          <w:tab w:val="num" w:pos="1724"/>
+        </w:tabs>
+        <w:ind w:left="1724" w:hanging="360"/>
+      </w:pPr>
+    </w:lvl>
+    <w:lvl w:ilvl="2" w:tplc="0809001B" w:tentative="1">
+      <w:start w:val="1"/>
+      <w:numFmt w:val="lowerRoman"/>
+      <w:lvlText w:val="%3."/>
+      <w:lvlJc w:val="right"/>
+      <w:pPr>
+        <w:tabs>
+          <w:tab w:val="num" w:pos="2444"/>
+        </w:tabs>
+        <w:ind w:left="2444" w:hanging="180"/>
+      </w:pPr>
+    </w:lvl>
+    <w:lvl w:ilvl="3" w:tplc="0809000F" w:tentative="1">
+      <w:start w:val="1"/>
+      <w:numFmt w:val="decimal"/>
+      <w:lvlText w:val="%4."/>
+      <w:lvlJc w:val="left"/>
+      <w:pPr>
+        <w:tabs>
+          <w:tab w:val="num" w:pos="3164"/>
+        </w:tabs>
+        <w:ind w:left="3164" w:hanging="360"/>
+      </w:pPr>
+    </w:lvl>
+    <w:lvl w:ilvl="4" w:tplc="08090019" w:tentative="1">
+      <w:start w:val="1"/>
+      <w:numFmt w:val="lowerLetter"/>
+      <w:lvlText w:val="%5."/>
+      <w:lvlJc w:val="left"/>
+      <w:pPr>
+        <w:tabs>
+          <w:tab w:val="num" w:pos="3884"/>
+        </w:tabs>
+        <w:ind w:left="3884" w:hanging="360"/>
+      </w:pPr>
+    </w:lvl>
+    <w:lvl w:ilvl="5" w:tplc="0809001B" w:tentative="1">
+      <w:start w:val="1"/>
+      <w:numFmt w:val="lowerRoman"/>
+      <w:lvlText w:val="%6."/>
+      <w:lvlJc w:val="right"/>
+      <w:pPr>
+        <w:tabs>
+          <w:tab w:val="num" w:pos="4604"/>
+        </w:tabs>
+        <w:ind w:left="4604" w:hanging="180"/>
+      </w:pPr>
+    </w:lvl>
+    <w:lvl w:ilvl="6" w:tplc="0809000F" w:tentative="1">
+      <w:start w:val="1"/>
+      <w:numFmt w:val="decimal"/>
+      <w:lvlText w:val="%7."/>
+      <w:lvlJc w:val="left"/>
+      <w:pPr>
+        <w:tabs>
+          <w:tab w:val="num" w:pos="5324"/>
+        </w:tabs>
+        <w:ind w:left="5324" w:hanging="360"/>
+      </w:pPr>
+    </w:lvl>
+    <w:lvl w:ilvl="7" w:tplc="08090019" w:tentative="1">
+      <w:start w:val="1"/>
+      <w:numFmt w:val="lowerLetter"/>
+      <w:lvlText w:val="%8."/>
+      <w:lvlJc w:val="left"/>
+      <w:pPr>
+        <w:tabs>
+          <w:tab w:val="num" w:pos="6044"/>
+        </w:tabs>
+        <w:ind w:left="6044" w:hanging="360"/>
+      </w:pPr>
+    </w:lvl>
+    <w:lvl w:ilvl="8" w:tplc="0809001B" w:tentative="1">
+      <w:start w:val="1"/>
+      <w:numFmt w:val="lowerRoman"/>
+      <w:lvlText w:val="%9."/>
+      <w:lvlJc w:val="right"/>
+      <w:pPr>
+        <w:tabs>
+          <w:tab w:val="num" w:pos="6764"/>
+        </w:tabs>
+        <w:ind w:left="6764" w:hanging="180"/>
+      </w:pPr>
+    </w:lvl>
+  </w:abstractNum>
+  <w:abstractNum w:abstractNumId="9">
     <w:nsid w:val="5AB173C0"/>
     <w:multiLevelType w:val="hybridMultilevel"/>
     <w:tmpl w:val="A5C27446"/>
@@ -9260,7 +9290,7 @@
       </w:pPr>
     </w:lvl>
   </w:abstractNum>
-  <w:abstractNum w:abstractNumId="8">
+  <w:abstractNum w:abstractNumId="10">
     <w:nsid w:val="5D681798"/>
     <w:multiLevelType w:val="hybridMultilevel"/>
     <w:tmpl w:val="C9A2064E"/>
@@ -9346,7 +9376,7 @@
       </w:pPr>
     </w:lvl>
   </w:abstractNum>
-  <w:abstractNum w:abstractNumId="9">
+  <w:abstractNum w:abstractNumId="11">
     <w:nsid w:val="63F749CC"/>
     <w:multiLevelType w:val="hybridMultilevel"/>
     <w:tmpl w:val="08B0B532"/>
@@ -9437,7 +9467,7 @@
       </w:pPr>
     </w:lvl>
   </w:abstractNum>
-  <w:abstractNum w:abstractNumId="10">
+  <w:abstractNum w:abstractNumId="12">
     <w:nsid w:val="77635F78"/>
     <w:multiLevelType w:val="hybridMultilevel"/>
     <w:tmpl w:val="2F7AA206"/>
@@ -9526,7 +9556,7 @@
       </w:pPr>
     </w:lvl>
   </w:abstractNum>
-  <w:abstractNum w:abstractNumId="11">
+  <w:abstractNum w:abstractNumId="13">
     <w:nsid w:val="7A751D02"/>
     <w:multiLevelType w:val="hybridMultilevel"/>
     <w:tmpl w:val="FC306BA8"/>
@@ -9615,7 +9645,7 @@
       </w:pPr>
     </w:lvl>
   </w:abstractNum>
-  <w:abstractNum w:abstractNumId="12">
+  <w:abstractNum w:abstractNumId="14">
     <w:nsid w:val="7B6D4B4C"/>
     <w:multiLevelType w:val="hybridMultilevel"/>
     <w:tmpl w:val="C778FEBE"/>
@@ -9704,7 +9734,7 @@
       </w:pPr>
     </w:lvl>
   </w:abstractNum>
-  <w:abstractNum w:abstractNumId="13">
+  <w:abstractNum w:abstractNumId="15">
     <w:nsid w:val="7CE51E5E"/>
     <w:multiLevelType w:val="hybridMultilevel"/>
     <w:tmpl w:val="DC16C9B2"/>
@@ -9797,42 +9827,48 @@
     <w:abstractNumId w:val="2"/>
   </w:num>
   <w:num w:numId="2">
-    <w:abstractNumId w:val="10"/>
+    <w:abstractNumId w:val="12"/>
   </w:num>
   <w:num w:numId="3">
     <w:abstractNumId w:val="1"/>
   </w:num>
   <w:num w:numId="4">
-    <w:abstractNumId w:val="12"/>
+    <w:abstractNumId w:val="14"/>
   </w:num>
   <w:num w:numId="5">
     <w:abstractNumId w:val="4"/>
   </w:num>
   <w:num w:numId="6">
-    <w:abstractNumId w:val="7"/>
+    <w:abstractNumId w:val="9"/>
   </w:num>
   <w:num w:numId="7">
-    <w:abstractNumId w:val="9"/>
+    <w:abstractNumId w:val="11"/>
   </w:num>
   <w:num w:numId="8">
     <w:abstractNumId w:val="3"/>
   </w:num>
   <w:num w:numId="9">
-    <w:abstractNumId w:val="13"/>
+    <w:abstractNumId w:val="15"/>
   </w:num>
   <w:num w:numId="10">
     <w:abstractNumId w:val="0"/>
   </w:num>
   <w:num w:numId="11">
-    <w:abstractNumId w:val="11"/>
+    <w:abstractNumId w:val="13"/>
   </w:num>
   <w:num w:numId="12">
+    <w:abstractNumId w:val="6"/>
+  </w:num>
+  <w:num w:numId="13">
+    <w:abstractNumId w:val="7"/>
+  </w:num>
+  <w:num w:numId="14">
+    <w:abstractNumId w:val="10"/>
+  </w:num>
+  <w:num w:numId="15">
     <w:abstractNumId w:val="5"/>
   </w:num>
-  <w:num w:numId="13">
-    <w:abstractNumId w:val="6"/>
-  </w:num>
-  <w:num w:numId="14">
+  <w:num w:numId="16">
     <w:abstractNumId w:val="8"/>
   </w:num>
 </w:numbering>
@@ -9859,7 +9895,7 @@
     <w:lsdException w:name="Normal" w:semiHidden="0" w:uiPriority="0" w:unhideWhenUsed="0" w:qFormat="1"/>
     <w:lsdException w:name="heading 1" w:semiHidden="0" w:uiPriority="9" w:unhideWhenUsed="0" w:qFormat="1"/>
     <w:lsdException w:name="heading 2" w:uiPriority="9" w:qFormat="1"/>
-    <w:lsdException w:name="heading 3" w:uiPriority="9" w:qFormat="1"/>
+    <w:lsdException w:name="heading 3" w:qFormat="1"/>
     <w:lsdException w:name="heading 4" w:uiPriority="9" w:qFormat="1"/>
     <w:lsdException w:name="heading 5" w:uiPriority="9" w:qFormat="1"/>
     <w:lsdException w:name="heading 6" w:uiPriority="9" w:qFormat="1"/>
@@ -9998,13 +10034,37 @@
     <w:name w:val="Normal"/>
     <w:qFormat/>
   </w:style>
-  <w:style w:type="character" w:default="1" w:styleId="a0">
+  <w:style w:type="paragraph" w:styleId="3">
+    <w:name w:val="heading 3"/>
+    <w:basedOn w:val="a"/>
+    <w:next w:val="a0"/>
+    <w:link w:val="30"/>
+    <w:uiPriority w:val="99"/>
+    <w:qFormat/>
+    <w:rsid w:val="003737AE"/>
+    <w:pPr>
+      <w:tabs>
+        <w:tab w:val="num" w:pos="0"/>
+      </w:tabs>
+      <w:spacing w:before="120" w:after="120" w:line="240" w:lineRule="auto"/>
+      <w:jc w:val="center"/>
+      <w:outlineLvl w:val="2"/>
+    </w:pPr>
+    <w:rPr>
+      <w:rFonts w:ascii="Tahoma-Bold" w:eastAsia="Times New Roman" w:hAnsi="Tahoma-Bold" w:cs="Arial"/>
+      <w:b/>
+      <w:color w:val="006699"/>
+      <w:sz w:val="40"/>
+      <w:szCs w:val="20"/>
+      <w:lang w:val="en-GB" w:eastAsia="en-GB"/>
+    </w:rPr>
+  </w:style>
+  <w:style w:type="character" w:default="1" w:styleId="a1">
     <w:name w:val="Default Paragraph Font"/>
     <w:uiPriority w:val="1"/>
-    <w:semiHidden/>
     <w:unhideWhenUsed/>
   </w:style>
-  <w:style w:type="table" w:default="1" w:styleId="a1">
+  <w:style w:type="table" w:default="1" w:styleId="a2">
     <w:name w:val="Normal Table"/>
     <w:uiPriority w:val="99"/>
     <w:semiHidden/>
@@ -10019,13 +10079,13 @@
       </w:tblCellMar>
     </w:tblPr>
   </w:style>
-  <w:style w:type="numbering" w:default="1" w:styleId="a2">
+  <w:style w:type="numbering" w:default="1" w:styleId="a3">
     <w:name w:val="No List"/>
     <w:uiPriority w:val="99"/>
     <w:semiHidden/>
     <w:unhideWhenUsed/>
   </w:style>
-  <w:style w:type="paragraph" w:styleId="a3">
+  <w:style w:type="paragraph" w:styleId="a4">
     <w:name w:val="List Paragraph"/>
     <w:basedOn w:val="a"/>
     <w:uiPriority w:val="34"/>
@@ -10038,8 +10098,76 @@
   </w:style>
   <w:style w:type="character" w:customStyle="1" w:styleId="hps">
     <w:name w:val="hps"/>
-    <w:basedOn w:val="a0"/>
+    <w:basedOn w:val="a1"/>
     <w:rsid w:val="009B0015"/>
+  </w:style>
+  <w:style w:type="paragraph" w:customStyle="1" w:styleId="BulletBox">
+    <w:name w:val="BulletBox"/>
+    <w:basedOn w:val="a"/>
+    <w:rsid w:val="004326D5"/>
+    <w:pPr>
+      <w:widowControl w:val="0"/>
+      <w:numPr>
+        <w:numId w:val="16"/>
+      </w:numPr>
+      <w:tabs>
+        <w:tab w:val="clear" w:pos="700"/>
+        <w:tab w:val="left" w:pos="228"/>
+        <w:tab w:val="num" w:pos="360"/>
+      </w:tabs>
+      <w:spacing w:after="0" w:line="240" w:lineRule="auto"/>
+      <w:ind w:left="86" w:firstLine="0"/>
+    </w:pPr>
+    <w:rPr>
+      <w:rFonts w:ascii="Times New Roman" w:eastAsia="Times New Roman" w:hAnsi="Times New Roman" w:cs="Arial"/>
+      <w:szCs w:val="20"/>
+      <w:lang w:val="en-GB" w:eastAsia="en-GB"/>
+    </w:rPr>
+  </w:style>
+  <w:style w:type="table" w:styleId="a5">
+    <w:name w:val="Table Grid"/>
+    <w:basedOn w:val="a2"/>
+    <w:uiPriority w:val="59"/>
+    <w:rsid w:val="004326D5"/>
+    <w:pPr>
+      <w:spacing w:after="0" w:line="240" w:lineRule="auto"/>
+    </w:pPr>
+    <w:tblPr>
+      <w:tblBorders>
+        <w:top w:val="single" w:sz="4" w:space="0" w:color="auto"/>
+        <w:left w:val="single" w:sz="4" w:space="0" w:color="auto"/>
+        <w:bottom w:val="single" w:sz="4" w:space="0" w:color="auto"/>
+        <w:right w:val="single" w:sz="4" w:space="0" w:color="auto"/>
+        <w:insideH w:val="single" w:sz="4" w:space="0" w:color="auto"/>
+        <w:insideV w:val="single" w:sz="4" w:space="0" w:color="auto"/>
+      </w:tblBorders>
+    </w:tblPr>
+  </w:style>
+  <w:style w:type="character" w:customStyle="1" w:styleId="30">
+    <w:name w:val="Заголовок 3 Знак"/>
+    <w:basedOn w:val="a1"/>
+    <w:link w:val="3"/>
+    <w:uiPriority w:val="99"/>
+    <w:rsid w:val="003737AE"/>
+    <w:rPr>
+      <w:rFonts w:ascii="Tahoma-Bold" w:eastAsia="Times New Roman" w:hAnsi="Tahoma-Bold" w:cs="Arial"/>
+      <w:b/>
+      <w:color w:val="006699"/>
+      <w:sz w:val="40"/>
+      <w:szCs w:val="20"/>
+      <w:lang w:val="en-GB" w:eastAsia="en-GB"/>
+    </w:rPr>
+  </w:style>
+  <w:style w:type="paragraph" w:styleId="a0">
+    <w:name w:val="Normal Indent"/>
+    <w:basedOn w:val="a"/>
+    <w:uiPriority w:val="99"/>
+    <w:semiHidden/>
+    <w:unhideWhenUsed/>
+    <w:rsid w:val="003737AE"/>
+    <w:pPr>
+      <w:ind w:left="708"/>
+    </w:pPr>
   </w:style>
 </w:styles>
 </file>
@@ -10065,7 +10193,7 @@
     <w:lsdException w:name="Normal" w:semiHidden="0" w:uiPriority="0" w:unhideWhenUsed="0" w:qFormat="1"/>
     <w:lsdException w:name="heading 1" w:semiHidden="0" w:uiPriority="9" w:unhideWhenUsed="0" w:qFormat="1"/>
     <w:lsdException w:name="heading 2" w:uiPriority="9" w:qFormat="1"/>
-    <w:lsdException w:name="heading 3" w:uiPriority="9" w:qFormat="1"/>
+    <w:lsdException w:name="heading 3" w:qFormat="1"/>
     <w:lsdException w:name="heading 4" w:uiPriority="9" w:qFormat="1"/>
     <w:lsdException w:name="heading 5" w:uiPriority="9" w:qFormat="1"/>
     <w:lsdException w:name="heading 6" w:uiPriority="9" w:qFormat="1"/>
@@ -10204,13 +10332,37 @@
     <w:name w:val="Normal"/>
     <w:qFormat/>
   </w:style>
-  <w:style w:type="character" w:default="1" w:styleId="a0">
+  <w:style w:type="paragraph" w:styleId="3">
+    <w:name w:val="heading 3"/>
+    <w:basedOn w:val="a"/>
+    <w:next w:val="a0"/>
+    <w:link w:val="30"/>
+    <w:uiPriority w:val="99"/>
+    <w:qFormat/>
+    <w:rsid w:val="003737AE"/>
+    <w:pPr>
+      <w:tabs>
+        <w:tab w:val="num" w:pos="0"/>
+      </w:tabs>
+      <w:spacing w:before="120" w:after="120" w:line="240" w:lineRule="auto"/>
+      <w:jc w:val="center"/>
+      <w:outlineLvl w:val="2"/>
+    </w:pPr>
+    <w:rPr>
+      <w:rFonts w:ascii="Tahoma-Bold" w:eastAsia="Times New Roman" w:hAnsi="Tahoma-Bold" w:cs="Arial"/>
+      <w:b/>
+      <w:color w:val="006699"/>
+      <w:sz w:val="40"/>
+      <w:szCs w:val="20"/>
+      <w:lang w:val="en-GB" w:eastAsia="en-GB"/>
+    </w:rPr>
+  </w:style>
+  <w:style w:type="character" w:default="1" w:styleId="a1">
     <w:name w:val="Default Paragraph Font"/>
     <w:uiPriority w:val="1"/>
-    <w:semiHidden/>
     <w:unhideWhenUsed/>
   </w:style>
-  <w:style w:type="table" w:default="1" w:styleId="a1">
+  <w:style w:type="table" w:default="1" w:styleId="a2">
     <w:name w:val="Normal Table"/>
     <w:uiPriority w:val="99"/>
     <w:semiHidden/>
@@ -10225,13 +10377,13 @@
       </w:tblCellMar>
     </w:tblPr>
   </w:style>
-  <w:style w:type="numbering" w:default="1" w:styleId="a2">
+  <w:style w:type="numbering" w:default="1" w:styleId="a3">
     <w:name w:val="No List"/>
     <w:uiPriority w:val="99"/>
     <w:semiHidden/>
     <w:unhideWhenUsed/>
   </w:style>
-  <w:style w:type="paragraph" w:styleId="a3">
+  <w:style w:type="paragraph" w:styleId="a4">
     <w:name w:val="List Paragraph"/>
     <w:basedOn w:val="a"/>
     <w:uiPriority w:val="34"/>
@@ -10244,8 +10396,76 @@
   </w:style>
   <w:style w:type="character" w:customStyle="1" w:styleId="hps">
     <w:name w:val="hps"/>
-    <w:basedOn w:val="a0"/>
+    <w:basedOn w:val="a1"/>
     <w:rsid w:val="009B0015"/>
+  </w:style>
+  <w:style w:type="paragraph" w:customStyle="1" w:styleId="BulletBox">
+    <w:name w:val="BulletBox"/>
+    <w:basedOn w:val="a"/>
+    <w:rsid w:val="004326D5"/>
+    <w:pPr>
+      <w:widowControl w:val="0"/>
+      <w:numPr>
+        <w:numId w:val="16"/>
+      </w:numPr>
+      <w:tabs>
+        <w:tab w:val="clear" w:pos="700"/>
+        <w:tab w:val="left" w:pos="228"/>
+        <w:tab w:val="num" w:pos="360"/>
+      </w:tabs>
+      <w:spacing w:after="0" w:line="240" w:lineRule="auto"/>
+      <w:ind w:left="86" w:firstLine="0"/>
+    </w:pPr>
+    <w:rPr>
+      <w:rFonts w:ascii="Times New Roman" w:eastAsia="Times New Roman" w:hAnsi="Times New Roman" w:cs="Arial"/>
+      <w:szCs w:val="20"/>
+      <w:lang w:val="en-GB" w:eastAsia="en-GB"/>
+    </w:rPr>
+  </w:style>
+  <w:style w:type="table" w:styleId="a5">
+    <w:name w:val="Table Grid"/>
+    <w:basedOn w:val="a2"/>
+    <w:uiPriority w:val="59"/>
+    <w:rsid w:val="004326D5"/>
+    <w:pPr>
+      <w:spacing w:after="0" w:line="240" w:lineRule="auto"/>
+    </w:pPr>
+    <w:tblPr>
+      <w:tblBorders>
+        <w:top w:val="single" w:sz="4" w:space="0" w:color="auto"/>
+        <w:left w:val="single" w:sz="4" w:space="0" w:color="auto"/>
+        <w:bottom w:val="single" w:sz="4" w:space="0" w:color="auto"/>
+        <w:right w:val="single" w:sz="4" w:space="0" w:color="auto"/>
+        <w:insideH w:val="single" w:sz="4" w:space="0" w:color="auto"/>
+        <w:insideV w:val="single" w:sz="4" w:space="0" w:color="auto"/>
+      </w:tblBorders>
+    </w:tblPr>
+  </w:style>
+  <w:style w:type="character" w:customStyle="1" w:styleId="30">
+    <w:name w:val="Заголовок 3 Знак"/>
+    <w:basedOn w:val="a1"/>
+    <w:link w:val="3"/>
+    <w:uiPriority w:val="99"/>
+    <w:rsid w:val="003737AE"/>
+    <w:rPr>
+      <w:rFonts w:ascii="Tahoma-Bold" w:eastAsia="Times New Roman" w:hAnsi="Tahoma-Bold" w:cs="Arial"/>
+      <w:b/>
+      <w:color w:val="006699"/>
+      <w:sz w:val="40"/>
+      <w:szCs w:val="20"/>
+      <w:lang w:val="en-GB" w:eastAsia="en-GB"/>
+    </w:rPr>
+  </w:style>
+  <w:style w:type="paragraph" w:styleId="a0">
+    <w:name w:val="Normal Indent"/>
+    <w:basedOn w:val="a"/>
+    <w:uiPriority w:val="99"/>
+    <w:semiHidden/>
+    <w:unhideWhenUsed/>
+    <w:rsid w:val="003737AE"/>
+    <w:pPr>
+      <w:ind w:left="708"/>
+    </w:pPr>
   </w:style>
 </w:styles>
 </file>
@@ -10540,7 +10760,7 @@
 </file>
 
 <file path=customXml/itemProps1.xml><?xml version="1.0" encoding="utf-8"?>
-<ds:datastoreItem xmlns:ds="http://schemas.openxmlformats.org/officeDocument/2006/customXml" ds:itemID="{C6405C87-1571-4E5F-B77A-2FC3E8A8DDFB}">
+<ds:datastoreItem xmlns:ds="http://schemas.openxmlformats.org/officeDocument/2006/customXml" ds:itemID="{835ADDC7-E844-47FA-920B-E59E295C55FA}">
   <ds:schemaRefs>
     <ds:schemaRef ds:uri="http://schemas.openxmlformats.org/officeDocument/2006/bibliography"/>
   </ds:schemaRefs>

</xml_diff>